<commit_message>
updated some information in ehsInfo lab safety man
</commit_message>
<xml_diff>
--- a/SAFETY/EHSinfo.docx
+++ b/SAFETY/EHSinfo.docx
@@ -1,6 +1,6 @@
 
 <file path=word/document.xml><?xml version="1.0" encoding="utf-8"?>
-<w:document xmlns:o="urn:schemas-microsoft-com:office:office" xmlns:r="http://schemas.openxmlformats.org/officeDocument/2006/relationships" xmlns:v="urn:schemas-microsoft-com:vml" xmlns:w="http://schemas.openxmlformats.org/wordprocessingml/2006/main" xmlns:w10="urn:schemas-microsoft-com:office:word" xmlns:wp="http://schemas.openxmlformats.org/drawingml/2006/wordprocessingDrawing" xmlns:wps="http://schemas.microsoft.com/office/word/2010/wordprocessingShape" xmlns:wpg="http://schemas.microsoft.com/office/word/2010/wordprocessingGroup" xmlns:mc="http://schemas.openxmlformats.org/markup-compatibility/2006" xmlns:wp14="http://schemas.microsoft.com/office/word/2010/wordprocessingDrawing" xmlns:w14="http://schemas.microsoft.com/office/word/2010/wordml" mc:Ignorable="w14 wp14">
+<w:document xmlns:o="urn:schemas-microsoft-com:office:office" xmlns:r="http://schemas.openxmlformats.org/officeDocument/2006/relationships" xmlns:v="urn:schemas-microsoft-com:vml" xmlns:w="http://schemas.openxmlformats.org/wordprocessingml/2006/main" xmlns:w10="urn:schemas-microsoft-com:office:word" xmlns:wp="http://schemas.openxmlformats.org/drawingml/2006/wordprocessingDrawing" xmlns:wps="http://schemas.microsoft.com/office/word/2010/wordprocessingShape" xmlns:wpg="http://schemas.microsoft.com/office/word/2010/wordprocessingGroup" xmlns:mc="http://schemas.openxmlformats.org/markup-compatibility/2006" xmlns:wp14="http://schemas.microsoft.com/office/word/2010/wordprocessingDrawing" xmlns:w14="http://schemas.microsoft.com/office/word/2010/wordml" xmlns:w15="http://schemas.microsoft.com/office/word/2012/wordml" mc:Ignorable="w14 wp14 w15">
   <w:body>
     <w:p>
       <w:pPr>
@@ -167,8 +167,8 @@
         <w:tblLook w:val="04a0" w:noHBand="0" w:noVBand="1" w:firstColumn="1" w:lastRow="0" w:lastColumn="0" w:firstRow="1"/>
       </w:tblPr>
       <w:tblGrid>
-        <w:gridCol w:w="1348"/>
-        <w:gridCol w:w="8641"/>
+        <w:gridCol w:w="1347"/>
+        <w:gridCol w:w="8642"/>
       </w:tblGrid>
       <w:tr>
         <w:trPr>
@@ -177,7 +177,7 @@
         </w:trPr>
         <w:tc>
           <w:tcPr>
-            <w:tcW w:w="1348" w:type="dxa"/>
+            <w:tcW w:w="1347" w:type="dxa"/>
             <w:cnfStyle w:val="001000000000" w:firstRow="0" w:lastRow="0" w:firstColumn="1" w:lastColumn="0" w:oddVBand="0" w:evenVBand="0" w:oddHBand="0" w:evenHBand="0" w:firstRowFirstColumn="0" w:firstRowLastColumn="0" w:lastRowFirstColumn="0" w:lastRowLastColumn="0"/>
             <w:tcBorders>
               <w:top w:val="single" w:sz="4" w:space="0" w:color="4472C4"/>
@@ -213,7 +213,7 @@
         </w:tc>
         <w:tc>
           <w:tcPr>
-            <w:tcW w:w="8641" w:type="dxa"/>
+            <w:tcW w:w="8642" w:type="dxa"/>
             <w:tcBorders>
               <w:top w:val="single" w:sz="4" w:space="0" w:color="4472C4"/>
               <w:left w:val="single" w:sz="4" w:space="0" w:color="4472C4"/>
@@ -268,7 +268,7 @@
         </w:trPr>
         <w:tc>
           <w:tcPr>
-            <w:tcW w:w="1348" w:type="dxa"/>
+            <w:tcW w:w="1347" w:type="dxa"/>
             <w:cnfStyle w:val="001000000000" w:firstRow="0" w:lastRow="0" w:firstColumn="1" w:lastColumn="0" w:oddVBand="0" w:evenVBand="0" w:oddHBand="0" w:evenHBand="0" w:firstRowFirstColumn="0" w:firstRowLastColumn="0" w:lastRowFirstColumn="0" w:lastRowLastColumn="0"/>
             <w:tcBorders/>
             <w:shd w:color="auto" w:fill="D9E2F3" w:val="clear"/>
@@ -300,7 +300,7 @@
         </w:tc>
         <w:tc>
           <w:tcPr>
-            <w:tcW w:w="8641" w:type="dxa"/>
+            <w:tcW w:w="8642" w:type="dxa"/>
             <w:tcBorders/>
             <w:shd w:color="auto" w:fill="D9E2F3" w:val="clear"/>
             <w:vAlign w:val="center"/>
@@ -354,7 +354,7 @@
         </w:trPr>
         <w:tc>
           <w:tcPr>
-            <w:tcW w:w="1348" w:type="dxa"/>
+            <w:tcW w:w="1347" w:type="dxa"/>
             <w:cnfStyle w:val="001000000000" w:firstRow="0" w:lastRow="0" w:firstColumn="1" w:lastColumn="0" w:oddVBand="0" w:evenVBand="0" w:oddHBand="0" w:evenHBand="0" w:firstRowFirstColumn="0" w:firstRowLastColumn="0" w:lastRowFirstColumn="0" w:lastRowLastColumn="0"/>
             <w:tcBorders/>
             <w:vAlign w:val="center"/>
@@ -385,7 +385,7 @@
         </w:tc>
         <w:tc>
           <w:tcPr>
-            <w:tcW w:w="8641" w:type="dxa"/>
+            <w:tcW w:w="8642" w:type="dxa"/>
             <w:tcBorders/>
             <w:vAlign w:val="center"/>
           </w:tcPr>
@@ -430,7 +430,7 @@
         </w:trPr>
         <w:tc>
           <w:tcPr>
-            <w:tcW w:w="1348" w:type="dxa"/>
+            <w:tcW w:w="1347" w:type="dxa"/>
             <w:cnfStyle w:val="001000000000" w:firstRow="0" w:lastRow="0" w:firstColumn="1" w:lastColumn="0" w:oddVBand="0" w:evenVBand="0" w:oddHBand="0" w:evenHBand="0" w:firstRowFirstColumn="0" w:firstRowLastColumn="0" w:lastRowFirstColumn="0" w:lastRowLastColumn="0"/>
             <w:tcBorders/>
             <w:shd w:color="auto" w:fill="D9E2F3" w:val="clear"/>
@@ -462,7 +462,7 @@
         </w:tc>
         <w:tc>
           <w:tcPr>
-            <w:tcW w:w="8641" w:type="dxa"/>
+            <w:tcW w:w="8642" w:type="dxa"/>
             <w:tcBorders/>
             <w:shd w:color="auto" w:fill="D9E2F3" w:val="clear"/>
             <w:vAlign w:val="center"/>
@@ -507,7 +507,7 @@
         </w:trPr>
         <w:tc>
           <w:tcPr>
-            <w:tcW w:w="1348" w:type="dxa"/>
+            <w:tcW w:w="1347" w:type="dxa"/>
             <w:cnfStyle w:val="001000000000" w:firstRow="0" w:lastRow="0" w:firstColumn="1" w:lastColumn="0" w:oddVBand="0" w:evenVBand="0" w:oddHBand="0" w:evenHBand="0" w:firstRowFirstColumn="0" w:firstRowLastColumn="0" w:lastRowFirstColumn="0" w:lastRowLastColumn="0"/>
             <w:tcBorders/>
             <w:vAlign w:val="center"/>
@@ -538,7 +538,7 @@
         </w:tc>
         <w:tc>
           <w:tcPr>
-            <w:tcW w:w="8641" w:type="dxa"/>
+            <w:tcW w:w="8642" w:type="dxa"/>
             <w:tcBorders/>
             <w:vAlign w:val="center"/>
           </w:tcPr>
@@ -592,7 +592,7 @@
         </w:trPr>
         <w:tc>
           <w:tcPr>
-            <w:tcW w:w="1348" w:type="dxa"/>
+            <w:tcW w:w="1347" w:type="dxa"/>
             <w:cnfStyle w:val="001000000000" w:firstRow="0" w:lastRow="0" w:firstColumn="1" w:lastColumn="0" w:oddVBand="0" w:evenVBand="0" w:oddHBand="0" w:evenHBand="0" w:firstRowFirstColumn="0" w:firstRowLastColumn="0" w:lastRowFirstColumn="0" w:lastRowLastColumn="0"/>
             <w:tcBorders/>
             <w:shd w:color="auto" w:fill="D9E2F3" w:val="clear"/>
@@ -624,7 +624,7 @@
         </w:tc>
         <w:tc>
           <w:tcPr>
-            <w:tcW w:w="8641" w:type="dxa"/>
+            <w:tcW w:w="8642" w:type="dxa"/>
             <w:tcBorders/>
             <w:shd w:color="auto" w:fill="D9E2F3" w:val="clear"/>
             <w:vAlign w:val="center"/>
@@ -686,7 +686,7 @@
         </w:trPr>
         <w:tc>
           <w:tcPr>
-            <w:tcW w:w="1348" w:type="dxa"/>
+            <w:tcW w:w="1347" w:type="dxa"/>
             <w:cnfStyle w:val="001000000000" w:firstRow="0" w:lastRow="0" w:firstColumn="1" w:lastColumn="0" w:oddVBand="0" w:evenVBand="0" w:oddHBand="0" w:evenHBand="0" w:firstRowFirstColumn="0" w:firstRowLastColumn="0" w:lastRowFirstColumn="0" w:lastRowLastColumn="0"/>
             <w:tcBorders/>
             <w:vAlign w:val="center"/>
@@ -717,7 +717,7 @@
         </w:tc>
         <w:tc>
           <w:tcPr>
-            <w:tcW w:w="8641" w:type="dxa"/>
+            <w:tcW w:w="8642" w:type="dxa"/>
             <w:tcBorders/>
             <w:vAlign w:val="center"/>
           </w:tcPr>
@@ -762,7 +762,7 @@
         </w:trPr>
         <w:tc>
           <w:tcPr>
-            <w:tcW w:w="1348" w:type="dxa"/>
+            <w:tcW w:w="1347" w:type="dxa"/>
             <w:cnfStyle w:val="001000000000" w:firstRow="0" w:lastRow="0" w:firstColumn="1" w:lastColumn="0" w:oddVBand="0" w:evenVBand="0" w:oddHBand="0" w:evenHBand="0" w:firstRowFirstColumn="0" w:firstRowLastColumn="0" w:lastRowFirstColumn="0" w:lastRowLastColumn="0"/>
             <w:tcBorders/>
             <w:shd w:color="auto" w:fill="D9E2F3" w:val="clear"/>
@@ -794,7 +794,7 @@
         </w:tc>
         <w:tc>
           <w:tcPr>
-            <w:tcW w:w="8641" w:type="dxa"/>
+            <w:tcW w:w="8642" w:type="dxa"/>
             <w:tcBorders/>
             <w:shd w:color="auto" w:fill="D9E2F3" w:val="clear"/>
             <w:vAlign w:val="center"/>
@@ -838,7 +838,7 @@
         </w:trPr>
         <w:tc>
           <w:tcPr>
-            <w:tcW w:w="1348" w:type="dxa"/>
+            <w:tcW w:w="1347" w:type="dxa"/>
             <w:cnfStyle w:val="001000000000" w:firstRow="0" w:lastRow="0" w:firstColumn="1" w:lastColumn="0" w:oddVBand="0" w:evenVBand="0" w:oddHBand="0" w:evenHBand="0" w:firstRowFirstColumn="0" w:firstRowLastColumn="0" w:lastRowFirstColumn="0" w:lastRowLastColumn="0"/>
             <w:tcBorders/>
             <w:vAlign w:val="center"/>
@@ -869,7 +869,7 @@
         </w:tc>
         <w:tc>
           <w:tcPr>
-            <w:tcW w:w="8641" w:type="dxa"/>
+            <w:tcW w:w="8642" w:type="dxa"/>
             <w:tcBorders/>
             <w:vAlign w:val="center"/>
           </w:tcPr>
@@ -924,7 +924,7 @@
         </w:trPr>
         <w:tc>
           <w:tcPr>
-            <w:tcW w:w="1348" w:type="dxa"/>
+            <w:tcW w:w="1347" w:type="dxa"/>
             <w:cnfStyle w:val="001000000000" w:firstRow="0" w:lastRow="0" w:firstColumn="1" w:lastColumn="0" w:oddVBand="0" w:evenVBand="0" w:oddHBand="0" w:evenHBand="0" w:firstRowFirstColumn="0" w:firstRowLastColumn="0" w:lastRowFirstColumn="0" w:lastRowLastColumn="0"/>
             <w:tcBorders/>
             <w:shd w:color="auto" w:fill="D9E2F3" w:val="clear"/>
@@ -956,7 +956,7 @@
         </w:tc>
         <w:tc>
           <w:tcPr>
-            <w:tcW w:w="8641" w:type="dxa"/>
+            <w:tcW w:w="8642" w:type="dxa"/>
             <w:tcBorders/>
             <w:shd w:color="auto" w:fill="D9E2F3" w:val="clear"/>
             <w:vAlign w:val="center"/>
@@ -1001,7 +1001,7 @@
         </w:trPr>
         <w:tc>
           <w:tcPr>
-            <w:tcW w:w="1348" w:type="dxa"/>
+            <w:tcW w:w="1347" w:type="dxa"/>
             <w:cnfStyle w:val="001000000000" w:firstRow="0" w:lastRow="0" w:firstColumn="1" w:lastColumn="0" w:oddVBand="0" w:evenVBand="0" w:oddHBand="0" w:evenHBand="0" w:firstRowFirstColumn="0" w:firstRowLastColumn="0" w:lastRowFirstColumn="0" w:lastRowLastColumn="0"/>
             <w:tcBorders/>
             <w:vAlign w:val="center"/>
@@ -1032,7 +1032,7 @@
         </w:tc>
         <w:tc>
           <w:tcPr>
-            <w:tcW w:w="8641" w:type="dxa"/>
+            <w:tcW w:w="8642" w:type="dxa"/>
             <w:tcBorders/>
             <w:vAlign w:val="center"/>
           </w:tcPr>
@@ -1088,7 +1088,7 @@
         </w:trPr>
         <w:tc>
           <w:tcPr>
-            <w:tcW w:w="1348" w:type="dxa"/>
+            <w:tcW w:w="1347" w:type="dxa"/>
             <w:cnfStyle w:val="001000000000" w:firstRow="0" w:lastRow="0" w:firstColumn="1" w:lastColumn="0" w:oddVBand="0" w:evenVBand="0" w:oddHBand="0" w:evenHBand="0" w:firstRowFirstColumn="0" w:firstRowLastColumn="0" w:lastRowFirstColumn="0" w:lastRowLastColumn="0"/>
             <w:tcBorders/>
             <w:shd w:color="auto" w:fill="D9E2F3" w:val="clear"/>
@@ -1120,7 +1120,7 @@
         </w:tc>
         <w:tc>
           <w:tcPr>
-            <w:tcW w:w="8641" w:type="dxa"/>
+            <w:tcW w:w="8642" w:type="dxa"/>
             <w:tcBorders/>
             <w:shd w:color="auto" w:fill="D9E2F3" w:val="clear"/>
             <w:vAlign w:val="center"/>
@@ -1175,7 +1175,7 @@
         </w:trPr>
         <w:tc>
           <w:tcPr>
-            <w:tcW w:w="1348" w:type="dxa"/>
+            <w:tcW w:w="1347" w:type="dxa"/>
             <w:cnfStyle w:val="001000000000" w:firstRow="0" w:lastRow="0" w:firstColumn="1" w:lastColumn="0" w:oddVBand="0" w:evenVBand="0" w:oddHBand="0" w:evenHBand="0" w:firstRowFirstColumn="0" w:firstRowLastColumn="0" w:lastRowFirstColumn="0" w:lastRowLastColumn="0"/>
             <w:tcBorders/>
             <w:vAlign w:val="center"/>
@@ -1206,7 +1206,7 @@
         </w:tc>
         <w:tc>
           <w:tcPr>
-            <w:tcW w:w="8641" w:type="dxa"/>
+            <w:tcW w:w="8642" w:type="dxa"/>
             <w:tcBorders/>
             <w:vAlign w:val="center"/>
           </w:tcPr>
@@ -1262,7 +1262,7 @@
         </w:trPr>
         <w:tc>
           <w:tcPr>
-            <w:tcW w:w="1348" w:type="dxa"/>
+            <w:tcW w:w="1347" w:type="dxa"/>
             <w:cnfStyle w:val="001000000000" w:firstRow="0" w:lastRow="0" w:firstColumn="1" w:lastColumn="0" w:oddVBand="0" w:evenVBand="0" w:oddHBand="0" w:evenHBand="0" w:firstRowFirstColumn="0" w:firstRowLastColumn="0" w:lastRowFirstColumn="0" w:lastRowLastColumn="0"/>
             <w:tcBorders/>
             <w:shd w:color="auto" w:fill="D9E2F3" w:val="clear"/>
@@ -1294,7 +1294,7 @@
         </w:tc>
         <w:tc>
           <w:tcPr>
-            <w:tcW w:w="8641" w:type="dxa"/>
+            <w:tcW w:w="8642" w:type="dxa"/>
             <w:tcBorders/>
             <w:shd w:color="auto" w:fill="D9E2F3" w:val="clear"/>
             <w:vAlign w:val="center"/>
@@ -1350,7 +1350,7 @@
         </w:trPr>
         <w:tc>
           <w:tcPr>
-            <w:tcW w:w="1348" w:type="dxa"/>
+            <w:tcW w:w="1347" w:type="dxa"/>
             <w:cnfStyle w:val="001000000000" w:firstRow="0" w:lastRow="0" w:firstColumn="1" w:lastColumn="0" w:oddVBand="0" w:evenVBand="0" w:oddHBand="0" w:evenHBand="0" w:firstRowFirstColumn="0" w:firstRowLastColumn="0" w:lastRowFirstColumn="0" w:lastRowLastColumn="0"/>
             <w:tcBorders/>
             <w:vAlign w:val="center"/>
@@ -1381,7 +1381,7 @@
         </w:tc>
         <w:tc>
           <w:tcPr>
-            <w:tcW w:w="8641" w:type="dxa"/>
+            <w:tcW w:w="8642" w:type="dxa"/>
             <w:tcBorders/>
             <w:vAlign w:val="center"/>
           </w:tcPr>
@@ -1437,7 +1437,7 @@
         </w:trPr>
         <w:tc>
           <w:tcPr>
-            <w:tcW w:w="1348" w:type="dxa"/>
+            <w:tcW w:w="1347" w:type="dxa"/>
             <w:cnfStyle w:val="001000000000" w:firstRow="0" w:lastRow="0" w:firstColumn="1" w:lastColumn="0" w:oddVBand="0" w:evenVBand="0" w:oddHBand="0" w:evenHBand="0" w:firstRowFirstColumn="0" w:firstRowLastColumn="0" w:lastRowFirstColumn="0" w:lastRowLastColumn="0"/>
             <w:tcBorders/>
             <w:shd w:color="auto" w:fill="D9E2F3" w:val="clear"/>
@@ -1469,7 +1469,7 @@
         </w:tc>
         <w:tc>
           <w:tcPr>
-            <w:tcW w:w="8641" w:type="dxa"/>
+            <w:tcW w:w="8642" w:type="dxa"/>
             <w:tcBorders/>
             <w:shd w:color="auto" w:fill="D9E2F3" w:val="clear"/>
             <w:vAlign w:val="center"/>
@@ -1505,7 +1505,7 @@
         </w:trPr>
         <w:tc>
           <w:tcPr>
-            <w:tcW w:w="1348" w:type="dxa"/>
+            <w:tcW w:w="1347" w:type="dxa"/>
             <w:cnfStyle w:val="001000000000" w:firstRow="0" w:lastRow="0" w:firstColumn="1" w:lastColumn="0" w:oddVBand="0" w:evenVBand="0" w:oddHBand="0" w:evenHBand="0" w:firstRowFirstColumn="0" w:firstRowLastColumn="0" w:lastRowFirstColumn="0" w:lastRowLastColumn="0"/>
             <w:tcBorders/>
             <w:vAlign w:val="center"/>
@@ -1535,7 +1535,7 @@
         </w:tc>
         <w:tc>
           <w:tcPr>
-            <w:tcW w:w="8641" w:type="dxa"/>
+            <w:tcW w:w="8642" w:type="dxa"/>
             <w:tcBorders/>
             <w:vAlign w:val="center"/>
           </w:tcPr>
@@ -1579,7 +1579,7 @@
         </w:trPr>
         <w:tc>
           <w:tcPr>
-            <w:tcW w:w="1348" w:type="dxa"/>
+            <w:tcW w:w="1347" w:type="dxa"/>
             <w:cnfStyle w:val="001000000000" w:firstRow="0" w:lastRow="0" w:firstColumn="1" w:lastColumn="0" w:oddVBand="0" w:evenVBand="0" w:oddHBand="0" w:evenHBand="0" w:firstRowFirstColumn="0" w:firstRowLastColumn="0" w:lastRowFirstColumn="0" w:lastRowLastColumn="0"/>
             <w:tcBorders/>
             <w:shd w:color="auto" w:fill="D9E2F3" w:val="clear"/>
@@ -1610,7 +1610,7 @@
         </w:tc>
         <w:tc>
           <w:tcPr>
-            <w:tcW w:w="8641" w:type="dxa"/>
+            <w:tcW w:w="8642" w:type="dxa"/>
             <w:tcBorders/>
             <w:shd w:color="auto" w:fill="D9E2F3" w:val="clear"/>
             <w:vAlign w:val="center"/>
@@ -1837,9 +1837,9 @@
         <w:tblLook w:val="04a0" w:noHBand="0" w:noVBand="1" w:firstColumn="1" w:lastRow="0" w:lastColumn="0" w:firstRow="1"/>
       </w:tblPr>
       <w:tblGrid>
-        <w:gridCol w:w="3307"/>
+        <w:gridCol w:w="3306"/>
         <w:gridCol w:w="471"/>
-        <w:gridCol w:w="2934"/>
+        <w:gridCol w:w="2935"/>
         <w:gridCol w:w="3098"/>
       </w:tblGrid>
       <w:tr>
@@ -1849,7 +1849,7 @@
         </w:trPr>
         <w:tc>
           <w:tcPr>
-            <w:tcW w:w="3778" w:type="dxa"/>
+            <w:tcW w:w="3777" w:type="dxa"/>
             <w:gridSpan w:val="2"/>
             <w:tcBorders>
               <w:top w:val="single" w:sz="8" w:space="0" w:color="CF7B79"/>
@@ -1884,7 +1884,7 @@
         </w:tc>
         <w:tc>
           <w:tcPr>
-            <w:tcW w:w="2934" w:type="dxa"/>
+            <w:tcW w:w="2935" w:type="dxa"/>
             <w:tcBorders>
               <w:top w:val="single" w:sz="8" w:space="0" w:color="CF7B79"/>
               <w:bottom w:val="single" w:sz="8" w:space="0" w:color="CF7B79"/>
@@ -1954,7 +1954,7 @@
         <w:trPr/>
         <w:tc>
           <w:tcPr>
-            <w:tcW w:w="3307" w:type="dxa"/>
+            <w:tcW w:w="3306" w:type="dxa"/>
             <w:tcBorders>
               <w:top w:val="single" w:sz="8" w:space="0" w:color="CF7B79"/>
               <w:left w:val="single" w:sz="8" w:space="0" w:color="CF7B79"/>
@@ -2015,7 +2015,7 @@
         </w:tc>
         <w:tc>
           <w:tcPr>
-            <w:tcW w:w="3405" w:type="dxa"/>
+            <w:tcW w:w="3406" w:type="dxa"/>
             <w:gridSpan w:val="2"/>
             <w:tcBorders>
               <w:top w:val="single" w:sz="8" w:space="0" w:color="CF7B79"/>
@@ -2100,7 +2100,7 @@
         <w:trPr/>
         <w:tc>
           <w:tcPr>
-            <w:tcW w:w="3307" w:type="dxa"/>
+            <w:tcW w:w="3306" w:type="dxa"/>
             <w:tcBorders>
               <w:top w:val="single" w:sz="8" w:space="0" w:color="CF7B79"/>
               <w:left w:val="single" w:sz="8" w:space="0" w:color="CF7B79"/>
@@ -2136,7 +2136,7 @@
         </w:tc>
         <w:tc>
           <w:tcPr>
-            <w:tcW w:w="3405" w:type="dxa"/>
+            <w:tcW w:w="3406" w:type="dxa"/>
             <w:gridSpan w:val="2"/>
             <w:tcBorders>
               <w:top w:val="single" w:sz="8" w:space="0" w:color="CF7B79"/>
@@ -2241,7 +2241,7 @@
         </w:trPr>
         <w:tc>
           <w:tcPr>
-            <w:tcW w:w="3307" w:type="dxa"/>
+            <w:tcW w:w="3306" w:type="dxa"/>
             <w:tcBorders>
               <w:top w:val="single" w:sz="8" w:space="0" w:color="CF7B79"/>
               <w:left w:val="single" w:sz="8" w:space="0" w:color="CF7B79"/>
@@ -2277,7 +2277,7 @@
         </w:tc>
         <w:tc>
           <w:tcPr>
-            <w:tcW w:w="3405" w:type="dxa"/>
+            <w:tcW w:w="3406" w:type="dxa"/>
             <w:gridSpan w:val="2"/>
             <w:tcBorders>
               <w:top w:val="single" w:sz="8" w:space="0" w:color="CF7B79"/>
@@ -2362,7 +2362,7 @@
         <w:trPr/>
         <w:tc>
           <w:tcPr>
-            <w:tcW w:w="3307" w:type="dxa"/>
+            <w:tcW w:w="3306" w:type="dxa"/>
             <w:tcBorders>
               <w:top w:val="single" w:sz="8" w:space="0" w:color="CF7B79"/>
               <w:left w:val="single" w:sz="8" w:space="0" w:color="CF7B79"/>
@@ -2490,7 +2490,7 @@
         </w:tc>
         <w:tc>
           <w:tcPr>
-            <w:tcW w:w="3405" w:type="dxa"/>
+            <w:tcW w:w="3406" w:type="dxa"/>
             <w:gridSpan w:val="2"/>
             <w:tcBorders>
               <w:top w:val="single" w:sz="8" w:space="0" w:color="CF7B79"/>
@@ -2662,7 +2662,7 @@
         <w:trPr/>
         <w:tc>
           <w:tcPr>
-            <w:tcW w:w="3307" w:type="dxa"/>
+            <w:tcW w:w="3306" w:type="dxa"/>
             <w:tcBorders>
               <w:top w:val="single" w:sz="8" w:space="0" w:color="CF7B79"/>
               <w:left w:val="single" w:sz="8" w:space="0" w:color="CF7B79"/>
@@ -2738,7 +2738,7 @@
         </w:tc>
         <w:tc>
           <w:tcPr>
-            <w:tcW w:w="3405" w:type="dxa"/>
+            <w:tcW w:w="3406" w:type="dxa"/>
             <w:gridSpan w:val="2"/>
             <w:tcBorders>
               <w:top w:val="single" w:sz="8" w:space="0" w:color="CF7B79"/>
@@ -2807,7 +2807,7 @@
         <w:trPr/>
         <w:tc>
           <w:tcPr>
-            <w:tcW w:w="3307" w:type="dxa"/>
+            <w:tcW w:w="3306" w:type="dxa"/>
             <w:tcBorders>
               <w:top w:val="single" w:sz="8" w:space="0" w:color="CF7B79"/>
               <w:left w:val="single" w:sz="8" w:space="0" w:color="CF7B79"/>
@@ -2896,7 +2896,7 @@
         </w:tc>
         <w:tc>
           <w:tcPr>
-            <w:tcW w:w="3405" w:type="dxa"/>
+            <w:tcW w:w="3406" w:type="dxa"/>
             <w:gridSpan w:val="2"/>
             <w:tcBorders>
               <w:top w:val="single" w:sz="8" w:space="0" w:color="CF7B79"/>
@@ -2981,7 +2981,7 @@
         <w:trPr/>
         <w:tc>
           <w:tcPr>
-            <w:tcW w:w="3307" w:type="dxa"/>
+            <w:tcW w:w="3306" w:type="dxa"/>
             <w:tcBorders>
               <w:top w:val="single" w:sz="8" w:space="0" w:color="CF7B79"/>
               <w:left w:val="single" w:sz="8" w:space="0" w:color="CF7B79"/>
@@ -3017,7 +3017,7 @@
         </w:tc>
         <w:tc>
           <w:tcPr>
-            <w:tcW w:w="3405" w:type="dxa"/>
+            <w:tcW w:w="3406" w:type="dxa"/>
             <w:gridSpan w:val="2"/>
             <w:tcBorders>
               <w:top w:val="single" w:sz="8" w:space="0" w:color="CF7B79"/>
@@ -3102,7 +3102,7 @@
         <w:trPr/>
         <w:tc>
           <w:tcPr>
-            <w:tcW w:w="3307" w:type="dxa"/>
+            <w:tcW w:w="3306" w:type="dxa"/>
             <w:tcBorders>
               <w:top w:val="single" w:sz="8" w:space="0" w:color="CF7B79"/>
               <w:left w:val="single" w:sz="8" w:space="0" w:color="CF7B79"/>
@@ -3140,7 +3140,7 @@
         </w:tc>
         <w:tc>
           <w:tcPr>
-            <w:tcW w:w="3405" w:type="dxa"/>
+            <w:tcW w:w="3406" w:type="dxa"/>
             <w:gridSpan w:val="2"/>
             <w:tcBorders>
               <w:top w:val="single" w:sz="8" w:space="0" w:color="CF7B79"/>
@@ -3212,7 +3212,7 @@
         <w:trPr/>
         <w:tc>
           <w:tcPr>
-            <w:tcW w:w="3307" w:type="dxa"/>
+            <w:tcW w:w="3306" w:type="dxa"/>
             <w:tcBorders>
               <w:top w:val="single" w:sz="8" w:space="0" w:color="CF7B79"/>
               <w:left w:val="single" w:sz="8" w:space="0" w:color="CF7B79"/>
@@ -3255,7 +3255,7 @@
         </w:tc>
         <w:tc>
           <w:tcPr>
-            <w:tcW w:w="3405" w:type="dxa"/>
+            <w:tcW w:w="3406" w:type="dxa"/>
             <w:gridSpan w:val="2"/>
             <w:tcBorders>
               <w:top w:val="single" w:sz="8" w:space="0" w:color="CF7B79"/>
@@ -3330,7 +3330,7 @@
         <w:trPr/>
         <w:tc>
           <w:tcPr>
-            <w:tcW w:w="3307" w:type="dxa"/>
+            <w:tcW w:w="3306" w:type="dxa"/>
             <w:tcBorders>
               <w:top w:val="single" w:sz="8" w:space="0" w:color="CF7B79"/>
               <w:left w:val="single" w:sz="8" w:space="0" w:color="CF7B79"/>
@@ -3370,7 +3370,7 @@
         </w:tc>
         <w:tc>
           <w:tcPr>
-            <w:tcW w:w="3405" w:type="dxa"/>
+            <w:tcW w:w="3406" w:type="dxa"/>
             <w:gridSpan w:val="2"/>
             <w:tcBorders>
               <w:top w:val="single" w:sz="8" w:space="0" w:color="CF7B79"/>
@@ -3878,7 +3878,7 @@
         <w:sectPr>
           <w:type w:val="nextPage"/>
           <w:pgSz w:w="12240" w:h="15840"/>
-          <w:pgMar w:left="720" w:right="720" w:header="0" w:top="864" w:footer="0" w:bottom="864" w:gutter="0"/>
+          <w:pgMar w:left="720" w:right="720" w:gutter="0" w:header="0" w:top="864" w:footer="0" w:bottom="864"/>
           <w:pgNumType w:fmt="decimal"/>
           <w:formProt w:val="false"/>
           <w:titlePg/>
@@ -3917,10 +3917,10 @@
           <w:szCs w:val="24"/>
         </w:rPr>
       </w:pPr>
-      <w:bookmarkStart w:id="4" w:name="_Toc3474753"/>
-      <w:bookmarkStart w:id="5" w:name="_Toc42607299"/>
-      <w:bookmarkStart w:id="6" w:name="_Appendix_I._"/>
-      <w:bookmarkStart w:id="7" w:name="_2.__Specific"/>
+      <w:bookmarkStart w:id="4" w:name="_Toc42607299"/>
+      <w:bookmarkStart w:id="5" w:name="_Toc3474753"/>
+      <w:bookmarkStart w:id="6" w:name="_2.__Specific"/>
+      <w:bookmarkStart w:id="7" w:name="_Appendix_I._"/>
       <w:bookmarkEnd w:id="6"/>
       <w:bookmarkEnd w:id="7"/>
       <w:r>
@@ -4097,8 +4097,8 @@
           <w:szCs w:val="24"/>
         </w:rPr>
       </w:pPr>
-      <w:bookmarkStart w:id="8" w:name="_Toc3474747"/>
-      <w:bookmarkStart w:id="9" w:name="_Toc42607293"/>
+      <w:bookmarkStart w:id="8" w:name="_Toc42607293"/>
+      <w:bookmarkStart w:id="9" w:name="_Toc3474747"/>
       <w:bookmarkStart w:id="10" w:name="_3.__Laboratory"/>
       <w:bookmarkEnd w:id="10"/>
       <w:r>
@@ -4322,10 +4322,10 @@
       </w:tblPr>
       <w:tblGrid>
         <w:gridCol w:w="3029"/>
-        <w:gridCol w:w="1693"/>
-        <w:gridCol w:w="1851"/>
-        <w:gridCol w:w="1315"/>
-        <w:gridCol w:w="2612"/>
+        <w:gridCol w:w="1692"/>
+        <w:gridCol w:w="1852"/>
+        <w:gridCol w:w="1314"/>
+        <w:gridCol w:w="2613"/>
       </w:tblGrid>
       <w:tr>
         <w:trPr>
@@ -4375,7 +4375,7 @@
         </w:tc>
         <w:tc>
           <w:tcPr>
-            <w:tcW w:w="1693" w:type="dxa"/>
+            <w:tcW w:w="1692" w:type="dxa"/>
             <w:tcBorders/>
           </w:tcPr>
           <w:p>
@@ -4422,7 +4422,7 @@
         </w:tc>
         <w:tc>
           <w:tcPr>
-            <w:tcW w:w="1851" w:type="dxa"/>
+            <w:tcW w:w="1852" w:type="dxa"/>
             <w:tcBorders/>
           </w:tcPr>
           <w:p>
@@ -4469,7 +4469,7 @@
         </w:tc>
         <w:tc>
           <w:tcPr>
-            <w:tcW w:w="1315" w:type="dxa"/>
+            <w:tcW w:w="1314" w:type="dxa"/>
             <w:tcBorders/>
           </w:tcPr>
           <w:p>
@@ -4525,7 +4525,7 @@
         </w:tc>
         <w:tc>
           <w:tcPr>
-            <w:tcW w:w="2612" w:type="dxa"/>
+            <w:tcW w:w="2613" w:type="dxa"/>
             <w:tcBorders/>
           </w:tcPr>
           <w:p>
@@ -4635,7 +4635,7 @@
         </w:tc>
         <w:tc>
           <w:tcPr>
-            <w:tcW w:w="1693" w:type="dxa"/>
+            <w:tcW w:w="1692" w:type="dxa"/>
             <w:tcBorders/>
           </w:tcPr>
           <w:p>
@@ -4683,7 +4683,7 @@
         </w:tc>
         <w:tc>
           <w:tcPr>
-            <w:tcW w:w="1851" w:type="dxa"/>
+            <w:tcW w:w="1852" w:type="dxa"/>
             <w:tcBorders/>
           </w:tcPr>
           <w:p>
@@ -4725,7 +4725,7 @@
         </w:tc>
         <w:tc>
           <w:tcPr>
-            <w:tcW w:w="1315" w:type="dxa"/>
+            <w:tcW w:w="1314" w:type="dxa"/>
             <w:tcBorders/>
           </w:tcPr>
           <w:p>
@@ -4768,7 +4768,7 @@
         </w:tc>
         <w:tc>
           <w:tcPr>
-            <w:tcW w:w="2612" w:type="dxa"/>
+            <w:tcW w:w="2613" w:type="dxa"/>
             <w:tcBorders/>
           </w:tcPr>
           <w:p>
@@ -4864,7 +4864,7 @@
         </w:tc>
         <w:tc>
           <w:tcPr>
-            <w:tcW w:w="1693" w:type="dxa"/>
+            <w:tcW w:w="1692" w:type="dxa"/>
             <w:tcBorders/>
           </w:tcPr>
           <w:p>
@@ -4911,7 +4911,7 @@
         </w:tc>
         <w:tc>
           <w:tcPr>
-            <w:tcW w:w="1851" w:type="dxa"/>
+            <w:tcW w:w="1852" w:type="dxa"/>
             <w:tcBorders/>
           </w:tcPr>
           <w:p>
@@ -4953,7 +4953,7 @@
         </w:tc>
         <w:tc>
           <w:tcPr>
-            <w:tcW w:w="1315" w:type="dxa"/>
+            <w:tcW w:w="1314" w:type="dxa"/>
             <w:tcBorders/>
           </w:tcPr>
           <w:p>
@@ -4995,7 +4995,7 @@
         </w:tc>
         <w:tc>
           <w:tcPr>
-            <w:tcW w:w="2612" w:type="dxa"/>
+            <w:tcW w:w="2613" w:type="dxa"/>
             <w:tcBorders/>
           </w:tcPr>
           <w:p>
@@ -5088,7 +5088,7 @@
         </w:tc>
         <w:tc>
           <w:tcPr>
-            <w:tcW w:w="1693" w:type="dxa"/>
+            <w:tcW w:w="1692" w:type="dxa"/>
             <w:tcBorders/>
           </w:tcPr>
           <w:p>
@@ -5135,7 +5135,7 @@
         </w:tc>
         <w:tc>
           <w:tcPr>
-            <w:tcW w:w="1851" w:type="dxa"/>
+            <w:tcW w:w="1852" w:type="dxa"/>
             <w:tcBorders/>
           </w:tcPr>
           <w:p>
@@ -5177,7 +5177,7 @@
         </w:tc>
         <w:tc>
           <w:tcPr>
-            <w:tcW w:w="1315" w:type="dxa"/>
+            <w:tcW w:w="1314" w:type="dxa"/>
             <w:tcBorders/>
           </w:tcPr>
           <w:p>
@@ -5219,7 +5219,7 @@
         </w:tc>
         <w:tc>
           <w:tcPr>
-            <w:tcW w:w="2612" w:type="dxa"/>
+            <w:tcW w:w="2613" w:type="dxa"/>
             <w:tcBorders/>
           </w:tcPr>
           <w:p>
@@ -5312,7 +5312,7 @@
         </w:tc>
         <w:tc>
           <w:tcPr>
-            <w:tcW w:w="1693" w:type="dxa"/>
+            <w:tcW w:w="1692" w:type="dxa"/>
             <w:tcBorders/>
           </w:tcPr>
           <w:p>
@@ -5359,7 +5359,7 @@
         </w:tc>
         <w:tc>
           <w:tcPr>
-            <w:tcW w:w="1851" w:type="dxa"/>
+            <w:tcW w:w="1852" w:type="dxa"/>
             <w:tcBorders/>
           </w:tcPr>
           <w:p>
@@ -5401,7 +5401,7 @@
         </w:tc>
         <w:tc>
           <w:tcPr>
-            <w:tcW w:w="1315" w:type="dxa"/>
+            <w:tcW w:w="1314" w:type="dxa"/>
             <w:tcBorders/>
           </w:tcPr>
           <w:p>
@@ -5443,7 +5443,7 @@
         </w:tc>
         <w:tc>
           <w:tcPr>
-            <w:tcW w:w="2612" w:type="dxa"/>
+            <w:tcW w:w="2613" w:type="dxa"/>
             <w:tcBorders/>
           </w:tcPr>
           <w:p>
@@ -5536,7 +5536,7 @@
         </w:tc>
         <w:tc>
           <w:tcPr>
-            <w:tcW w:w="1693" w:type="dxa"/>
+            <w:tcW w:w="1692" w:type="dxa"/>
             <w:tcBorders/>
           </w:tcPr>
           <w:p>
@@ -5583,7 +5583,7 @@
         </w:tc>
         <w:tc>
           <w:tcPr>
-            <w:tcW w:w="1851" w:type="dxa"/>
+            <w:tcW w:w="1852" w:type="dxa"/>
             <w:tcBorders/>
           </w:tcPr>
           <w:p>
@@ -5625,7 +5625,7 @@
         </w:tc>
         <w:tc>
           <w:tcPr>
-            <w:tcW w:w="1315" w:type="dxa"/>
+            <w:tcW w:w="1314" w:type="dxa"/>
             <w:tcBorders/>
           </w:tcPr>
           <w:p>
@@ -5667,7 +5667,7 @@
         </w:tc>
         <w:tc>
           <w:tcPr>
-            <w:tcW w:w="2612" w:type="dxa"/>
+            <w:tcW w:w="2613" w:type="dxa"/>
             <w:tcBorders/>
           </w:tcPr>
           <w:p>
@@ -5760,7 +5760,7 @@
         </w:tc>
         <w:tc>
           <w:tcPr>
-            <w:tcW w:w="1693" w:type="dxa"/>
+            <w:tcW w:w="1692" w:type="dxa"/>
             <w:tcBorders/>
           </w:tcPr>
           <w:p>
@@ -5807,7 +5807,7 @@
         </w:tc>
         <w:tc>
           <w:tcPr>
-            <w:tcW w:w="1851" w:type="dxa"/>
+            <w:tcW w:w="1852" w:type="dxa"/>
             <w:tcBorders/>
           </w:tcPr>
           <w:p>
@@ -5849,7 +5849,7 @@
         </w:tc>
         <w:tc>
           <w:tcPr>
-            <w:tcW w:w="1315" w:type="dxa"/>
+            <w:tcW w:w="1314" w:type="dxa"/>
             <w:tcBorders/>
           </w:tcPr>
           <w:p>
@@ -5891,7 +5891,7 @@
         </w:tc>
         <w:tc>
           <w:tcPr>
-            <w:tcW w:w="2612" w:type="dxa"/>
+            <w:tcW w:w="2613" w:type="dxa"/>
             <w:tcBorders/>
           </w:tcPr>
           <w:p>
@@ -5984,7 +5984,7 @@
         </w:tc>
         <w:tc>
           <w:tcPr>
-            <w:tcW w:w="1693" w:type="dxa"/>
+            <w:tcW w:w="1692" w:type="dxa"/>
             <w:tcBorders/>
           </w:tcPr>
           <w:p>
@@ -6031,7 +6031,7 @@
         </w:tc>
         <w:tc>
           <w:tcPr>
-            <w:tcW w:w="1851" w:type="dxa"/>
+            <w:tcW w:w="1852" w:type="dxa"/>
             <w:tcBorders/>
           </w:tcPr>
           <w:p>
@@ -6073,7 +6073,7 @@
         </w:tc>
         <w:tc>
           <w:tcPr>
-            <w:tcW w:w="1315" w:type="dxa"/>
+            <w:tcW w:w="1314" w:type="dxa"/>
             <w:tcBorders/>
           </w:tcPr>
           <w:p>
@@ -6115,7 +6115,7 @@
         </w:tc>
         <w:tc>
           <w:tcPr>
-            <w:tcW w:w="2612" w:type="dxa"/>
+            <w:tcW w:w="2613" w:type="dxa"/>
             <w:tcBorders/>
           </w:tcPr>
           <w:p>
@@ -6218,7 +6218,7 @@
         </w:tc>
         <w:tc>
           <w:tcPr>
-            <w:tcW w:w="1693" w:type="dxa"/>
+            <w:tcW w:w="1692" w:type="dxa"/>
             <w:tcBorders/>
           </w:tcPr>
           <w:p>
@@ -6265,7 +6265,7 @@
         </w:tc>
         <w:tc>
           <w:tcPr>
-            <w:tcW w:w="1851" w:type="dxa"/>
+            <w:tcW w:w="1852" w:type="dxa"/>
             <w:tcBorders/>
           </w:tcPr>
           <w:p>
@@ -6307,7 +6307,7 @@
         </w:tc>
         <w:tc>
           <w:tcPr>
-            <w:tcW w:w="1315" w:type="dxa"/>
+            <w:tcW w:w="1314" w:type="dxa"/>
             <w:tcBorders/>
           </w:tcPr>
           <w:p>
@@ -6349,7 +6349,7 @@
         </w:tc>
         <w:tc>
           <w:tcPr>
-            <w:tcW w:w="2612" w:type="dxa"/>
+            <w:tcW w:w="2613" w:type="dxa"/>
             <w:tcBorders/>
           </w:tcPr>
           <w:p>
@@ -6435,7 +6435,7 @@
         </w:tc>
         <w:tc>
           <w:tcPr>
-            <w:tcW w:w="1693" w:type="dxa"/>
+            <w:tcW w:w="1692" w:type="dxa"/>
             <w:tcBorders/>
           </w:tcPr>
           <w:p>
@@ -6482,7 +6482,7 @@
         </w:tc>
         <w:tc>
           <w:tcPr>
-            <w:tcW w:w="1851" w:type="dxa"/>
+            <w:tcW w:w="1852" w:type="dxa"/>
             <w:tcBorders/>
           </w:tcPr>
           <w:p>
@@ -6524,7 +6524,7 @@
         </w:tc>
         <w:tc>
           <w:tcPr>
-            <w:tcW w:w="1315" w:type="dxa"/>
+            <w:tcW w:w="1314" w:type="dxa"/>
             <w:tcBorders/>
           </w:tcPr>
           <w:p>
@@ -6566,7 +6566,7 @@
         </w:tc>
         <w:tc>
           <w:tcPr>
-            <w:tcW w:w="2612" w:type="dxa"/>
+            <w:tcW w:w="2613" w:type="dxa"/>
             <w:tcBorders/>
           </w:tcPr>
           <w:p>
@@ -6652,7 +6652,7 @@
         </w:tc>
         <w:tc>
           <w:tcPr>
-            <w:tcW w:w="1693" w:type="dxa"/>
+            <w:tcW w:w="1692" w:type="dxa"/>
             <w:tcBorders/>
           </w:tcPr>
           <w:p>
@@ -6699,7 +6699,7 @@
         </w:tc>
         <w:tc>
           <w:tcPr>
-            <w:tcW w:w="1851" w:type="dxa"/>
+            <w:tcW w:w="1852" w:type="dxa"/>
             <w:tcBorders/>
           </w:tcPr>
           <w:p>
@@ -6741,7 +6741,7 @@
         </w:tc>
         <w:tc>
           <w:tcPr>
-            <w:tcW w:w="1315" w:type="dxa"/>
+            <w:tcW w:w="1314" w:type="dxa"/>
             <w:tcBorders/>
           </w:tcPr>
           <w:p>
@@ -6783,7 +6783,7 @@
         </w:tc>
         <w:tc>
           <w:tcPr>
-            <w:tcW w:w="2612" w:type="dxa"/>
+            <w:tcW w:w="2613" w:type="dxa"/>
             <w:tcBorders/>
           </w:tcPr>
           <w:p>
@@ -6887,7 +6887,7 @@
         </w:tc>
         <w:tc>
           <w:tcPr>
-            <w:tcW w:w="1693" w:type="dxa"/>
+            <w:tcW w:w="1692" w:type="dxa"/>
             <w:tcBorders/>
           </w:tcPr>
           <w:p>
@@ -6934,7 +6934,7 @@
         </w:tc>
         <w:tc>
           <w:tcPr>
-            <w:tcW w:w="1851" w:type="dxa"/>
+            <w:tcW w:w="1852" w:type="dxa"/>
             <w:tcBorders/>
           </w:tcPr>
           <w:p>
@@ -6976,7 +6976,7 @@
         </w:tc>
         <w:tc>
           <w:tcPr>
-            <w:tcW w:w="1315" w:type="dxa"/>
+            <w:tcW w:w="1314" w:type="dxa"/>
             <w:tcBorders/>
           </w:tcPr>
           <w:p>
@@ -7018,7 +7018,7 @@
         </w:tc>
         <w:tc>
           <w:tcPr>
-            <w:tcW w:w="2612" w:type="dxa"/>
+            <w:tcW w:w="2613" w:type="dxa"/>
             <w:tcBorders/>
           </w:tcPr>
           <w:p>
@@ -7104,7 +7104,7 @@
         </w:tc>
         <w:tc>
           <w:tcPr>
-            <w:tcW w:w="1693" w:type="dxa"/>
+            <w:tcW w:w="1692" w:type="dxa"/>
             <w:tcBorders/>
           </w:tcPr>
           <w:p>
@@ -7153,7 +7153,7 @@
         </w:tc>
         <w:tc>
           <w:tcPr>
-            <w:tcW w:w="1851" w:type="dxa"/>
+            <w:tcW w:w="1852" w:type="dxa"/>
             <w:tcBorders/>
           </w:tcPr>
           <w:p>
@@ -7195,7 +7195,7 @@
         </w:tc>
         <w:tc>
           <w:tcPr>
-            <w:tcW w:w="1315" w:type="dxa"/>
+            <w:tcW w:w="1314" w:type="dxa"/>
             <w:tcBorders/>
           </w:tcPr>
           <w:p>
@@ -7237,7 +7237,7 @@
         </w:tc>
         <w:tc>
           <w:tcPr>
-            <w:tcW w:w="2612" w:type="dxa"/>
+            <w:tcW w:w="2613" w:type="dxa"/>
             <w:tcBorders/>
           </w:tcPr>
           <w:p>
@@ -7323,7 +7323,7 @@
         </w:tc>
         <w:tc>
           <w:tcPr>
-            <w:tcW w:w="1693" w:type="dxa"/>
+            <w:tcW w:w="1692" w:type="dxa"/>
             <w:tcBorders/>
           </w:tcPr>
           <w:p>
@@ -7415,7 +7415,7 @@
         </w:tc>
         <w:tc>
           <w:tcPr>
-            <w:tcW w:w="1851" w:type="dxa"/>
+            <w:tcW w:w="1852" w:type="dxa"/>
             <w:tcBorders/>
           </w:tcPr>
           <w:p>
@@ -7457,7 +7457,7 @@
         </w:tc>
         <w:tc>
           <w:tcPr>
-            <w:tcW w:w="1315" w:type="dxa"/>
+            <w:tcW w:w="1314" w:type="dxa"/>
             <w:tcBorders/>
           </w:tcPr>
           <w:p>
@@ -7499,7 +7499,7 @@
         </w:tc>
         <w:tc>
           <w:tcPr>
-            <w:tcW w:w="2612" w:type="dxa"/>
+            <w:tcW w:w="2613" w:type="dxa"/>
             <w:tcBorders/>
           </w:tcPr>
           <w:p>
@@ -7592,7 +7592,7 @@
         </w:tc>
         <w:tc>
           <w:tcPr>
-            <w:tcW w:w="1693" w:type="dxa"/>
+            <w:tcW w:w="1692" w:type="dxa"/>
             <w:tcBorders/>
           </w:tcPr>
           <w:p>
@@ -7642,7 +7642,7 @@
         </w:tc>
         <w:tc>
           <w:tcPr>
-            <w:tcW w:w="1851" w:type="dxa"/>
+            <w:tcW w:w="1852" w:type="dxa"/>
             <w:tcBorders/>
           </w:tcPr>
           <w:p>
@@ -7684,7 +7684,7 @@
         </w:tc>
         <w:tc>
           <w:tcPr>
-            <w:tcW w:w="1315" w:type="dxa"/>
+            <w:tcW w:w="1314" w:type="dxa"/>
             <w:tcBorders/>
           </w:tcPr>
           <w:p>
@@ -7729,7 +7729,7 @@
         </w:tc>
         <w:tc>
           <w:tcPr>
-            <w:tcW w:w="2612" w:type="dxa"/>
+            <w:tcW w:w="2613" w:type="dxa"/>
             <w:tcBorders/>
           </w:tcPr>
           <w:p>
@@ -7818,7 +7818,7 @@
         </w:tc>
         <w:tc>
           <w:tcPr>
-            <w:tcW w:w="1693" w:type="dxa"/>
+            <w:tcW w:w="1692" w:type="dxa"/>
             <w:tcBorders/>
           </w:tcPr>
           <w:p>
@@ -7892,7 +7892,7 @@
         </w:tc>
         <w:tc>
           <w:tcPr>
-            <w:tcW w:w="1851" w:type="dxa"/>
+            <w:tcW w:w="1852" w:type="dxa"/>
             <w:tcBorders/>
           </w:tcPr>
           <w:p>
@@ -7927,7 +7927,7 @@
         </w:tc>
         <w:tc>
           <w:tcPr>
-            <w:tcW w:w="1315" w:type="dxa"/>
+            <w:tcW w:w="1314" w:type="dxa"/>
             <w:tcBorders/>
           </w:tcPr>
           <w:p>
@@ -7962,7 +7962,7 @@
         </w:tc>
         <w:tc>
           <w:tcPr>
-            <w:tcW w:w="2612" w:type="dxa"/>
+            <w:tcW w:w="2613" w:type="dxa"/>
             <w:tcBorders/>
           </w:tcPr>
           <w:p>
@@ -8041,7 +8041,7 @@
         </w:tc>
         <w:tc>
           <w:tcPr>
-            <w:tcW w:w="1693" w:type="dxa"/>
+            <w:tcW w:w="1692" w:type="dxa"/>
             <w:tcBorders/>
           </w:tcPr>
           <w:p>
@@ -8115,7 +8115,7 @@
         </w:tc>
         <w:tc>
           <w:tcPr>
-            <w:tcW w:w="1851" w:type="dxa"/>
+            <w:tcW w:w="1852" w:type="dxa"/>
             <w:tcBorders/>
           </w:tcPr>
           <w:p>
@@ -8150,7 +8150,7 @@
         </w:tc>
         <w:tc>
           <w:tcPr>
-            <w:tcW w:w="1315" w:type="dxa"/>
+            <w:tcW w:w="1314" w:type="dxa"/>
             <w:tcBorders/>
           </w:tcPr>
           <w:p>
@@ -8185,7 +8185,7 @@
         </w:tc>
         <w:tc>
           <w:tcPr>
-            <w:tcW w:w="2612" w:type="dxa"/>
+            <w:tcW w:w="2613" w:type="dxa"/>
             <w:tcBorders/>
           </w:tcPr>
           <w:p>
@@ -8281,7 +8281,7 @@
         </w:tc>
         <w:tc>
           <w:tcPr>
-            <w:tcW w:w="1693" w:type="dxa"/>
+            <w:tcW w:w="1692" w:type="dxa"/>
             <w:tcBorders/>
           </w:tcPr>
           <w:p>
@@ -8328,7 +8328,7 @@
         </w:tc>
         <w:tc>
           <w:tcPr>
-            <w:tcW w:w="1851" w:type="dxa"/>
+            <w:tcW w:w="1852" w:type="dxa"/>
             <w:tcBorders/>
           </w:tcPr>
           <w:p>
@@ -8370,7 +8370,7 @@
         </w:tc>
         <w:tc>
           <w:tcPr>
-            <w:tcW w:w="1315" w:type="dxa"/>
+            <w:tcW w:w="1314" w:type="dxa"/>
             <w:tcBorders/>
           </w:tcPr>
           <w:p>
@@ -8412,7 +8412,7 @@
         </w:tc>
         <w:tc>
           <w:tcPr>
-            <w:tcW w:w="2612" w:type="dxa"/>
+            <w:tcW w:w="2613" w:type="dxa"/>
             <w:tcBorders/>
           </w:tcPr>
           <w:p>
@@ -8498,7 +8498,7 @@
         </w:tc>
         <w:tc>
           <w:tcPr>
-            <w:tcW w:w="1693" w:type="dxa"/>
+            <w:tcW w:w="1692" w:type="dxa"/>
             <w:tcBorders/>
           </w:tcPr>
           <w:p>
@@ -8545,7 +8545,7 @@
         </w:tc>
         <w:tc>
           <w:tcPr>
-            <w:tcW w:w="1851" w:type="dxa"/>
+            <w:tcW w:w="1852" w:type="dxa"/>
             <w:tcBorders/>
           </w:tcPr>
           <w:p>
@@ -8587,7 +8587,7 @@
         </w:tc>
         <w:tc>
           <w:tcPr>
-            <w:tcW w:w="1315" w:type="dxa"/>
+            <w:tcW w:w="1314" w:type="dxa"/>
             <w:tcBorders/>
           </w:tcPr>
           <w:p>
@@ -8629,7 +8629,7 @@
         </w:tc>
         <w:tc>
           <w:tcPr>
-            <w:tcW w:w="2612" w:type="dxa"/>
+            <w:tcW w:w="2613" w:type="dxa"/>
             <w:tcBorders/>
           </w:tcPr>
           <w:p>
@@ -8715,7 +8715,7 @@
         </w:tc>
         <w:tc>
           <w:tcPr>
-            <w:tcW w:w="1693" w:type="dxa"/>
+            <w:tcW w:w="1692" w:type="dxa"/>
             <w:tcBorders/>
           </w:tcPr>
           <w:p>
@@ -8803,7 +8803,7 @@
         </w:tc>
         <w:tc>
           <w:tcPr>
-            <w:tcW w:w="1851" w:type="dxa"/>
+            <w:tcW w:w="1852" w:type="dxa"/>
             <w:tcBorders/>
           </w:tcPr>
           <w:p>
@@ -8845,7 +8845,7 @@
         </w:tc>
         <w:tc>
           <w:tcPr>
-            <w:tcW w:w="1315" w:type="dxa"/>
+            <w:tcW w:w="1314" w:type="dxa"/>
             <w:tcBorders/>
           </w:tcPr>
           <w:p>
@@ -8887,7 +8887,7 @@
         </w:tc>
         <w:tc>
           <w:tcPr>
-            <w:tcW w:w="2612" w:type="dxa"/>
+            <w:tcW w:w="2613" w:type="dxa"/>
             <w:tcBorders/>
           </w:tcPr>
           <w:p>
@@ -8990,7 +8990,7 @@
         </w:tc>
         <w:tc>
           <w:tcPr>
-            <w:tcW w:w="1693" w:type="dxa"/>
+            <w:tcW w:w="1692" w:type="dxa"/>
             <w:tcBorders/>
           </w:tcPr>
           <w:p>
@@ -9037,7 +9037,7 @@
         </w:tc>
         <w:tc>
           <w:tcPr>
-            <w:tcW w:w="1851" w:type="dxa"/>
+            <w:tcW w:w="1852" w:type="dxa"/>
             <w:tcBorders/>
           </w:tcPr>
           <w:p>
@@ -9079,7 +9079,7 @@
         </w:tc>
         <w:tc>
           <w:tcPr>
-            <w:tcW w:w="1315" w:type="dxa"/>
+            <w:tcW w:w="1314" w:type="dxa"/>
             <w:tcBorders/>
           </w:tcPr>
           <w:p>
@@ -9121,7 +9121,7 @@
         </w:tc>
         <w:tc>
           <w:tcPr>
-            <w:tcW w:w="2612" w:type="dxa"/>
+            <w:tcW w:w="2613" w:type="dxa"/>
             <w:tcBorders/>
           </w:tcPr>
           <w:p>
@@ -9207,7 +9207,7 @@
         </w:tc>
         <w:tc>
           <w:tcPr>
-            <w:tcW w:w="1693" w:type="dxa"/>
+            <w:tcW w:w="1692" w:type="dxa"/>
             <w:tcBorders/>
           </w:tcPr>
           <w:p>
@@ -9295,7 +9295,7 @@
         </w:tc>
         <w:tc>
           <w:tcPr>
-            <w:tcW w:w="1851" w:type="dxa"/>
+            <w:tcW w:w="1852" w:type="dxa"/>
             <w:tcBorders/>
           </w:tcPr>
           <w:p>
@@ -9337,7 +9337,7 @@
         </w:tc>
         <w:tc>
           <w:tcPr>
-            <w:tcW w:w="1315" w:type="dxa"/>
+            <w:tcW w:w="1314" w:type="dxa"/>
             <w:tcBorders/>
           </w:tcPr>
           <w:p>
@@ -9379,7 +9379,7 @@
         </w:tc>
         <w:tc>
           <w:tcPr>
-            <w:tcW w:w="2612" w:type="dxa"/>
+            <w:tcW w:w="2613" w:type="dxa"/>
             <w:tcBorders/>
           </w:tcPr>
           <w:p>
@@ -9465,7 +9465,7 @@
         </w:tc>
         <w:tc>
           <w:tcPr>
-            <w:tcW w:w="1693" w:type="dxa"/>
+            <w:tcW w:w="1692" w:type="dxa"/>
             <w:tcBorders/>
           </w:tcPr>
           <w:p>
@@ -9553,7 +9553,7 @@
         </w:tc>
         <w:tc>
           <w:tcPr>
-            <w:tcW w:w="1851" w:type="dxa"/>
+            <w:tcW w:w="1852" w:type="dxa"/>
             <w:tcBorders/>
           </w:tcPr>
           <w:p>
@@ -9595,7 +9595,7 @@
         </w:tc>
         <w:tc>
           <w:tcPr>
-            <w:tcW w:w="1315" w:type="dxa"/>
+            <w:tcW w:w="1314" w:type="dxa"/>
             <w:tcBorders/>
           </w:tcPr>
           <w:p>
@@ -9637,7 +9637,7 @@
         </w:tc>
         <w:tc>
           <w:tcPr>
-            <w:tcW w:w="2612" w:type="dxa"/>
+            <w:tcW w:w="2613" w:type="dxa"/>
             <w:tcBorders/>
           </w:tcPr>
           <w:p>
@@ -9793,8 +9793,8 @@
           <w:szCs w:val="24"/>
         </w:rPr>
       </w:pPr>
-      <w:bookmarkStart w:id="13" w:name="_Toc3474748"/>
-      <w:bookmarkStart w:id="14" w:name="_Toc42607294"/>
+      <w:bookmarkStart w:id="13" w:name="_Toc42607294"/>
+      <w:bookmarkStart w:id="14" w:name="_Toc3474748"/>
       <w:bookmarkStart w:id="15" w:name="_4.__Safety"/>
       <w:bookmarkEnd w:id="15"/>
       <w:r>
@@ -9944,8 +9944,8 @@
       <w:tblGrid>
         <w:gridCol w:w="1811"/>
         <w:gridCol w:w="1812"/>
-        <w:gridCol w:w="3302"/>
-        <w:gridCol w:w="3300"/>
+        <w:gridCol w:w="3303"/>
+        <w:gridCol w:w="3299"/>
       </w:tblGrid>
       <w:tr>
         <w:trPr/>
@@ -10033,7 +10033,7 @@
         </w:tc>
         <w:tc>
           <w:tcPr>
-            <w:tcW w:w="3302" w:type="dxa"/>
+            <w:tcW w:w="3303" w:type="dxa"/>
             <w:tcBorders>
               <w:top w:val="single" w:sz="4" w:space="0" w:color="000000"/>
               <w:left w:val="single" w:sz="4" w:space="0" w:color="000000"/>
@@ -10080,7 +10080,7 @@
         </w:tc>
         <w:tc>
           <w:tcPr>
-            <w:tcW w:w="3300" w:type="dxa"/>
+            <w:tcW w:w="3299" w:type="dxa"/>
             <w:tcBorders>
               <w:top w:val="single" w:sz="4" w:space="0" w:color="000000"/>
               <w:left w:val="single" w:sz="4" w:space="0" w:color="000000"/>
@@ -10176,7 +10176,7 @@
         </w:tc>
         <w:tc>
           <w:tcPr>
-            <w:tcW w:w="3302" w:type="dxa"/>
+            <w:tcW w:w="3303" w:type="dxa"/>
             <w:tcBorders>
               <w:top w:val="single" w:sz="4" w:space="0" w:color="000000"/>
               <w:left w:val="single" w:sz="4" w:space="0" w:color="000000"/>
@@ -10221,7 +10221,7 @@
         </w:tc>
         <w:tc>
           <w:tcPr>
-            <w:tcW w:w="3300" w:type="dxa"/>
+            <w:tcW w:w="3299" w:type="dxa"/>
             <w:tcBorders>
               <w:top w:val="single" w:sz="4" w:space="0" w:color="000000"/>
               <w:left w:val="single" w:sz="4" w:space="0" w:color="000000"/>
@@ -10314,7 +10314,7 @@
         </w:tc>
         <w:tc>
           <w:tcPr>
-            <w:tcW w:w="3302" w:type="dxa"/>
+            <w:tcW w:w="3303" w:type="dxa"/>
             <w:tcBorders>
               <w:top w:val="single" w:sz="4" w:space="0" w:color="000000"/>
               <w:left w:val="single" w:sz="4" w:space="0" w:color="000000"/>
@@ -10359,7 +10359,7 @@
         </w:tc>
         <w:tc>
           <w:tcPr>
-            <w:tcW w:w="3300" w:type="dxa"/>
+            <w:tcW w:w="3299" w:type="dxa"/>
             <w:tcBorders>
               <w:top w:val="single" w:sz="4" w:space="0" w:color="000000"/>
               <w:left w:val="single" w:sz="4" w:space="0" w:color="000000"/>
@@ -10452,7 +10452,7 @@
         </w:tc>
         <w:tc>
           <w:tcPr>
-            <w:tcW w:w="3302" w:type="dxa"/>
+            <w:tcW w:w="3303" w:type="dxa"/>
             <w:tcBorders>
               <w:top w:val="single" w:sz="4" w:space="0" w:color="000000"/>
               <w:left w:val="single" w:sz="4" w:space="0" w:color="000000"/>
@@ -10497,7 +10497,7 @@
         </w:tc>
         <w:tc>
           <w:tcPr>
-            <w:tcW w:w="3300" w:type="dxa"/>
+            <w:tcW w:w="3299" w:type="dxa"/>
             <w:tcBorders>
               <w:top w:val="single" w:sz="4" w:space="0" w:color="000000"/>
               <w:left w:val="single" w:sz="4" w:space="0" w:color="000000"/>
@@ -10590,7 +10590,7 @@
         </w:tc>
         <w:tc>
           <w:tcPr>
-            <w:tcW w:w="3302" w:type="dxa"/>
+            <w:tcW w:w="3303" w:type="dxa"/>
             <w:tcBorders>
               <w:top w:val="single" w:sz="4" w:space="0" w:color="000000"/>
               <w:left w:val="single" w:sz="4" w:space="0" w:color="000000"/>
@@ -10635,7 +10635,7 @@
         </w:tc>
         <w:tc>
           <w:tcPr>
-            <w:tcW w:w="3300" w:type="dxa"/>
+            <w:tcW w:w="3299" w:type="dxa"/>
             <w:tcBorders>
               <w:top w:val="single" w:sz="4" w:space="0" w:color="000000"/>
               <w:left w:val="single" w:sz="4" w:space="0" w:color="000000"/>
@@ -10728,7 +10728,7 @@
         </w:tc>
         <w:tc>
           <w:tcPr>
-            <w:tcW w:w="3302" w:type="dxa"/>
+            <w:tcW w:w="3303" w:type="dxa"/>
             <w:tcBorders>
               <w:top w:val="single" w:sz="4" w:space="0" w:color="000000"/>
               <w:left w:val="single" w:sz="4" w:space="0" w:color="000000"/>
@@ -10773,7 +10773,7 @@
         </w:tc>
         <w:tc>
           <w:tcPr>
-            <w:tcW w:w="3300" w:type="dxa"/>
+            <w:tcW w:w="3299" w:type="dxa"/>
             <w:tcBorders>
               <w:top w:val="single" w:sz="4" w:space="0" w:color="000000"/>
               <w:left w:val="single" w:sz="4" w:space="0" w:color="000000"/>
@@ -10866,7 +10866,7 @@
         </w:tc>
         <w:tc>
           <w:tcPr>
-            <w:tcW w:w="3302" w:type="dxa"/>
+            <w:tcW w:w="3303" w:type="dxa"/>
             <w:tcBorders>
               <w:top w:val="single" w:sz="4" w:space="0" w:color="000000"/>
               <w:left w:val="single" w:sz="4" w:space="0" w:color="000000"/>
@@ -10911,7 +10911,7 @@
         </w:tc>
         <w:tc>
           <w:tcPr>
-            <w:tcW w:w="3300" w:type="dxa"/>
+            <w:tcW w:w="3299" w:type="dxa"/>
             <w:tcBorders>
               <w:top w:val="single" w:sz="4" w:space="0" w:color="000000"/>
               <w:left w:val="single" w:sz="4" w:space="0" w:color="000000"/>
@@ -11004,7 +11004,7 @@
         </w:tc>
         <w:tc>
           <w:tcPr>
-            <w:tcW w:w="3302" w:type="dxa"/>
+            <w:tcW w:w="3303" w:type="dxa"/>
             <w:tcBorders>
               <w:top w:val="single" w:sz="4" w:space="0" w:color="000000"/>
               <w:left w:val="single" w:sz="4" w:space="0" w:color="000000"/>
@@ -11049,7 +11049,7 @@
         </w:tc>
         <w:tc>
           <w:tcPr>
-            <w:tcW w:w="3300" w:type="dxa"/>
+            <w:tcW w:w="3299" w:type="dxa"/>
             <w:tcBorders>
               <w:top w:val="single" w:sz="4" w:space="0" w:color="000000"/>
               <w:left w:val="single" w:sz="4" w:space="0" w:color="000000"/>
@@ -11142,7 +11142,7 @@
         </w:tc>
         <w:tc>
           <w:tcPr>
-            <w:tcW w:w="3302" w:type="dxa"/>
+            <w:tcW w:w="3303" w:type="dxa"/>
             <w:tcBorders>
               <w:top w:val="single" w:sz="4" w:space="0" w:color="000000"/>
               <w:left w:val="single" w:sz="4" w:space="0" w:color="000000"/>
@@ -11187,7 +11187,7 @@
         </w:tc>
         <w:tc>
           <w:tcPr>
-            <w:tcW w:w="3300" w:type="dxa"/>
+            <w:tcW w:w="3299" w:type="dxa"/>
             <w:tcBorders>
               <w:top w:val="single" w:sz="4" w:space="0" w:color="000000"/>
               <w:left w:val="single" w:sz="4" w:space="0" w:color="000000"/>
@@ -11325,7 +11325,7 @@
         </w:tc>
         <w:tc>
           <w:tcPr>
-            <w:tcW w:w="3302" w:type="dxa"/>
+            <w:tcW w:w="3303" w:type="dxa"/>
             <w:tcBorders>
               <w:top w:val="single" w:sz="4" w:space="0" w:color="000000"/>
               <w:left w:val="single" w:sz="4" w:space="0" w:color="000000"/>
@@ -11370,7 +11370,7 @@
         </w:tc>
         <w:tc>
           <w:tcPr>
-            <w:tcW w:w="3300" w:type="dxa"/>
+            <w:tcW w:w="3299" w:type="dxa"/>
             <w:tcBorders>
               <w:top w:val="single" w:sz="4" w:space="0" w:color="000000"/>
               <w:left w:val="single" w:sz="4" w:space="0" w:color="000000"/>
@@ -11514,7 +11514,7 @@
         </w:tc>
         <w:tc>
           <w:tcPr>
-            <w:tcW w:w="3302" w:type="dxa"/>
+            <w:tcW w:w="3303" w:type="dxa"/>
             <w:tcBorders>
               <w:top w:val="single" w:sz="4" w:space="0" w:color="000000"/>
               <w:left w:val="single" w:sz="4" w:space="0" w:color="000000"/>
@@ -11559,7 +11559,7 @@
         </w:tc>
         <w:tc>
           <w:tcPr>
-            <w:tcW w:w="3300" w:type="dxa"/>
+            <w:tcW w:w="3299" w:type="dxa"/>
             <w:tcBorders>
               <w:top w:val="single" w:sz="4" w:space="0" w:color="000000"/>
               <w:left w:val="single" w:sz="4" w:space="0" w:color="000000"/>
@@ -11680,8 +11680,8 @@
           <w:szCs w:val="24"/>
         </w:rPr>
       </w:pPr>
-      <w:bookmarkStart w:id="16" w:name="_Toc3474749"/>
-      <w:bookmarkStart w:id="17" w:name="_Toc42607295"/>
+      <w:bookmarkStart w:id="16" w:name="_Toc42607295"/>
+      <w:bookmarkStart w:id="17" w:name="_Toc3474749"/>
       <w:bookmarkStart w:id="18" w:name="_5._Chemical_Inventory"/>
       <w:bookmarkEnd w:id="18"/>
       <w:r>
@@ -11927,19 +11927,17 @@
         </w:rPr>
         <w:t xml:space="preserve">See </w:t>
       </w:r>
-      <w:hyperlink r:id="rId9">
-        <w:r>
-          <w:rPr>
-            <w:rStyle w:val="InternetLink"/>
-            <w:rFonts w:eastAsia="Times New Roman" w:cs="Times New Roman" w:ascii="Verdana" w:hAnsi="Verdana"/>
-            <w:b w:val="false"/>
-            <w:bCs w:val="false"/>
-            <w:sz w:val="28"/>
-            <w:szCs w:val="28"/>
-          </w:rPr>
-          <w:t>https://github.com/dallasLab/labLogistics/tree/master/SAFETY/chemicals</w:t>
-        </w:r>
-      </w:hyperlink>
+      <w:r>
+        <w:rPr>
+          <w:rStyle w:val="InternetLink"/>
+          <w:rFonts w:eastAsia="Times New Roman" w:cs="Times New Roman" w:ascii="Verdana" w:hAnsi="Verdana"/>
+          <w:b w:val="false"/>
+          <w:bCs w:val="false"/>
+          <w:sz w:val="28"/>
+          <w:szCs w:val="28"/>
+        </w:rPr>
+        <w:t>https://github.com/dallasLab/labLogistics/tree/master/SAFETY/chemicals</w:t>
+      </w:r>
     </w:p>
     <w:p>
       <w:pPr>
@@ -12037,10 +12035,10 @@
           <w:szCs w:val="24"/>
         </w:rPr>
       </w:pPr>
-      <w:bookmarkStart w:id="20" w:name="_Toc3474750"/>
-      <w:bookmarkStart w:id="21" w:name="_Toc42607296"/>
-      <w:bookmarkStart w:id="22" w:name="_Appendix_IV._"/>
-      <w:bookmarkStart w:id="23" w:name="_6.__Standard"/>
+      <w:bookmarkStart w:id="20" w:name="_Toc42607296"/>
+      <w:bookmarkStart w:id="21" w:name="_Toc3474750"/>
+      <w:bookmarkStart w:id="22" w:name="_6.__Standard"/>
+      <w:bookmarkStart w:id="23" w:name="_Appendix_IV._"/>
       <w:bookmarkEnd w:id="22"/>
       <w:bookmarkEnd w:id="23"/>
       <w:r>
@@ -12280,7 +12278,7 @@
         </w:rPr>
         <w:t xml:space="preserve">Use the </w:t>
       </w:r>
-      <w:hyperlink r:id="rId10">
+      <w:hyperlink r:id="rId9">
         <w:r>
           <w:rPr>
             <w:rStyle w:val="InternetLink"/>
@@ -12376,8 +12374,8 @@
           <w:szCs w:val="24"/>
         </w:rPr>
       </w:pPr>
-      <w:bookmarkStart w:id="24" w:name="_Toc3474751"/>
-      <w:bookmarkStart w:id="25" w:name="_Toc42607297"/>
+      <w:bookmarkStart w:id="24" w:name="_Toc42607297"/>
+      <w:bookmarkStart w:id="25" w:name="_Toc3474751"/>
       <w:bookmarkStart w:id="26" w:name="_7._Safety_Data"/>
       <w:bookmarkEnd w:id="26"/>
       <w:r>
@@ -12649,10 +12647,10 @@
           <w:szCs w:val="24"/>
         </w:rPr>
       </w:pPr>
-      <w:bookmarkStart w:id="27" w:name="_Toc3474752"/>
-      <w:bookmarkStart w:id="28" w:name="_Toc42607298"/>
-      <w:bookmarkStart w:id="29" w:name="_Appendix_VI._"/>
-      <w:bookmarkStart w:id="30" w:name="_8.__Additional"/>
+      <w:bookmarkStart w:id="27" w:name="_Toc42607298"/>
+      <w:bookmarkStart w:id="28" w:name="_Toc3474752"/>
+      <w:bookmarkStart w:id="29" w:name="_8.__Additional"/>
+      <w:bookmarkStart w:id="30" w:name="_Appendix_VI._"/>
       <w:bookmarkEnd w:id="29"/>
       <w:bookmarkEnd w:id="30"/>
       <w:r>
@@ -12791,10 +12789,10 @@
           <w:szCs w:val="24"/>
         </w:rPr>
       </w:pPr>
-      <w:bookmarkStart w:id="31" w:name="_Toc3474754"/>
-      <w:bookmarkStart w:id="32" w:name="_Toc42607300"/>
-      <w:bookmarkStart w:id="33" w:name="_Appendix_VIII._"/>
-      <w:bookmarkStart w:id="34" w:name="_9.__Building"/>
+      <w:bookmarkStart w:id="31" w:name="_Toc42607300"/>
+      <w:bookmarkStart w:id="32" w:name="_Toc3474754"/>
+      <w:bookmarkStart w:id="33" w:name="_9.__Building"/>
+      <w:bookmarkStart w:id="34" w:name="_Appendix_VIII._"/>
       <w:bookmarkEnd w:id="33"/>
       <w:bookmarkEnd w:id="34"/>
       <w:r>
@@ -13039,7 +13037,7 @@
         </w:rPr>
         <w:t xml:space="preserve">Create a checklist to refer to when the lab needs to shutdown for extended periods due to a hazardous material incident, natural disaster, holidays, etc.  Create a separate checklist to refer to when restarting the lab after a shutdown. For more information, visit </w:t>
       </w:r>
-      <w:hyperlink r:id="rId11">
+      <w:hyperlink r:id="rId10">
         <w:r>
           <w:rPr>
             <w:rStyle w:val="InternetLink"/>
@@ -13211,10 +13209,10 @@
           <w:szCs w:val="24"/>
         </w:rPr>
       </w:pPr>
-      <w:bookmarkStart w:id="36" w:name="_Toc3474755"/>
-      <w:bookmarkStart w:id="37" w:name="_Toc42607301"/>
-      <w:bookmarkStart w:id="38" w:name="_Appendix_IX._"/>
-      <w:bookmarkStart w:id="39" w:name="_10.__Chemical"/>
+      <w:bookmarkStart w:id="36" w:name="_Toc42607301"/>
+      <w:bookmarkStart w:id="37" w:name="_Toc3474755"/>
+      <w:bookmarkStart w:id="38" w:name="_10.__Chemical"/>
+      <w:bookmarkStart w:id="39" w:name="_Appendix_IX._"/>
       <w:bookmarkEnd w:id="38"/>
       <w:bookmarkEnd w:id="39"/>
       <w:r>
@@ -13728,9 +13726,15 @@
           <w:sz w:val="24"/>
           <w:szCs w:val="20"/>
         </w:rPr>
-        <w:t>4.  ____________</w:t>
-        <w:tab/>
-        <w:t xml:space="preserve">      ______________               ______________</w:t>
+        <w:t xml:space="preserve">4.  </w:t>
+      </w:r>
+      <w:r>
+        <w:rPr>
+          <w:rFonts w:eastAsia="Times New Roman" w:cs="Times New Roman" w:ascii="Verdana" w:hAnsi="Verdana"/>
+          <w:sz w:val="24"/>
+          <w:szCs w:val="20"/>
+        </w:rPr>
+        <w:t>Anthony Pignatelli      graduate researcher</w:t>
       </w:r>
     </w:p>
     <w:p>
@@ -13831,8 +13835,8 @@
       <w:r>
         <w:br w:type="column"/>
       </w:r>
-      <w:bookmarkStart w:id="41" w:name="_Toc3474756"/>
-      <w:bookmarkStart w:id="42" w:name="_Toc42607302"/>
+      <w:bookmarkStart w:id="41" w:name="_Toc42607302"/>
+      <w:bookmarkStart w:id="42" w:name="_Toc3474756"/>
       <w:bookmarkStart w:id="43" w:name="_11._Training_Documentation"/>
       <w:bookmarkEnd w:id="43"/>
       <w:r>
@@ -14683,12 +14687,12 @@
         <w:gridCol w:w="141"/>
         <w:gridCol w:w="998"/>
         <w:gridCol w:w="91"/>
-        <w:gridCol w:w="1069"/>
-        <w:gridCol w:w="1445"/>
+        <w:gridCol w:w="1068"/>
+        <w:gridCol w:w="1446"/>
         <w:gridCol w:w="1266"/>
-        <w:gridCol w:w="1435"/>
+        <w:gridCol w:w="1436"/>
         <w:gridCol w:w="1"/>
-        <w:gridCol w:w="1527"/>
+        <w:gridCol w:w="1526"/>
         <w:gridCol w:w="1"/>
       </w:tblGrid>
       <w:tr>
@@ -14703,6 +14707,7 @@
             <w:tcBorders>
               <w:top w:val="single" w:sz="4" w:space="0" w:color="000000"/>
               <w:left w:val="single" w:sz="4" w:space="0" w:color="000000"/>
+              <w:bottom w:val="single" w:sz="4" w:space="0" w:color="000000"/>
               <w:right w:val="single" w:sz="4" w:space="0" w:color="000000"/>
             </w:tcBorders>
             <w:shd w:color="auto" w:fill="000000" w:themeFill="text1" w:val="clear"/>
@@ -14754,6 +14759,7 @@
             <w:tcBorders>
               <w:top w:val="single" w:sz="4" w:space="0" w:color="000000"/>
               <w:left w:val="single" w:sz="4" w:space="0" w:color="000000"/>
+              <w:bottom w:val="single" w:sz="4" w:space="0" w:color="000000"/>
               <w:right w:val="single" w:sz="4" w:space="0" w:color="000000"/>
             </w:tcBorders>
             <w:shd w:color="auto" w:fill="000000" w:themeFill="text1" w:val="clear"/>
@@ -14804,7 +14810,6 @@
           <w:tcPr>
             <w:tcW w:w="1139" w:type="dxa"/>
             <w:gridSpan w:val="2"/>
-            <w:vMerge w:val="restart"/>
             <w:tcBorders>
               <w:top w:val="single" w:sz="4" w:space="0" w:color="000000"/>
               <w:left w:val="single" w:sz="4" w:space="0" w:color="000000"/>
@@ -14917,7 +14922,6 @@
           <w:tcPr>
             <w:tcW w:w="2419" w:type="dxa"/>
             <w:gridSpan w:val="3"/>
-            <w:vMerge w:val="continue"/>
             <w:cnfStyle w:val="001000000000" w:firstRow="0" w:lastRow="0" w:firstColumn="1" w:lastColumn="0" w:oddVBand="0" w:evenVBand="0" w:oddHBand="0" w:evenHBand="0" w:firstRowFirstColumn="0" w:firstRowLastColumn="0" w:lastRowFirstColumn="0" w:lastRowLastColumn="0"/>
             <w:tcBorders/>
             <w:shd w:color="auto" w:fill="CCCCCC" w:themeFill="text1" w:themeFillTint="33" w:val="clear"/>
@@ -15006,7 +15010,7 @@
         </w:tc>
         <w:tc>
           <w:tcPr>
-            <w:tcW w:w="1069" w:type="dxa"/>
+            <w:tcW w:w="1068" w:type="dxa"/>
             <w:tcBorders/>
             <w:shd w:color="auto" w:fill="CCCCCC" w:themeFill="text1" w:themeFillTint="33" w:val="clear"/>
           </w:tcPr>
@@ -15049,7 +15053,7 @@
         </w:tc>
         <w:tc>
           <w:tcPr>
-            <w:tcW w:w="1445" w:type="dxa"/>
+            <w:tcW w:w="1446" w:type="dxa"/>
             <w:tcBorders/>
             <w:shd w:color="auto" w:fill="CCCCCC" w:themeFill="text1" w:themeFillTint="33" w:val="clear"/>
           </w:tcPr>
@@ -15095,7 +15099,7 @@
         </w:tc>
         <w:tc>
           <w:tcPr>
-            <w:tcW w:w="1435" w:type="dxa"/>
+            <w:tcW w:w="1436" w:type="dxa"/>
             <w:tcBorders/>
             <w:shd w:color="auto" w:fill="CCCCCC" w:themeFill="text1" w:themeFillTint="33" w:val="clear"/>
           </w:tcPr>
@@ -15145,7 +15149,7 @@
         </w:tc>
         <w:tc>
           <w:tcPr>
-            <w:tcW w:w="1527" w:type="dxa"/>
+            <w:tcW w:w="1526" w:type="dxa"/>
             <w:tcBorders/>
             <w:shd w:color="auto" w:fill="CCCCCC" w:themeFill="text1" w:themeFillTint="33" w:val="clear"/>
           </w:tcPr>
@@ -15297,7 +15301,7 @@
         </w:tc>
         <w:tc>
           <w:tcPr>
-            <w:tcW w:w="1069" w:type="dxa"/>
+            <w:tcW w:w="1068" w:type="dxa"/>
             <w:tcBorders/>
           </w:tcPr>
           <w:p>
@@ -15344,7 +15348,7 @@
         </w:tc>
         <w:tc>
           <w:tcPr>
-            <w:tcW w:w="1445" w:type="dxa"/>
+            <w:tcW w:w="1446" w:type="dxa"/>
             <w:tcBorders/>
           </w:tcPr>
           <w:p>
@@ -15438,7 +15442,7 @@
         </w:tc>
         <w:tc>
           <w:tcPr>
-            <w:tcW w:w="1435" w:type="dxa"/>
+            <w:tcW w:w="1436" w:type="dxa"/>
             <w:tcBorders/>
           </w:tcPr>
           <w:p>
@@ -15532,7 +15536,7 @@
         </w:tc>
         <w:tc>
           <w:tcPr>
-            <w:tcW w:w="1527" w:type="dxa"/>
+            <w:tcW w:w="1526" w:type="dxa"/>
             <w:tcBorders/>
           </w:tcPr>
           <w:p>
@@ -15731,7 +15735,7 @@
         </w:tc>
         <w:tc>
           <w:tcPr>
-            <w:tcW w:w="1069" w:type="dxa"/>
+            <w:tcW w:w="1068" w:type="dxa"/>
             <w:tcBorders/>
             <w:shd w:color="auto" w:fill="CCCCCC" w:themeFill="text1" w:themeFillTint="33" w:val="clear"/>
           </w:tcPr>
@@ -15779,7 +15783,7 @@
         </w:tc>
         <w:tc>
           <w:tcPr>
-            <w:tcW w:w="1445" w:type="dxa"/>
+            <w:tcW w:w="1446" w:type="dxa"/>
             <w:tcBorders/>
             <w:shd w:color="auto" w:fill="CCCCCC" w:themeFill="text1" w:themeFillTint="33" w:val="clear"/>
           </w:tcPr>
@@ -15875,7 +15879,7 @@
         </w:tc>
         <w:tc>
           <w:tcPr>
-            <w:tcW w:w="1435" w:type="dxa"/>
+            <w:tcW w:w="1436" w:type="dxa"/>
             <w:tcBorders/>
             <w:shd w:color="auto" w:fill="CCCCCC" w:themeFill="text1" w:themeFillTint="33" w:val="clear"/>
           </w:tcPr>
@@ -15971,7 +15975,7 @@
         </w:tc>
         <w:tc>
           <w:tcPr>
-            <w:tcW w:w="1527" w:type="dxa"/>
+            <w:tcW w:w="1526" w:type="dxa"/>
             <w:tcBorders/>
             <w:shd w:color="auto" w:fill="CCCCCC" w:themeFill="text1" w:themeFillTint="33" w:val="clear"/>
           </w:tcPr>
@@ -16168,7 +16172,7 @@
         </w:tc>
         <w:tc>
           <w:tcPr>
-            <w:tcW w:w="1069" w:type="dxa"/>
+            <w:tcW w:w="1068" w:type="dxa"/>
             <w:tcBorders/>
           </w:tcPr>
           <w:p>
@@ -16215,7 +16219,7 @@
         </w:tc>
         <w:tc>
           <w:tcPr>
-            <w:tcW w:w="1445" w:type="dxa"/>
+            <w:tcW w:w="1446" w:type="dxa"/>
             <w:tcBorders/>
           </w:tcPr>
           <w:p>
@@ -16309,7 +16313,7 @@
         </w:tc>
         <w:tc>
           <w:tcPr>
-            <w:tcW w:w="1435" w:type="dxa"/>
+            <w:tcW w:w="1436" w:type="dxa"/>
             <w:tcBorders/>
           </w:tcPr>
           <w:p>
@@ -16403,7 +16407,7 @@
         </w:tc>
         <w:tc>
           <w:tcPr>
-            <w:tcW w:w="1527" w:type="dxa"/>
+            <w:tcW w:w="1526" w:type="dxa"/>
             <w:tcBorders/>
           </w:tcPr>
           <w:p>
@@ -16602,7 +16606,7 @@
         </w:tc>
         <w:tc>
           <w:tcPr>
-            <w:tcW w:w="1069" w:type="dxa"/>
+            <w:tcW w:w="1068" w:type="dxa"/>
             <w:tcBorders/>
             <w:shd w:color="auto" w:fill="CCCCCC" w:themeFill="text1" w:themeFillTint="33" w:val="clear"/>
           </w:tcPr>
@@ -16650,7 +16654,7 @@
         </w:tc>
         <w:tc>
           <w:tcPr>
-            <w:tcW w:w="1445" w:type="dxa"/>
+            <w:tcW w:w="1446" w:type="dxa"/>
             <w:tcBorders/>
             <w:shd w:color="auto" w:fill="CCCCCC" w:themeFill="text1" w:themeFillTint="33" w:val="clear"/>
           </w:tcPr>
@@ -16746,7 +16750,7 @@
         </w:tc>
         <w:tc>
           <w:tcPr>
-            <w:tcW w:w="1435" w:type="dxa"/>
+            <w:tcW w:w="1436" w:type="dxa"/>
             <w:tcBorders/>
             <w:shd w:color="auto" w:fill="CCCCCC" w:themeFill="text1" w:themeFillTint="33" w:val="clear"/>
           </w:tcPr>
@@ -16842,7 +16846,7 @@
         </w:tc>
         <w:tc>
           <w:tcPr>
-            <w:tcW w:w="1527" w:type="dxa"/>
+            <w:tcW w:w="1526" w:type="dxa"/>
             <w:tcBorders/>
             <w:shd w:color="auto" w:fill="CCCCCC" w:themeFill="text1" w:themeFillTint="33" w:val="clear"/>
           </w:tcPr>
@@ -16978,12 +16982,13 @@
             <w:r>
               <w:rPr>
                 <w:rFonts w:eastAsia="Times New Roman" w:cs="Times New Roman" w:ascii="Verdana" w:hAnsi="Verdana"/>
-                <w:b/>
-                <w:bCs/>
-                <w:iCs/>
-                <w:sz w:val="24"/>
-                <w:szCs w:val="24"/>
-              </w:rPr>
+                <w:b w:val="false"/>
+                <w:bCs w:val="false"/>
+                <w:iCs/>
+                <w:sz w:val="24"/>
+                <w:szCs w:val="24"/>
+              </w:rPr>
+              <w:t>Anthony Pignatelli</w:t>
             </w:r>
           </w:p>
         </w:tc>
@@ -17015,9 +17020,9 @@
               <w:cnfStyle w:val="000000000000" w:firstRow="0" w:lastRow="0" w:firstColumn="0" w:lastColumn="0" w:oddVBand="0" w:evenVBand="0" w:oddHBand="0" w:evenHBand="0" w:firstRowFirstColumn="0" w:firstRowLastColumn="0" w:lastRowFirstColumn="0" w:lastRowLastColumn="0"/>
               <w:rPr>
                 <w:rFonts w:ascii="Verdana" w:hAnsi="Verdana" w:eastAsia="Times New Roman" w:cs="Times New Roman"/>
-                <w:b/>
-                <w:b/>
-                <w:bCs/>
+                <w:b w:val="false"/>
+                <w:b w:val="false"/>
+                <w:bCs w:val="false"/>
                 <w:iCs/>
                 <w:sz w:val="24"/>
                 <w:szCs w:val="24"/>
@@ -17026,18 +17031,19 @@
             <w:r>
               <w:rPr>
                 <w:rFonts w:eastAsia="Times New Roman" w:cs="Times New Roman" w:ascii="Verdana" w:hAnsi="Verdana"/>
-                <w:b/>
-                <w:bCs/>
-                <w:iCs/>
-                <w:sz w:val="24"/>
-                <w:szCs w:val="24"/>
-              </w:rPr>
-            </w:r>
-          </w:p>
-        </w:tc>
-        <w:tc>
-          <w:tcPr>
-            <w:tcW w:w="1069" w:type="dxa"/>
+                <w:b w:val="false"/>
+                <w:bCs w:val="false"/>
+                <w:iCs/>
+                <w:sz w:val="24"/>
+                <w:szCs w:val="24"/>
+              </w:rPr>
+              <w:t>07/23</w:t>
+            </w:r>
+          </w:p>
+        </w:tc>
+        <w:tc>
+          <w:tcPr>
+            <w:tcW w:w="1068" w:type="dxa"/>
             <w:tcBorders/>
           </w:tcPr>
           <w:p>
@@ -17084,7 +17090,7 @@
         </w:tc>
         <w:tc>
           <w:tcPr>
-            <w:tcW w:w="1445" w:type="dxa"/>
+            <w:tcW w:w="1446" w:type="dxa"/>
             <w:tcBorders/>
           </w:tcPr>
           <w:p>
@@ -17178,7 +17184,7 @@
         </w:tc>
         <w:tc>
           <w:tcPr>
-            <w:tcW w:w="1435" w:type="dxa"/>
+            <w:tcW w:w="1436" w:type="dxa"/>
             <w:tcBorders/>
           </w:tcPr>
           <w:p>
@@ -17272,7 +17278,7 @@
         </w:tc>
         <w:tc>
           <w:tcPr>
-            <w:tcW w:w="1527" w:type="dxa"/>
+            <w:tcW w:w="1526" w:type="dxa"/>
             <w:tcBorders/>
           </w:tcPr>
           <w:p>
@@ -17469,7 +17475,7 @@
         </w:tc>
         <w:tc>
           <w:tcPr>
-            <w:tcW w:w="1069" w:type="dxa"/>
+            <w:tcW w:w="1068" w:type="dxa"/>
             <w:tcBorders/>
             <w:shd w:color="auto" w:fill="CCCCCC" w:themeFill="text1" w:themeFillTint="33" w:val="clear"/>
           </w:tcPr>
@@ -17517,7 +17523,7 @@
         </w:tc>
         <w:tc>
           <w:tcPr>
-            <w:tcW w:w="1445" w:type="dxa"/>
+            <w:tcW w:w="1446" w:type="dxa"/>
             <w:tcBorders/>
             <w:shd w:color="auto" w:fill="CCCCCC" w:themeFill="text1" w:themeFillTint="33" w:val="clear"/>
           </w:tcPr>
@@ -17613,7 +17619,7 @@
         </w:tc>
         <w:tc>
           <w:tcPr>
-            <w:tcW w:w="1435" w:type="dxa"/>
+            <w:tcW w:w="1436" w:type="dxa"/>
             <w:tcBorders/>
             <w:shd w:color="auto" w:fill="CCCCCC" w:themeFill="text1" w:themeFillTint="33" w:val="clear"/>
           </w:tcPr>
@@ -17709,7 +17715,7 @@
         </w:tc>
         <w:tc>
           <w:tcPr>
-            <w:tcW w:w="1527" w:type="dxa"/>
+            <w:tcW w:w="1526" w:type="dxa"/>
             <w:tcBorders/>
             <w:shd w:color="auto" w:fill="CCCCCC" w:themeFill="text1" w:themeFillTint="33" w:val="clear"/>
           </w:tcPr>
@@ -17904,7 +17910,7 @@
         </w:tc>
         <w:tc>
           <w:tcPr>
-            <w:tcW w:w="1069" w:type="dxa"/>
+            <w:tcW w:w="1068" w:type="dxa"/>
             <w:tcBorders/>
           </w:tcPr>
           <w:p>
@@ -17951,7 +17957,7 @@
         </w:tc>
         <w:tc>
           <w:tcPr>
-            <w:tcW w:w="1445" w:type="dxa"/>
+            <w:tcW w:w="1446" w:type="dxa"/>
             <w:tcBorders/>
           </w:tcPr>
           <w:p>
@@ -18045,7 +18051,7 @@
         </w:tc>
         <w:tc>
           <w:tcPr>
-            <w:tcW w:w="1435" w:type="dxa"/>
+            <w:tcW w:w="1436" w:type="dxa"/>
             <w:tcBorders/>
           </w:tcPr>
           <w:p>
@@ -18139,7 +18145,7 @@
         </w:tc>
         <w:tc>
           <w:tcPr>
-            <w:tcW w:w="1527" w:type="dxa"/>
+            <w:tcW w:w="1526" w:type="dxa"/>
             <w:tcBorders/>
           </w:tcPr>
           <w:p>
@@ -18336,7 +18342,7 @@
         </w:tc>
         <w:tc>
           <w:tcPr>
-            <w:tcW w:w="1069" w:type="dxa"/>
+            <w:tcW w:w="1068" w:type="dxa"/>
             <w:tcBorders/>
             <w:shd w:color="auto" w:fill="CCCCCC" w:themeFill="text1" w:themeFillTint="33" w:val="clear"/>
           </w:tcPr>
@@ -18384,7 +18390,7 @@
         </w:tc>
         <w:tc>
           <w:tcPr>
-            <w:tcW w:w="1445" w:type="dxa"/>
+            <w:tcW w:w="1446" w:type="dxa"/>
             <w:tcBorders/>
             <w:shd w:color="auto" w:fill="CCCCCC" w:themeFill="text1" w:themeFillTint="33" w:val="clear"/>
           </w:tcPr>
@@ -18480,7 +18486,7 @@
         </w:tc>
         <w:tc>
           <w:tcPr>
-            <w:tcW w:w="1435" w:type="dxa"/>
+            <w:tcW w:w="1436" w:type="dxa"/>
             <w:tcBorders/>
             <w:shd w:color="auto" w:fill="CCCCCC" w:themeFill="text1" w:themeFillTint="33" w:val="clear"/>
           </w:tcPr>
@@ -18576,7 +18582,7 @@
         </w:tc>
         <w:tc>
           <w:tcPr>
-            <w:tcW w:w="1527" w:type="dxa"/>
+            <w:tcW w:w="1526" w:type="dxa"/>
             <w:tcBorders/>
             <w:shd w:color="auto" w:fill="CCCCCC" w:themeFill="text1" w:themeFillTint="33" w:val="clear"/>
           </w:tcPr>
@@ -18771,7 +18777,7 @@
         </w:tc>
         <w:tc>
           <w:tcPr>
-            <w:tcW w:w="1069" w:type="dxa"/>
+            <w:tcW w:w="1068" w:type="dxa"/>
             <w:tcBorders/>
           </w:tcPr>
           <w:p>
@@ -18818,7 +18824,7 @@
         </w:tc>
         <w:tc>
           <w:tcPr>
-            <w:tcW w:w="1445" w:type="dxa"/>
+            <w:tcW w:w="1446" w:type="dxa"/>
             <w:tcBorders/>
           </w:tcPr>
           <w:p>
@@ -18912,7 +18918,7 @@
         </w:tc>
         <w:tc>
           <w:tcPr>
-            <w:tcW w:w="1435" w:type="dxa"/>
+            <w:tcW w:w="1436" w:type="dxa"/>
             <w:tcBorders/>
           </w:tcPr>
           <w:p>
@@ -19006,7 +19012,7 @@
         </w:tc>
         <w:tc>
           <w:tcPr>
-            <w:tcW w:w="1527" w:type="dxa"/>
+            <w:tcW w:w="1526" w:type="dxa"/>
             <w:tcBorders/>
           </w:tcPr>
           <w:p>
@@ -19203,7 +19209,7 @@
         </w:tc>
         <w:tc>
           <w:tcPr>
-            <w:tcW w:w="1069" w:type="dxa"/>
+            <w:tcW w:w="1068" w:type="dxa"/>
             <w:tcBorders/>
             <w:shd w:color="auto" w:fill="CCCCCC" w:themeFill="text1" w:themeFillTint="33" w:val="clear"/>
           </w:tcPr>
@@ -19251,7 +19257,7 @@
         </w:tc>
         <w:tc>
           <w:tcPr>
-            <w:tcW w:w="1445" w:type="dxa"/>
+            <w:tcW w:w="1446" w:type="dxa"/>
             <w:tcBorders/>
             <w:shd w:color="auto" w:fill="CCCCCC" w:themeFill="text1" w:themeFillTint="33" w:val="clear"/>
           </w:tcPr>
@@ -19347,7 +19353,7 @@
         </w:tc>
         <w:tc>
           <w:tcPr>
-            <w:tcW w:w="1435" w:type="dxa"/>
+            <w:tcW w:w="1436" w:type="dxa"/>
             <w:tcBorders/>
             <w:shd w:color="auto" w:fill="CCCCCC" w:themeFill="text1" w:themeFillTint="33" w:val="clear"/>
           </w:tcPr>
@@ -19443,7 +19449,7 @@
         </w:tc>
         <w:tc>
           <w:tcPr>
-            <w:tcW w:w="1527" w:type="dxa"/>
+            <w:tcW w:w="1526" w:type="dxa"/>
             <w:tcBorders/>
             <w:shd w:color="auto" w:fill="CCCCCC" w:themeFill="text1" w:themeFillTint="33" w:val="clear"/>
           </w:tcPr>
@@ -19638,7 +19644,7 @@
         </w:tc>
         <w:tc>
           <w:tcPr>
-            <w:tcW w:w="1069" w:type="dxa"/>
+            <w:tcW w:w="1068" w:type="dxa"/>
             <w:tcBorders/>
           </w:tcPr>
           <w:p>
@@ -19685,7 +19691,7 @@
         </w:tc>
         <w:tc>
           <w:tcPr>
-            <w:tcW w:w="1445" w:type="dxa"/>
+            <w:tcW w:w="1446" w:type="dxa"/>
             <w:tcBorders/>
           </w:tcPr>
           <w:p>
@@ -19779,7 +19785,7 @@
         </w:tc>
         <w:tc>
           <w:tcPr>
-            <w:tcW w:w="1435" w:type="dxa"/>
+            <w:tcW w:w="1436" w:type="dxa"/>
             <w:tcBorders/>
           </w:tcPr>
           <w:p>
@@ -19873,7 +19879,7 @@
         </w:tc>
         <w:tc>
           <w:tcPr>
-            <w:tcW w:w="1527" w:type="dxa"/>
+            <w:tcW w:w="1526" w:type="dxa"/>
             <w:tcBorders/>
           </w:tcPr>
           <w:p>
@@ -20070,7 +20076,7 @@
         </w:tc>
         <w:tc>
           <w:tcPr>
-            <w:tcW w:w="1069" w:type="dxa"/>
+            <w:tcW w:w="1068" w:type="dxa"/>
             <w:tcBorders/>
             <w:shd w:color="auto" w:fill="CCCCCC" w:themeFill="text1" w:themeFillTint="33" w:val="clear"/>
           </w:tcPr>
@@ -20118,7 +20124,7 @@
         </w:tc>
         <w:tc>
           <w:tcPr>
-            <w:tcW w:w="1445" w:type="dxa"/>
+            <w:tcW w:w="1446" w:type="dxa"/>
             <w:tcBorders/>
             <w:shd w:color="auto" w:fill="CCCCCC" w:themeFill="text1" w:themeFillTint="33" w:val="clear"/>
           </w:tcPr>
@@ -20214,7 +20220,7 @@
         </w:tc>
         <w:tc>
           <w:tcPr>
-            <w:tcW w:w="1435" w:type="dxa"/>
+            <w:tcW w:w="1436" w:type="dxa"/>
             <w:tcBorders/>
             <w:shd w:color="auto" w:fill="CCCCCC" w:themeFill="text1" w:themeFillTint="33" w:val="clear"/>
           </w:tcPr>
@@ -20310,7 +20316,7 @@
         </w:tc>
         <w:tc>
           <w:tcPr>
-            <w:tcW w:w="1527" w:type="dxa"/>
+            <w:tcW w:w="1526" w:type="dxa"/>
             <w:tcBorders/>
             <w:shd w:color="auto" w:fill="CCCCCC" w:themeFill="text1" w:themeFillTint="33" w:val="clear"/>
           </w:tcPr>
@@ -20505,7 +20511,7 @@
         </w:tc>
         <w:tc>
           <w:tcPr>
-            <w:tcW w:w="1069" w:type="dxa"/>
+            <w:tcW w:w="1068" w:type="dxa"/>
             <w:tcBorders/>
           </w:tcPr>
           <w:p>
@@ -20552,7 +20558,7 @@
         </w:tc>
         <w:tc>
           <w:tcPr>
-            <w:tcW w:w="1445" w:type="dxa"/>
+            <w:tcW w:w="1446" w:type="dxa"/>
             <w:tcBorders/>
           </w:tcPr>
           <w:p>
@@ -20646,7 +20652,7 @@
         </w:tc>
         <w:tc>
           <w:tcPr>
-            <w:tcW w:w="1435" w:type="dxa"/>
+            <w:tcW w:w="1436" w:type="dxa"/>
             <w:tcBorders/>
           </w:tcPr>
           <w:p>
@@ -20740,7 +20746,7 @@
         </w:tc>
         <w:tc>
           <w:tcPr>
-            <w:tcW w:w="1527" w:type="dxa"/>
+            <w:tcW w:w="1526" w:type="dxa"/>
             <w:tcBorders/>
           </w:tcPr>
           <w:p>
@@ -20937,7 +20943,7 @@
         </w:tc>
         <w:tc>
           <w:tcPr>
-            <w:tcW w:w="1069" w:type="dxa"/>
+            <w:tcW w:w="1068" w:type="dxa"/>
             <w:tcBorders/>
             <w:shd w:color="auto" w:fill="CCCCCC" w:themeFill="text1" w:themeFillTint="33" w:val="clear"/>
           </w:tcPr>
@@ -20985,7 +20991,7 @@
         </w:tc>
         <w:tc>
           <w:tcPr>
-            <w:tcW w:w="1445" w:type="dxa"/>
+            <w:tcW w:w="1446" w:type="dxa"/>
             <w:tcBorders/>
             <w:shd w:color="auto" w:fill="CCCCCC" w:themeFill="text1" w:themeFillTint="33" w:val="clear"/>
           </w:tcPr>
@@ -21081,7 +21087,7 @@
         </w:tc>
         <w:tc>
           <w:tcPr>
-            <w:tcW w:w="1435" w:type="dxa"/>
+            <w:tcW w:w="1436" w:type="dxa"/>
             <w:tcBorders/>
             <w:shd w:color="auto" w:fill="CCCCCC" w:themeFill="text1" w:themeFillTint="33" w:val="clear"/>
           </w:tcPr>
@@ -21177,7 +21183,7 @@
         </w:tc>
         <w:tc>
           <w:tcPr>
-            <w:tcW w:w="1527" w:type="dxa"/>
+            <w:tcW w:w="1526" w:type="dxa"/>
             <w:tcBorders/>
             <w:shd w:color="auto" w:fill="CCCCCC" w:themeFill="text1" w:themeFillTint="33" w:val="clear"/>
           </w:tcPr>
@@ -21269,12 +21275,12 @@
                 <w:szCs w:val="24"/>
               </w:rPr>
             </w:r>
-            <w:bookmarkStart w:id="44" w:name="_Toc3474757"/>
+            <w:bookmarkStart w:id="44" w:name="_Hlk58487006"/>
             <w:bookmarkStart w:id="45" w:name="_Hlk3965674"/>
-            <w:bookmarkStart w:id="46" w:name="_Hlk58487006"/>
-            <w:bookmarkStart w:id="47" w:name="_Toc3474757"/>
+            <w:bookmarkStart w:id="46" w:name="_Toc3474757"/>
+            <w:bookmarkStart w:id="47" w:name="_Hlk58487006"/>
             <w:bookmarkStart w:id="48" w:name="_Hlk3965674"/>
-            <w:bookmarkStart w:id="49" w:name="_Hlk58487006"/>
+            <w:bookmarkStart w:id="49" w:name="_Toc3474757"/>
             <w:bookmarkEnd w:id="47"/>
             <w:bookmarkEnd w:id="48"/>
             <w:bookmarkEnd w:id="49"/>
@@ -21418,7 +21424,7 @@
                       <wps:spPr>
                         <a:xfrm>
                           <a:off x="0" y="0"/>
-                          <a:ext cx="6972840" cy="800640"/>
+                          <a:ext cx="6973560" cy="801360"/>
                         </a:xfrm>
                         <a:prstGeom prst="rect">
                           <a:avLst/>
@@ -21443,7 +21449,7 @@
           </mc:Choice>
           <mc:Fallback>
             <w:pict>
-              <v:rect id="shape_0" ID="Rectangle 1" path="m0,0l-2147483645,0l-2147483645,-2147483646l0,-2147483646xe" stroked="f" style="position:absolute;margin-left:40.05pt;margin-top:36.2pt;width:549pt;height:63pt;mso-wrap-style:none;v-text-anchor:middle;mso-position-horizontal-relative:page;mso-position-vertical-relative:page">
+              <v:rect id="shape_0" ID="Rectangle 1" path="m0,0l-2147483645,0l-2147483645,-2147483646l0,-2147483646xe" stroked="f" o:allowincell="f" style="position:absolute;margin-left:40.05pt;margin-top:36.2pt;width:549.05pt;height:63.05pt;mso-wrap-style:none;v-text-anchor:middle;mso-position-horizontal-relative:page;mso-position-vertical-relative:page">
                 <v:fill o:detectmouseclick="t" on="false"/>
                 <v:stroke color="#3465a4" joinstyle="round" endcap="flat"/>
                 <w10:wrap type="square"/>
@@ -21714,8 +21720,8 @@
         <w:tblLook w:val="01e0" w:noHBand="0" w:noVBand="0" w:firstColumn="1" w:lastRow="1" w:lastColumn="1" w:firstRow="1"/>
       </w:tblPr>
       <w:tblGrid>
-        <w:gridCol w:w="1585"/>
-        <w:gridCol w:w="2545"/>
+        <w:gridCol w:w="1584"/>
+        <w:gridCol w:w="2546"/>
         <w:gridCol w:w="4912"/>
         <w:gridCol w:w="1628"/>
       </w:tblGrid>
@@ -21723,7 +21729,7 @@
         <w:trPr/>
         <w:tc>
           <w:tcPr>
-            <w:tcW w:w="1585" w:type="dxa"/>
+            <w:tcW w:w="1584" w:type="dxa"/>
             <w:tcBorders>
               <w:top w:val="single" w:sz="8" w:space="0" w:color="FFFFFF"/>
               <w:left w:val="single" w:sz="8" w:space="0" w:color="FFFFFF"/>
@@ -21760,7 +21766,7 @@
         </w:tc>
         <w:tc>
           <w:tcPr>
-            <w:tcW w:w="2545" w:type="dxa"/>
+            <w:tcW w:w="2546" w:type="dxa"/>
             <w:tcBorders>
               <w:top w:val="single" w:sz="8" w:space="0" w:color="FFFFFF"/>
               <w:left w:val="single" w:sz="8" w:space="0" w:color="FFFFFF"/>
@@ -21907,7 +21913,7 @@
         </w:trPr>
         <w:tc>
           <w:tcPr>
-            <w:tcW w:w="1585" w:type="dxa"/>
+            <w:tcW w:w="1584" w:type="dxa"/>
             <w:tcBorders>
               <w:left w:val="single" w:sz="8" w:space="0" w:color="808080"/>
               <w:bottom w:val="single" w:sz="8" w:space="0" w:color="808080"/>
@@ -21946,7 +21952,7 @@
         </w:tc>
         <w:tc>
           <w:tcPr>
-            <w:tcW w:w="2545" w:type="dxa"/>
+            <w:tcW w:w="2546" w:type="dxa"/>
             <w:tcBorders>
               <w:left w:val="single" w:sz="8" w:space="0" w:color="808080"/>
               <w:bottom w:val="single" w:sz="8" w:space="0" w:color="808080"/>
@@ -22124,7 +22130,7 @@
         </w:trPr>
         <w:tc>
           <w:tcPr>
-            <w:tcW w:w="1585" w:type="dxa"/>
+            <w:tcW w:w="1584" w:type="dxa"/>
             <w:tcBorders>
               <w:top w:val="single" w:sz="8" w:space="0" w:color="808080"/>
               <w:left w:val="single" w:sz="8" w:space="0" w:color="808080"/>
@@ -22161,7 +22167,7 @@
         </w:tc>
         <w:tc>
           <w:tcPr>
-            <w:tcW w:w="2545" w:type="dxa"/>
+            <w:tcW w:w="2546" w:type="dxa"/>
             <w:tcBorders>
               <w:top w:val="single" w:sz="8" w:space="0" w:color="808080"/>
               <w:left w:val="single" w:sz="8" w:space="0" w:color="808080"/>
@@ -22296,7 +22302,7 @@
         </w:trPr>
         <w:tc>
           <w:tcPr>
-            <w:tcW w:w="1585" w:type="dxa"/>
+            <w:tcW w:w="1584" w:type="dxa"/>
             <w:tcBorders>
               <w:top w:val="single" w:sz="8" w:space="0" w:color="808080"/>
               <w:left w:val="single" w:sz="8" w:space="0" w:color="808080"/>
@@ -22333,7 +22339,7 @@
         </w:tc>
         <w:tc>
           <w:tcPr>
-            <w:tcW w:w="2545" w:type="dxa"/>
+            <w:tcW w:w="2546" w:type="dxa"/>
             <w:tcBorders>
               <w:top w:val="single" w:sz="8" w:space="0" w:color="808080"/>
               <w:left w:val="single" w:sz="8" w:space="0" w:color="808080"/>
@@ -22441,7 +22447,7 @@
         </w:trPr>
         <w:tc>
           <w:tcPr>
-            <w:tcW w:w="1585" w:type="dxa"/>
+            <w:tcW w:w="1584" w:type="dxa"/>
             <w:tcBorders>
               <w:top w:val="single" w:sz="8" w:space="0" w:color="808080"/>
               <w:left w:val="single" w:sz="8" w:space="0" w:color="808080"/>
@@ -22480,7 +22486,7 @@
         </w:tc>
         <w:tc>
           <w:tcPr>
-            <w:tcW w:w="2545" w:type="dxa"/>
+            <w:tcW w:w="2546" w:type="dxa"/>
             <w:tcBorders>
               <w:top w:val="single" w:sz="8" w:space="0" w:color="808080"/>
               <w:left w:val="single" w:sz="8" w:space="0" w:color="808080"/>
@@ -22588,7 +22594,7 @@
         </w:trPr>
         <w:tc>
           <w:tcPr>
-            <w:tcW w:w="1585" w:type="dxa"/>
+            <w:tcW w:w="1584" w:type="dxa"/>
             <w:vMerge w:val="restart"/>
             <w:tcBorders>
               <w:top w:val="single" w:sz="8" w:space="0" w:color="808080"/>
@@ -22628,7 +22634,7 @@
         </w:tc>
         <w:tc>
           <w:tcPr>
-            <w:tcW w:w="2545" w:type="dxa"/>
+            <w:tcW w:w="2546" w:type="dxa"/>
             <w:tcBorders>
               <w:top w:val="single" w:sz="8" w:space="0" w:color="808080"/>
               <w:left w:val="single" w:sz="8" w:space="0" w:color="808080"/>
@@ -22733,7 +22739,7 @@
         </w:trPr>
         <w:tc>
           <w:tcPr>
-            <w:tcW w:w="1585" w:type="dxa"/>
+            <w:tcW w:w="1584" w:type="dxa"/>
             <w:vMerge w:val="continue"/>
             <w:tcBorders>
               <w:top w:val="single" w:sz="8" w:space="0" w:color="808080"/>
@@ -22772,7 +22778,7 @@
         </w:tc>
         <w:tc>
           <w:tcPr>
-            <w:tcW w:w="2545" w:type="dxa"/>
+            <w:tcW w:w="2546" w:type="dxa"/>
             <w:tcBorders>
               <w:top w:val="single" w:sz="8" w:space="0" w:color="808080"/>
               <w:left w:val="single" w:sz="8" w:space="0" w:color="808080"/>
@@ -22915,7 +22921,7 @@
         </w:trPr>
         <w:tc>
           <w:tcPr>
-            <w:tcW w:w="1585" w:type="dxa"/>
+            <w:tcW w:w="1584" w:type="dxa"/>
             <w:vMerge w:val="continue"/>
             <w:tcBorders>
               <w:top w:val="single" w:sz="8" w:space="0" w:color="808080"/>
@@ -22954,7 +22960,7 @@
         </w:tc>
         <w:tc>
           <w:tcPr>
-            <w:tcW w:w="2545" w:type="dxa"/>
+            <w:tcW w:w="2546" w:type="dxa"/>
             <w:tcBorders>
               <w:top w:val="single" w:sz="8" w:space="0" w:color="808080"/>
               <w:left w:val="single" w:sz="8" w:space="0" w:color="808080"/>
@@ -23056,7 +23062,7 @@
         <w:trPr/>
         <w:tc>
           <w:tcPr>
-            <w:tcW w:w="1585" w:type="dxa"/>
+            <w:tcW w:w="1584" w:type="dxa"/>
             <w:vMerge w:val="continue"/>
             <w:tcBorders>
               <w:top w:val="single" w:sz="8" w:space="0" w:color="808080"/>
@@ -23088,7 +23094,7 @@
         </w:tc>
         <w:tc>
           <w:tcPr>
-            <w:tcW w:w="2545" w:type="dxa"/>
+            <w:tcW w:w="2546" w:type="dxa"/>
             <w:tcBorders>
               <w:top w:val="single" w:sz="8" w:space="0" w:color="808080"/>
               <w:left w:val="single" w:sz="8" w:space="0" w:color="808080"/>
@@ -23193,7 +23199,7 @@
         <w:trPr/>
         <w:tc>
           <w:tcPr>
-            <w:tcW w:w="1585" w:type="dxa"/>
+            <w:tcW w:w="1584" w:type="dxa"/>
             <w:vMerge w:val="continue"/>
             <w:tcBorders>
               <w:top w:val="single" w:sz="8" w:space="0" w:color="808080"/>
@@ -23225,7 +23231,7 @@
         </w:tc>
         <w:tc>
           <w:tcPr>
-            <w:tcW w:w="2545" w:type="dxa"/>
+            <w:tcW w:w="2546" w:type="dxa"/>
             <w:tcBorders>
               <w:top w:val="single" w:sz="8" w:space="0" w:color="808080"/>
               <w:left w:val="single" w:sz="8" w:space="0" w:color="808080"/>
@@ -23363,7 +23369,7 @@
         <w:trPr/>
         <w:tc>
           <w:tcPr>
-            <w:tcW w:w="1585" w:type="dxa"/>
+            <w:tcW w:w="1584" w:type="dxa"/>
             <w:vMerge w:val="restart"/>
             <w:tcBorders>
               <w:top w:val="single" w:sz="8" w:space="0" w:color="808080"/>
@@ -23467,7 +23473,7 @@
         </w:tc>
         <w:tc>
           <w:tcPr>
-            <w:tcW w:w="2545" w:type="dxa"/>
+            <w:tcW w:w="2546" w:type="dxa"/>
             <w:tcBorders>
               <w:top w:val="single" w:sz="8" w:space="0" w:color="808080"/>
               <w:left w:val="single" w:sz="8" w:space="0" w:color="808080"/>
@@ -23593,7 +23599,7 @@
         </w:trPr>
         <w:tc>
           <w:tcPr>
-            <w:tcW w:w="1585" w:type="dxa"/>
+            <w:tcW w:w="1584" w:type="dxa"/>
             <w:vMerge w:val="continue"/>
             <w:tcBorders>
               <w:top w:val="single" w:sz="8" w:space="0" w:color="808080"/>
@@ -23625,7 +23631,7 @@
         </w:tc>
         <w:tc>
           <w:tcPr>
-            <w:tcW w:w="2545" w:type="dxa"/>
+            <w:tcW w:w="2546" w:type="dxa"/>
             <w:tcBorders>
               <w:top w:val="single" w:sz="8" w:space="0" w:color="808080"/>
               <w:left w:val="single" w:sz="8" w:space="0" w:color="808080"/>
@@ -23727,7 +23733,7 @@
         </w:trPr>
         <w:tc>
           <w:tcPr>
-            <w:tcW w:w="1585" w:type="dxa"/>
+            <w:tcW w:w="1584" w:type="dxa"/>
             <w:vMerge w:val="continue"/>
             <w:tcBorders>
               <w:top w:val="single" w:sz="8" w:space="0" w:color="808080"/>
@@ -23759,7 +23765,7 @@
         </w:tc>
         <w:tc>
           <w:tcPr>
-            <w:tcW w:w="2545" w:type="dxa"/>
+            <w:tcW w:w="2546" w:type="dxa"/>
             <w:tcBorders>
               <w:top w:val="single" w:sz="8" w:space="0" w:color="808080"/>
               <w:left w:val="single" w:sz="8" w:space="0" w:color="808080"/>
@@ -23861,16 +23867,6 @@
               <w:t xml:space="preserve">Incident form available from </w:t>
               <w:br/>
               <w:br/>
-            </w:r>
-            <w:r>
-              <w:rPr>
-                <w:rFonts w:eastAsia="Times New Roman" w:cs="Times New Roman" w:ascii="Verdana" w:hAnsi="Verdana"/>
-                <w:i/>
-                <w:iCs/>
-                <w:color w:val="999999"/>
-                <w:sz w:val="20"/>
-                <w:szCs w:val="20"/>
-              </w:rPr>
               <w:t>https://github.com/dallasLab/labLogistics/tree/master/SAFETY</w:t>
             </w:r>
           </w:p>
@@ -24033,9 +24029,9 @@
         <w:tblLook w:val="04a0" w:noHBand="0" w:noVBand="1" w:firstColumn="1" w:lastRow="0" w:lastColumn="0" w:firstRow="1"/>
       </w:tblPr>
       <w:tblGrid>
-        <w:gridCol w:w="3238"/>
+        <w:gridCol w:w="3237"/>
         <w:gridCol w:w="1170"/>
-        <w:gridCol w:w="1579"/>
+        <w:gridCol w:w="1580"/>
         <w:gridCol w:w="2653"/>
         <w:gridCol w:w="1525"/>
       </w:tblGrid>
@@ -24046,7 +24042,7 @@
         </w:trPr>
         <w:tc>
           <w:tcPr>
-            <w:tcW w:w="3238" w:type="dxa"/>
+            <w:tcW w:w="3237" w:type="dxa"/>
             <w:cnfStyle w:val="001000000000" w:firstRow="0" w:lastRow="0" w:firstColumn="1" w:lastColumn="0" w:oddVBand="0" w:evenVBand="0" w:oddHBand="0" w:evenHBand="0" w:firstRowFirstColumn="0" w:firstRowLastColumn="0" w:lastRowFirstColumn="0" w:lastRowLastColumn="0"/>
             <w:tcBorders>
               <w:bottom w:val="single" w:sz="12" w:space="0" w:color="8EAADB"/>
@@ -24152,7 +24148,7 @@
         </w:tc>
         <w:tc>
           <w:tcPr>
-            <w:tcW w:w="1579" w:type="dxa"/>
+            <w:tcW w:w="1580" w:type="dxa"/>
             <w:tcBorders>
               <w:bottom w:val="single" w:sz="12" w:space="0" w:color="8EAADB"/>
             </w:tcBorders>
@@ -24314,7 +24310,7 @@
         <w:trPr/>
         <w:tc>
           <w:tcPr>
-            <w:tcW w:w="3238" w:type="dxa"/>
+            <w:tcW w:w="3237" w:type="dxa"/>
             <w:cnfStyle w:val="001000000000" w:firstRow="0" w:lastRow="0" w:firstColumn="1" w:lastColumn="0" w:oddVBand="0" w:evenVBand="0" w:oddHBand="0" w:evenHBand="0" w:firstRowFirstColumn="0" w:firstRowLastColumn="0" w:lastRowFirstColumn="0" w:lastRowLastColumn="0"/>
             <w:tcBorders/>
           </w:tcPr>
@@ -24409,7 +24405,7 @@
         </w:tc>
         <w:tc>
           <w:tcPr>
-            <w:tcW w:w="1579" w:type="dxa"/>
+            <w:tcW w:w="1580" w:type="dxa"/>
             <w:tcBorders/>
           </w:tcPr>
           <w:p>
@@ -24555,7 +24551,7 @@
         <w:trPr/>
         <w:tc>
           <w:tcPr>
-            <w:tcW w:w="3238" w:type="dxa"/>
+            <w:tcW w:w="3237" w:type="dxa"/>
             <w:cnfStyle w:val="001000000000" w:firstRow="0" w:lastRow="0" w:firstColumn="1" w:lastColumn="0" w:oddVBand="0" w:evenVBand="0" w:oddHBand="0" w:evenHBand="0" w:firstRowFirstColumn="0" w:firstRowLastColumn="0" w:lastRowFirstColumn="0" w:lastRowLastColumn="0"/>
             <w:tcBorders/>
           </w:tcPr>
@@ -24650,7 +24646,7 @@
         </w:tc>
         <w:tc>
           <w:tcPr>
-            <w:tcW w:w="1579" w:type="dxa"/>
+            <w:tcW w:w="1580" w:type="dxa"/>
             <w:tcBorders/>
           </w:tcPr>
           <w:p>
@@ -24796,7 +24792,7 @@
         <w:trPr/>
         <w:tc>
           <w:tcPr>
-            <w:tcW w:w="3238" w:type="dxa"/>
+            <w:tcW w:w="3237" w:type="dxa"/>
             <w:cnfStyle w:val="001000000000" w:firstRow="0" w:lastRow="0" w:firstColumn="1" w:lastColumn="0" w:oddVBand="0" w:evenVBand="0" w:oddHBand="0" w:evenHBand="0" w:firstRowFirstColumn="0" w:firstRowLastColumn="0" w:lastRowFirstColumn="0" w:lastRowLastColumn="0"/>
             <w:tcBorders/>
           </w:tcPr>
@@ -24891,7 +24887,7 @@
         </w:tc>
         <w:tc>
           <w:tcPr>
-            <w:tcW w:w="1579" w:type="dxa"/>
+            <w:tcW w:w="1580" w:type="dxa"/>
             <w:tcBorders/>
           </w:tcPr>
           <w:p>
@@ -25037,7 +25033,7 @@
         <w:trPr/>
         <w:tc>
           <w:tcPr>
-            <w:tcW w:w="3238" w:type="dxa"/>
+            <w:tcW w:w="3237" w:type="dxa"/>
             <w:cnfStyle w:val="001000000000" w:firstRow="0" w:lastRow="0" w:firstColumn="1" w:lastColumn="0" w:oddVBand="0" w:evenVBand="0" w:oddHBand="0" w:evenHBand="0" w:firstRowFirstColumn="0" w:firstRowLastColumn="0" w:lastRowFirstColumn="0" w:lastRowLastColumn="0"/>
             <w:tcBorders/>
           </w:tcPr>
@@ -25132,7 +25128,7 @@
         </w:tc>
         <w:tc>
           <w:tcPr>
-            <w:tcW w:w="1579" w:type="dxa"/>
+            <w:tcW w:w="1580" w:type="dxa"/>
             <w:tcBorders/>
           </w:tcPr>
           <w:p>
@@ -25278,7 +25274,7 @@
         <w:trPr/>
         <w:tc>
           <w:tcPr>
-            <w:tcW w:w="3238" w:type="dxa"/>
+            <w:tcW w:w="3237" w:type="dxa"/>
             <w:cnfStyle w:val="001000000000" w:firstRow="0" w:lastRow="0" w:firstColumn="1" w:lastColumn="0" w:oddVBand="0" w:evenVBand="0" w:oddHBand="0" w:evenHBand="0" w:firstRowFirstColumn="0" w:firstRowLastColumn="0" w:lastRowFirstColumn="0" w:lastRowLastColumn="0"/>
             <w:tcBorders/>
           </w:tcPr>
@@ -25314,12 +25310,13 @@
             <w:r>
               <w:rPr>
                 <w:rFonts w:ascii="Verdana" w:hAnsi="Verdana"/>
-                <w:b/>
-                <w:bCs/>
-                <w:iCs/>
-                <w:sz w:val="24"/>
-                <w:szCs w:val="24"/>
-              </w:rPr>
+                <w:b w:val="false"/>
+                <w:bCs w:val="false"/>
+                <w:iCs/>
+                <w:sz w:val="24"/>
+                <w:szCs w:val="24"/>
+              </w:rPr>
+              <w:t>Anthony Pignatelli</w:t>
             </w:r>
           </w:p>
         </w:tc>
@@ -25372,7 +25369,7 @@
         </w:tc>
         <w:tc>
           <w:tcPr>
-            <w:tcW w:w="1579" w:type="dxa"/>
+            <w:tcW w:w="1580" w:type="dxa"/>
             <w:tcBorders/>
           </w:tcPr>
           <w:p>
@@ -25444,23 +25441,24 @@
               <w:cnfStyle w:val="000000000000" w:firstRow="0" w:lastRow="0" w:firstColumn="0" w:lastColumn="0" w:oddVBand="0" w:evenVBand="0" w:oddHBand="0" w:evenHBand="0" w:firstRowFirstColumn="0" w:firstRowLastColumn="0" w:lastRowFirstColumn="0" w:lastRowLastColumn="0"/>
               <w:rPr>
                 <w:rFonts w:ascii="Verdana" w:hAnsi="Verdana"/>
-                <w:b/>
-                <w:b/>
-                <w:bCs/>
-                <w:iCs/>
-                <w:sz w:val="24"/>
-                <w:szCs w:val="24"/>
-              </w:rPr>
-            </w:pPr>
-            <w:r>
-              <w:rPr>
-                <w:rFonts w:ascii="Verdana" w:hAnsi="Verdana"/>
-                <w:b/>
-                <w:bCs/>
-                <w:iCs/>
-                <w:sz w:val="24"/>
-                <w:szCs w:val="24"/>
-              </w:rPr>
+                <w:b w:val="false"/>
+                <w:b w:val="false"/>
+                <w:bCs w:val="false"/>
+                <w:iCs/>
+                <w:sz w:val="24"/>
+                <w:szCs w:val="24"/>
+              </w:rPr>
+            </w:pPr>
+            <w:r>
+              <w:rPr>
+                <w:rFonts w:ascii="Verdana" w:hAnsi="Verdana"/>
+                <w:b w:val="false"/>
+                <w:bCs w:val="false"/>
+                <w:iCs/>
+                <w:sz w:val="24"/>
+                <w:szCs w:val="24"/>
+              </w:rPr>
+              <w:t>Tad Dallas</w:t>
             </w:r>
           </w:p>
         </w:tc>
@@ -25491,23 +25489,24 @@
               <w:cnfStyle w:val="000000000000" w:firstRow="0" w:lastRow="0" w:firstColumn="0" w:lastColumn="0" w:oddVBand="0" w:evenVBand="0" w:oddHBand="0" w:evenHBand="0" w:firstRowFirstColumn="0" w:firstRowLastColumn="0" w:lastRowFirstColumn="0" w:lastRowLastColumn="0"/>
               <w:rPr>
                 <w:rFonts w:ascii="Verdana" w:hAnsi="Verdana"/>
-                <w:b/>
-                <w:b/>
-                <w:bCs/>
-                <w:iCs/>
-                <w:sz w:val="24"/>
-                <w:szCs w:val="24"/>
-              </w:rPr>
-            </w:pPr>
-            <w:r>
-              <w:rPr>
-                <w:rFonts w:ascii="Verdana" w:hAnsi="Verdana"/>
-                <w:b/>
-                <w:bCs/>
-                <w:iCs/>
-                <w:sz w:val="24"/>
-                <w:szCs w:val="24"/>
-              </w:rPr>
+                <w:b w:val="false"/>
+                <w:b w:val="false"/>
+                <w:bCs w:val="false"/>
+                <w:iCs/>
+                <w:sz w:val="24"/>
+                <w:szCs w:val="24"/>
+              </w:rPr>
+            </w:pPr>
+            <w:r>
+              <w:rPr>
+                <w:rFonts w:ascii="Verdana" w:hAnsi="Verdana"/>
+                <w:b w:val="false"/>
+                <w:bCs w:val="false"/>
+                <w:iCs/>
+                <w:sz w:val="24"/>
+                <w:szCs w:val="24"/>
+              </w:rPr>
+              <w:t>TD</w:t>
             </w:r>
           </w:p>
         </w:tc>
@@ -25516,7 +25515,7 @@
         <w:trPr/>
         <w:tc>
           <w:tcPr>
-            <w:tcW w:w="3238" w:type="dxa"/>
+            <w:tcW w:w="3237" w:type="dxa"/>
             <w:cnfStyle w:val="001000000000" w:firstRow="0" w:lastRow="0" w:firstColumn="1" w:lastColumn="0" w:oddVBand="0" w:evenVBand="0" w:oddHBand="0" w:evenHBand="0" w:firstRowFirstColumn="0" w:firstRowLastColumn="0" w:lastRowFirstColumn="0" w:lastRowLastColumn="0"/>
             <w:tcBorders/>
           </w:tcPr>
@@ -25610,7 +25609,7 @@
         </w:tc>
         <w:tc>
           <w:tcPr>
-            <w:tcW w:w="1579" w:type="dxa"/>
+            <w:tcW w:w="1580" w:type="dxa"/>
             <w:tcBorders/>
           </w:tcPr>
           <w:p>
@@ -25754,7 +25753,7 @@
         <w:trPr/>
         <w:tc>
           <w:tcPr>
-            <w:tcW w:w="3238" w:type="dxa"/>
+            <w:tcW w:w="3237" w:type="dxa"/>
             <w:cnfStyle w:val="001000000000" w:firstRow="0" w:lastRow="0" w:firstColumn="1" w:lastColumn="0" w:oddVBand="0" w:evenVBand="0" w:oddHBand="0" w:evenHBand="0" w:firstRowFirstColumn="0" w:firstRowLastColumn="0" w:lastRowFirstColumn="0" w:lastRowLastColumn="0"/>
             <w:tcBorders/>
           </w:tcPr>
@@ -25848,7 +25847,7 @@
         </w:tc>
         <w:tc>
           <w:tcPr>
-            <w:tcW w:w="1579" w:type="dxa"/>
+            <w:tcW w:w="1580" w:type="dxa"/>
             <w:tcBorders/>
           </w:tcPr>
           <w:p>
@@ -25992,7 +25991,7 @@
         <w:trPr/>
         <w:tc>
           <w:tcPr>
-            <w:tcW w:w="3238" w:type="dxa"/>
+            <w:tcW w:w="3237" w:type="dxa"/>
             <w:cnfStyle w:val="001000000000" w:firstRow="0" w:lastRow="0" w:firstColumn="1" w:lastColumn="0" w:oddVBand="0" w:evenVBand="0" w:oddHBand="0" w:evenHBand="0" w:firstRowFirstColumn="0" w:firstRowLastColumn="0" w:lastRowFirstColumn="0" w:lastRowLastColumn="0"/>
             <w:tcBorders/>
           </w:tcPr>
@@ -26086,7 +26085,7 @@
         </w:tc>
         <w:tc>
           <w:tcPr>
-            <w:tcW w:w="1579" w:type="dxa"/>
+            <w:tcW w:w="1580" w:type="dxa"/>
             <w:tcBorders/>
           </w:tcPr>
           <w:p>
@@ -26230,7 +26229,7 @@
         <w:trPr/>
         <w:tc>
           <w:tcPr>
-            <w:tcW w:w="3238" w:type="dxa"/>
+            <w:tcW w:w="3237" w:type="dxa"/>
             <w:cnfStyle w:val="001000000000" w:firstRow="0" w:lastRow="0" w:firstColumn="1" w:lastColumn="0" w:oddVBand="0" w:evenVBand="0" w:oddHBand="0" w:evenHBand="0" w:firstRowFirstColumn="0" w:firstRowLastColumn="0" w:lastRowFirstColumn="0" w:lastRowLastColumn="0"/>
             <w:tcBorders/>
           </w:tcPr>
@@ -26324,7 +26323,7 @@
         </w:tc>
         <w:tc>
           <w:tcPr>
-            <w:tcW w:w="1579" w:type="dxa"/>
+            <w:tcW w:w="1580" w:type="dxa"/>
             <w:tcBorders/>
           </w:tcPr>
           <w:p>
@@ -26468,7 +26467,7 @@
         <w:trPr/>
         <w:tc>
           <w:tcPr>
-            <w:tcW w:w="3238" w:type="dxa"/>
+            <w:tcW w:w="3237" w:type="dxa"/>
             <w:cnfStyle w:val="001000000000" w:firstRow="0" w:lastRow="0" w:firstColumn="1" w:lastColumn="0" w:oddVBand="0" w:evenVBand="0" w:oddHBand="0" w:evenHBand="0" w:firstRowFirstColumn="0" w:firstRowLastColumn="0" w:lastRowFirstColumn="0" w:lastRowLastColumn="0"/>
             <w:tcBorders/>
           </w:tcPr>
@@ -26562,7 +26561,7 @@
         </w:tc>
         <w:tc>
           <w:tcPr>
-            <w:tcW w:w="1579" w:type="dxa"/>
+            <w:tcW w:w="1580" w:type="dxa"/>
             <w:tcBorders/>
           </w:tcPr>
           <w:p>
@@ -26706,7 +26705,7 @@
         <w:trPr/>
         <w:tc>
           <w:tcPr>
-            <w:tcW w:w="3238" w:type="dxa"/>
+            <w:tcW w:w="3237" w:type="dxa"/>
             <w:cnfStyle w:val="001000000000" w:firstRow="0" w:lastRow="0" w:firstColumn="1" w:lastColumn="0" w:oddVBand="0" w:evenVBand="0" w:oddHBand="0" w:evenHBand="0" w:firstRowFirstColumn="0" w:firstRowLastColumn="0" w:lastRowFirstColumn="0" w:lastRowLastColumn="0"/>
             <w:tcBorders/>
           </w:tcPr>
@@ -26800,7 +26799,7 @@
         </w:tc>
         <w:tc>
           <w:tcPr>
-            <w:tcW w:w="1579" w:type="dxa"/>
+            <w:tcW w:w="1580" w:type="dxa"/>
             <w:tcBorders/>
           </w:tcPr>
           <w:p>
@@ -26944,7 +26943,7 @@
         <w:trPr/>
         <w:tc>
           <w:tcPr>
-            <w:tcW w:w="3238" w:type="dxa"/>
+            <w:tcW w:w="3237" w:type="dxa"/>
             <w:cnfStyle w:val="001000000000" w:firstRow="0" w:lastRow="0" w:firstColumn="1" w:lastColumn="0" w:oddVBand="0" w:evenVBand="0" w:oddHBand="0" w:evenHBand="0" w:firstRowFirstColumn="0" w:firstRowLastColumn="0" w:lastRowFirstColumn="0" w:lastRowLastColumn="0"/>
             <w:tcBorders/>
           </w:tcPr>
@@ -27038,7 +27037,7 @@
         </w:tc>
         <w:tc>
           <w:tcPr>
-            <w:tcW w:w="1579" w:type="dxa"/>
+            <w:tcW w:w="1580" w:type="dxa"/>
             <w:tcBorders/>
           </w:tcPr>
           <w:p>
@@ -27182,7 +27181,7 @@
         <w:trPr/>
         <w:tc>
           <w:tcPr>
-            <w:tcW w:w="3238" w:type="dxa"/>
+            <w:tcW w:w="3237" w:type="dxa"/>
             <w:cnfStyle w:val="001000000000" w:firstRow="0" w:lastRow="0" w:firstColumn="1" w:lastColumn="0" w:oddVBand="0" w:evenVBand="0" w:oddHBand="0" w:evenHBand="0" w:firstRowFirstColumn="0" w:firstRowLastColumn="0" w:lastRowFirstColumn="0" w:lastRowLastColumn="0"/>
             <w:tcBorders/>
           </w:tcPr>
@@ -27276,7 +27275,7 @@
         </w:tc>
         <w:tc>
           <w:tcPr>
-            <w:tcW w:w="1579" w:type="dxa"/>
+            <w:tcW w:w="1580" w:type="dxa"/>
             <w:tcBorders/>
           </w:tcPr>
           <w:p>
@@ -27420,7 +27419,7 @@
         <w:trPr/>
         <w:tc>
           <w:tcPr>
-            <w:tcW w:w="3238" w:type="dxa"/>
+            <w:tcW w:w="3237" w:type="dxa"/>
             <w:cnfStyle w:val="001000000000" w:firstRow="0" w:lastRow="0" w:firstColumn="1" w:lastColumn="0" w:oddVBand="0" w:evenVBand="0" w:oddHBand="0" w:evenHBand="0" w:firstRowFirstColumn="0" w:firstRowLastColumn="0" w:lastRowFirstColumn="0" w:lastRowLastColumn="0"/>
             <w:tcBorders/>
           </w:tcPr>
@@ -27514,7 +27513,7 @@
         </w:tc>
         <w:tc>
           <w:tcPr>
-            <w:tcW w:w="1579" w:type="dxa"/>
+            <w:tcW w:w="1580" w:type="dxa"/>
             <w:tcBorders/>
           </w:tcPr>
           <w:p>
@@ -27733,10 +27732,10 @@
           <w:szCs w:val="24"/>
         </w:rPr>
       </w:pPr>
-      <w:bookmarkStart w:id="50" w:name="_Toc3474759"/>
-      <w:bookmarkStart w:id="51" w:name="_Toc42607305"/>
-      <w:bookmarkStart w:id="52" w:name="_Appendix_XI._"/>
-      <w:bookmarkStart w:id="53" w:name="_12.__Laboratory"/>
+      <w:bookmarkStart w:id="50" w:name="_Toc42607305"/>
+      <w:bookmarkStart w:id="51" w:name="_Toc3474759"/>
+      <w:bookmarkStart w:id="52" w:name="_12.__Laboratory"/>
+      <w:bookmarkStart w:id="53" w:name="_Appendix_XI._"/>
       <w:bookmarkEnd w:id="52"/>
       <w:bookmarkEnd w:id="53"/>
       <w:r>
@@ -27792,7 +27791,7 @@
         </w:rPr>
         <w:t xml:space="preserve">Principal Investigators and Group Safety Officers are strongly encouraged to conduct periodic lab safety self-inspections.  Keep copies in this section, of reports of </w:t>
       </w:r>
-      <w:hyperlink r:id="rId12">
+      <w:hyperlink r:id="rId11">
         <w:r>
           <w:rPr>
             <w:rStyle w:val="InternetLink"/>
@@ -27857,8 +27856,8 @@
           <w:szCs w:val="24"/>
         </w:rPr>
       </w:pPr>
-      <w:bookmarkStart w:id="54" w:name="_Toc3474758"/>
-      <w:bookmarkStart w:id="55" w:name="_Toc42607304"/>
+      <w:bookmarkStart w:id="54" w:name="_Toc42607304"/>
+      <w:bookmarkStart w:id="55" w:name="_Toc3474758"/>
       <w:bookmarkStart w:id="56" w:name="_13.__Incident"/>
       <w:bookmarkEnd w:id="56"/>
       <w:r>
@@ -27906,7 +27905,7 @@
         </w:rPr>
         <w:t xml:space="preserve">All accidents, incidents and near misses must be reported to EH&amp;S.  EH&amp;S conducts an investigation to determine the root cause, then assist lab personnel in identifying and implementing corrective actions to prevent future incidents. Keep copies in this section, of written </w:t>
       </w:r>
-      <w:hyperlink r:id="rId13">
+      <w:hyperlink r:id="rId12">
         <w:r>
           <w:rPr>
             <w:rFonts w:eastAsia="Times New Roman" w:cs="Times New Roman" w:ascii="Verdana" w:hAnsi="Verdana"/>
@@ -28160,7 +28159,7 @@
           <w:szCs w:val="24"/>
         </w:rPr>
       </w:pPr>
-      <w:hyperlink r:id="rId14">
+      <w:hyperlink r:id="rId13">
         <w:r>
           <w:rPr>
             <w:rStyle w:val="InternetLink"/>
@@ -28193,7 +28192,7 @@
           <w:szCs w:val="24"/>
         </w:rPr>
       </w:pPr>
-      <w:hyperlink r:id="rId15">
+      <w:hyperlink r:id="rId14">
         <w:r>
           <w:rPr>
             <w:rStyle w:val="InternetLink"/>
@@ -28226,7 +28225,7 @@
           <w:szCs w:val="24"/>
         </w:rPr>
       </w:pPr>
-      <w:hyperlink r:id="rId16">
+      <w:hyperlink r:id="rId15">
         <w:r>
           <w:rPr>
             <w:rStyle w:val="InternetLink"/>
@@ -28259,7 +28258,7 @@
           <w:szCs w:val="24"/>
         </w:rPr>
       </w:pPr>
-      <w:hyperlink r:id="rId17">
+      <w:hyperlink r:id="rId16">
         <w:r>
           <w:rPr>
             <w:rStyle w:val="InternetLink"/>
@@ -28292,7 +28291,7 @@
           <w:szCs w:val="24"/>
         </w:rPr>
       </w:pPr>
-      <w:hyperlink r:id="rId18">
+      <w:hyperlink r:id="rId17">
         <w:r>
           <w:rPr>
             <w:rStyle w:val="InternetLink"/>
@@ -28306,45 +28305,6 @@
     </w:p>
     <w:p>
       <w:pPr>
-        <w:pStyle w:val="Normal"/>
-        <w:rPr>
-          <w:rFonts w:ascii="Verdana" w:hAnsi="Verdana" w:eastAsia="Times New Roman" w:cs="Times New Roman"/>
-        </w:rPr>
-      </w:pPr>
-      <w:r>
-        <w:rPr>
-          <w:rFonts w:eastAsia="Times New Roman" w:cs="Times New Roman" w:ascii="Verdana" w:hAnsi="Verdana"/>
-        </w:rPr>
-      </w:r>
-    </w:p>
-    <w:p>
-      <w:pPr>
-        <w:pStyle w:val="Normal"/>
-        <w:rPr>
-          <w:rFonts w:ascii="Verdana" w:hAnsi="Verdana" w:eastAsia="Times New Roman" w:cs="Times New Roman"/>
-        </w:rPr>
-      </w:pPr>
-      <w:r>
-        <w:rPr>
-          <w:rFonts w:eastAsia="Times New Roman" w:cs="Times New Roman" w:ascii="Verdana" w:hAnsi="Verdana"/>
-        </w:rPr>
-      </w:r>
-    </w:p>
-    <w:p>
-      <w:pPr>
-        <w:pStyle w:val="Normal"/>
-        <w:rPr>
-          <w:rFonts w:ascii="Verdana" w:hAnsi="Verdana" w:eastAsia="Times New Roman" w:cs="Times New Roman"/>
-        </w:rPr>
-      </w:pPr>
-      <w:r>
-        <w:rPr>
-          <w:rFonts w:eastAsia="Times New Roman" w:cs="Times New Roman" w:ascii="Verdana" w:hAnsi="Verdana"/>
-        </w:rPr>
-      </w:r>
-    </w:p>
-    <w:p>
-      <w:pPr>
         <w:pStyle w:val="Heading3"/>
         <w:rPr>
           <w:rFonts w:ascii="Verdana" w:hAnsi="Verdana"/>
@@ -28464,7 +28424,7 @@
           <w:szCs w:val="24"/>
         </w:rPr>
       </w:pPr>
-      <w:hyperlink r:id="rId19">
+      <w:hyperlink r:id="rId18">
         <w:r>
           <w:rPr>
             <w:rFonts w:eastAsia="Times New Roman" w:cs="Arial" w:ascii="Verdana" w:hAnsi="Verdana"/>
@@ -28493,7 +28453,7 @@
           <w:szCs w:val="24"/>
         </w:rPr>
       </w:pPr>
-      <w:hyperlink r:id="rId20" w:tgtFrame="_blank">
+      <w:hyperlink r:id="rId19" w:tgtFrame="_blank">
         <w:r>
           <w:rPr>
             <w:rFonts w:eastAsia="Times New Roman" w:cs="Arial" w:ascii="Verdana" w:hAnsi="Verdana"/>
@@ -28522,7 +28482,7 @@
           <w:szCs w:val="24"/>
         </w:rPr>
       </w:pPr>
-      <w:hyperlink r:id="rId21" w:tgtFrame="_blank">
+      <w:hyperlink r:id="rId20" w:tgtFrame="_blank">
         <w:r>
           <w:rPr>
             <w:rFonts w:eastAsia="Times New Roman" w:cs="Arial" w:ascii="Verdana" w:hAnsi="Verdana"/>
@@ -28551,7 +28511,7 @@
           <w:szCs w:val="24"/>
         </w:rPr>
       </w:pPr>
-      <w:hyperlink r:id="rId22" w:tgtFrame="_blank">
+      <w:hyperlink r:id="rId21" w:tgtFrame="_blank">
         <w:r>
           <w:rPr>
             <w:rFonts w:eastAsia="Times New Roman" w:cs="Arial" w:ascii="Verdana" w:hAnsi="Verdana"/>
@@ -28580,7 +28540,7 @@
           <w:szCs w:val="24"/>
         </w:rPr>
       </w:pPr>
-      <w:hyperlink r:id="rId23" w:tgtFrame="_blank">
+      <w:hyperlink r:id="rId22" w:tgtFrame="_blank">
         <w:r>
           <w:rPr>
             <w:rFonts w:eastAsia="Times New Roman" w:cs="Arial" w:ascii="Verdana" w:hAnsi="Verdana"/>
@@ -28609,7 +28569,7 @@
           <w:szCs w:val="24"/>
         </w:rPr>
       </w:pPr>
-      <w:hyperlink r:id="rId24">
+      <w:hyperlink r:id="rId23">
         <w:r>
           <w:rPr>
             <w:rFonts w:eastAsia="Times New Roman" w:cs="Arial" w:ascii="Verdana" w:hAnsi="Verdana"/>
@@ -28769,7 +28729,7 @@
           <w:szCs w:val="24"/>
         </w:rPr>
       </w:pPr>
-      <w:hyperlink r:id="rId25" w:tgtFrame="_blank">
+      <w:hyperlink r:id="rId24" w:tgtFrame="_blank">
         <w:r>
           <w:rPr>
             <w:rFonts w:eastAsia="Times New Roman" w:cs="Arial" w:ascii="Verdana" w:hAnsi="Verdana"/>
@@ -28798,7 +28758,7 @@
           <w:szCs w:val="24"/>
         </w:rPr>
       </w:pPr>
-      <w:hyperlink r:id="rId26" w:tgtFrame="_blank">
+      <w:hyperlink r:id="rId25" w:tgtFrame="_blank">
         <w:r>
           <w:rPr>
             <w:rFonts w:eastAsia="Times New Roman" w:cs="Arial" w:ascii="Verdana" w:hAnsi="Verdana"/>
@@ -28827,7 +28787,7 @@
           <w:szCs w:val="24"/>
         </w:rPr>
       </w:pPr>
-      <w:hyperlink r:id="rId27" w:tgtFrame="_blank">
+      <w:hyperlink r:id="rId26" w:tgtFrame="_blank">
         <w:r>
           <w:rPr>
             <w:rFonts w:eastAsia="Times New Roman" w:cs="Arial" w:ascii="Verdana" w:hAnsi="Verdana"/>
@@ -28856,7 +28816,7 @@
           <w:szCs w:val="24"/>
         </w:rPr>
       </w:pPr>
-      <w:hyperlink r:id="rId28" w:tgtFrame="_blank">
+      <w:hyperlink r:id="rId27" w:tgtFrame="_blank">
         <w:r>
           <w:rPr>
             <w:rFonts w:eastAsia="Times New Roman" w:cs="Arial" w:ascii="Verdana" w:hAnsi="Verdana"/>
@@ -28885,7 +28845,7 @@
           <w:szCs w:val="24"/>
         </w:rPr>
       </w:pPr>
-      <w:hyperlink r:id="rId29" w:tgtFrame="_blank">
+      <w:hyperlink r:id="rId28" w:tgtFrame="_blank">
         <w:r>
           <w:rPr>
             <w:rFonts w:eastAsia="Times New Roman" w:cs="Arial" w:ascii="Verdana" w:hAnsi="Verdana"/>
@@ -28914,7 +28874,7 @@
           <w:szCs w:val="24"/>
         </w:rPr>
       </w:pPr>
-      <w:hyperlink r:id="rId30" w:tgtFrame="_blank">
+      <w:hyperlink r:id="rId29" w:tgtFrame="_blank">
         <w:r>
           <w:rPr>
             <w:rFonts w:eastAsia="Times New Roman" w:cs="Arial" w:ascii="Verdana" w:hAnsi="Verdana"/>
@@ -28943,7 +28903,7 @@
           <w:szCs w:val="24"/>
         </w:rPr>
       </w:pPr>
-      <w:hyperlink r:id="rId31" w:tgtFrame="_blank">
+      <w:hyperlink r:id="rId30" w:tgtFrame="_blank">
         <w:r>
           <w:rPr>
             <w:rFonts w:eastAsia="Times New Roman" w:cs="Arial" w:ascii="Verdana" w:hAnsi="Verdana"/>
@@ -28973,7 +28933,7 @@
           <w:szCs w:val="24"/>
         </w:rPr>
       </w:pPr>
-      <w:hyperlink r:id="rId32" w:tgtFrame="_blank">
+      <w:hyperlink r:id="rId31" w:tgtFrame="_blank">
         <w:r>
           <w:rPr>
             <w:rFonts w:eastAsia="Times New Roman" w:cs="Arial" w:ascii="Verdana" w:hAnsi="Verdana"/>
@@ -29002,7 +28962,7 @@
           <w:szCs w:val="24"/>
         </w:rPr>
       </w:pPr>
-      <w:hyperlink r:id="rId33" w:tgtFrame="_blank">
+      <w:hyperlink r:id="rId32" w:tgtFrame="_blank">
         <w:r>
           <w:rPr>
             <w:rFonts w:eastAsia="Times New Roman" w:cs="Arial" w:ascii="Verdana" w:hAnsi="Verdana"/>
@@ -29031,7 +28991,7 @@
           <w:szCs w:val="24"/>
         </w:rPr>
       </w:pPr>
-      <w:hyperlink r:id="rId34" w:tgtFrame="_blank">
+      <w:hyperlink r:id="rId33" w:tgtFrame="_blank">
         <w:r>
           <w:rPr>
             <w:rFonts w:eastAsia="Times New Roman" w:cs="Arial" w:ascii="Verdana" w:hAnsi="Verdana"/>
@@ -29059,7 +29019,7 @@
     <w:sectPr>
       <w:type w:val="nextPage"/>
       <w:pgSz w:w="12240" w:h="15840"/>
-      <w:pgMar w:left="720" w:right="720" w:header="0" w:top="864" w:footer="0" w:bottom="864" w:gutter="0"/>
+      <w:pgMar w:left="720" w:right="720" w:gutter="0" w:header="0" w:top="864" w:footer="0" w:bottom="864"/>
       <w:pgNumType w:fmt="decimal"/>
       <w:formProt w:val="false"/>
       <w:textDirection w:val="lrTb"/>
@@ -29084,6 +29044,7 @@
         </w:tabs>
         <w:ind w:left="0" w:hanging="0"/>
       </w:pPr>
+      <w:rPr/>
     </w:lvl>
     <w:lvl w:ilvl="1">
       <w:start w:val="1"/>
@@ -29097,6 +29058,7 @@
         </w:tabs>
         <w:ind w:left="0" w:hanging="0"/>
       </w:pPr>
+      <w:rPr/>
     </w:lvl>
     <w:lvl w:ilvl="2">
       <w:start w:val="1"/>
@@ -29110,6 +29072,7 @@
         </w:tabs>
         <w:ind w:left="2160" w:hanging="360"/>
       </w:pPr>
+      <w:rPr/>
     </w:lvl>
     <w:lvl w:ilvl="3">
       <w:start w:val="1"/>
@@ -29123,6 +29086,7 @@
         </w:tabs>
         <w:ind w:left="0" w:hanging="0"/>
       </w:pPr>
+      <w:rPr/>
     </w:lvl>
     <w:lvl w:ilvl="4">
       <w:start w:val="1"/>
@@ -29136,6 +29100,7 @@
         </w:tabs>
         <w:ind w:left="0" w:hanging="0"/>
       </w:pPr>
+      <w:rPr/>
     </w:lvl>
     <w:lvl w:ilvl="5">
       <w:start w:val="1"/>
@@ -29149,6 +29114,7 @@
         </w:tabs>
         <w:ind w:left="0" w:hanging="0"/>
       </w:pPr>
+      <w:rPr/>
     </w:lvl>
     <w:lvl w:ilvl="6">
       <w:start w:val="1"/>
@@ -29162,6 +29128,7 @@
         </w:tabs>
         <w:ind w:left="0" w:hanging="0"/>
       </w:pPr>
+      <w:rPr/>
     </w:lvl>
     <w:lvl w:ilvl="7">
       <w:start w:val="1"/>
@@ -29175,6 +29142,7 @@
         </w:tabs>
         <w:ind w:left="0" w:hanging="0"/>
       </w:pPr>
+      <w:rPr/>
     </w:lvl>
     <w:lvl w:ilvl="8">
       <w:start w:val="1"/>
@@ -29188,6 +29156,7 @@
         </w:tabs>
         <w:ind w:left="0" w:hanging="0"/>
       </w:pPr>
+      <w:rPr/>
     </w:lvl>
   </w:abstractNum>
   <w:abstractNum w:abstractNumId="2">
@@ -29202,6 +29171,7 @@
         </w:tabs>
         <w:ind w:left="720" w:hanging="360"/>
       </w:pPr>
+      <w:rPr/>
     </w:lvl>
     <w:lvl w:ilvl="1">
       <w:start w:val="1"/>
@@ -29214,6 +29184,7 @@
         </w:tabs>
         <w:ind w:left="1440" w:hanging="360"/>
       </w:pPr>
+      <w:rPr/>
     </w:lvl>
     <w:lvl w:ilvl="2">
       <w:start w:val="1"/>
@@ -29226,6 +29197,7 @@
         </w:tabs>
         <w:ind w:left="2160" w:hanging="180"/>
       </w:pPr>
+      <w:rPr/>
     </w:lvl>
     <w:lvl w:ilvl="3">
       <w:start w:val="1"/>
@@ -29238,6 +29210,7 @@
         </w:tabs>
         <w:ind w:left="2880" w:hanging="360"/>
       </w:pPr>
+      <w:rPr/>
     </w:lvl>
     <w:lvl w:ilvl="4">
       <w:start w:val="1"/>
@@ -29250,6 +29223,7 @@
         </w:tabs>
         <w:ind w:left="3600" w:hanging="360"/>
       </w:pPr>
+      <w:rPr/>
     </w:lvl>
     <w:lvl w:ilvl="5">
       <w:start w:val="1"/>
@@ -29262,6 +29236,7 @@
         </w:tabs>
         <w:ind w:left="4320" w:hanging="180"/>
       </w:pPr>
+      <w:rPr/>
     </w:lvl>
     <w:lvl w:ilvl="6">
       <w:start w:val="1"/>
@@ -29274,6 +29249,7 @@
         </w:tabs>
         <w:ind w:left="5040" w:hanging="360"/>
       </w:pPr>
+      <w:rPr/>
     </w:lvl>
     <w:lvl w:ilvl="7">
       <w:start w:val="1"/>
@@ -29286,6 +29262,7 @@
         </w:tabs>
         <w:ind w:left="5760" w:hanging="360"/>
       </w:pPr>
+      <w:rPr/>
     </w:lvl>
     <w:lvl w:ilvl="8">
       <w:start w:val="1"/>
@@ -29298,6 +29275,7 @@
         </w:tabs>
         <w:ind w:left="6480" w:hanging="180"/>
       </w:pPr>
+      <w:rPr/>
     </w:lvl>
   </w:abstractNum>
   <w:abstractNum w:abstractNumId="3">
@@ -29858,6 +29836,7 @@
         </w:tabs>
         <w:ind w:left="720" w:hanging="360"/>
       </w:pPr>
+      <w:rPr/>
     </w:lvl>
     <w:lvl w:ilvl="1">
       <w:start w:val="1"/>
@@ -29870,6 +29849,7 @@
         </w:tabs>
         <w:ind w:left="1440" w:hanging="360"/>
       </w:pPr>
+      <w:rPr/>
     </w:lvl>
     <w:lvl w:ilvl="2">
       <w:start w:val="1"/>
@@ -29882,6 +29862,7 @@
         </w:tabs>
         <w:ind w:left="2160" w:hanging="180"/>
       </w:pPr>
+      <w:rPr/>
     </w:lvl>
     <w:lvl w:ilvl="3">
       <w:start w:val="1"/>
@@ -29894,6 +29875,7 @@
         </w:tabs>
         <w:ind w:left="2880" w:hanging="360"/>
       </w:pPr>
+      <w:rPr/>
     </w:lvl>
     <w:lvl w:ilvl="4">
       <w:start w:val="1"/>
@@ -29906,6 +29888,7 @@
         </w:tabs>
         <w:ind w:left="3600" w:hanging="360"/>
       </w:pPr>
+      <w:rPr/>
     </w:lvl>
     <w:lvl w:ilvl="5">
       <w:start w:val="1"/>
@@ -29918,6 +29901,7 @@
         </w:tabs>
         <w:ind w:left="4320" w:hanging="180"/>
       </w:pPr>
+      <w:rPr/>
     </w:lvl>
     <w:lvl w:ilvl="6">
       <w:start w:val="1"/>
@@ -29930,6 +29914,7 @@
         </w:tabs>
         <w:ind w:left="5040" w:hanging="360"/>
       </w:pPr>
+      <w:rPr/>
     </w:lvl>
     <w:lvl w:ilvl="7">
       <w:start w:val="1"/>
@@ -29942,6 +29927,7 @@
         </w:tabs>
         <w:ind w:left="5760" w:hanging="360"/>
       </w:pPr>
+      <w:rPr/>
     </w:lvl>
     <w:lvl w:ilvl="8">
       <w:start w:val="1"/>
@@ -29954,6 +29940,7 @@
         </w:tabs>
         <w:ind w:left="6480" w:hanging="180"/>
       </w:pPr>
+      <w:rPr/>
     </w:lvl>
   </w:abstractNum>
   <w:abstractNum w:abstractNumId="8">
@@ -29968,6 +29955,7 @@
         </w:tabs>
         <w:ind w:left="720" w:hanging="360"/>
       </w:pPr>
+      <w:rPr/>
     </w:lvl>
     <w:lvl w:ilvl="1">
       <w:start w:val="1"/>
@@ -29980,6 +29968,7 @@
         </w:tabs>
         <w:ind w:left="1440" w:hanging="360"/>
       </w:pPr>
+      <w:rPr/>
     </w:lvl>
     <w:lvl w:ilvl="2">
       <w:start w:val="1"/>
@@ -29992,6 +29981,7 @@
         </w:tabs>
         <w:ind w:left="2160" w:hanging="180"/>
       </w:pPr>
+      <w:rPr/>
     </w:lvl>
     <w:lvl w:ilvl="3">
       <w:start w:val="1"/>
@@ -30004,6 +29994,7 @@
         </w:tabs>
         <w:ind w:left="2880" w:hanging="360"/>
       </w:pPr>
+      <w:rPr/>
     </w:lvl>
     <w:lvl w:ilvl="4">
       <w:start w:val="1"/>
@@ -30016,6 +30007,7 @@
         </w:tabs>
         <w:ind w:left="3600" w:hanging="360"/>
       </w:pPr>
+      <w:rPr/>
     </w:lvl>
     <w:lvl w:ilvl="5">
       <w:start w:val="1"/>
@@ -30028,6 +30020,7 @@
         </w:tabs>
         <w:ind w:left="4320" w:hanging="180"/>
       </w:pPr>
+      <w:rPr/>
     </w:lvl>
     <w:lvl w:ilvl="6">
       <w:start w:val="1"/>
@@ -30040,6 +30033,7 @@
         </w:tabs>
         <w:ind w:left="5040" w:hanging="360"/>
       </w:pPr>
+      <w:rPr/>
     </w:lvl>
     <w:lvl w:ilvl="7">
       <w:start w:val="1"/>
@@ -30052,6 +30046,7 @@
         </w:tabs>
         <w:ind w:left="5760" w:hanging="360"/>
       </w:pPr>
+      <w:rPr/>
     </w:lvl>
     <w:lvl w:ilvl="8">
       <w:start w:val="1"/>
@@ -30064,6 +30059,7 @@
         </w:tabs>
         <w:ind w:left="6480" w:hanging="180"/>
       </w:pPr>
+      <w:rPr/>
     </w:lvl>
   </w:abstractNum>
   <w:abstractNum w:abstractNumId="9">
@@ -31218,7 +31214,6 @@
   <w:style w:type="character" w:styleId="BodyTextIndentChar" w:customStyle="1">
     <w:name w:val="Body Text Indent Char"/>
     <w:basedOn w:val="DefaultParagraphFont"/>
-    <w:link w:val="BodyTextIndent"/>
     <w:qFormat/>
     <w:rsid w:val="00d26806"/>
     <w:rPr>
@@ -31250,7 +31245,6 @@
   <w:style w:type="character" w:styleId="BodyTextChar" w:customStyle="1">
     <w:name w:val="Body Text Char"/>
     <w:basedOn w:val="DefaultParagraphFont"/>
-    <w:link w:val="BodyText"/>
     <w:uiPriority w:val="99"/>
     <w:qFormat/>
     <w:rsid w:val="00d26806"/>
@@ -31610,7 +31604,13 @@
       <w:szCs w:val="24"/>
     </w:rPr>
   </w:style>
-  <w:style w:type="paragraph" w:styleId="TOCHeading">
+  <w:style w:type="paragraph" w:styleId="IndexHeading">
+    <w:name w:val="Index Heading"/>
+    <w:basedOn w:val="Heading"/>
+    <w:pPr/>
+    <w:rPr/>
+  </w:style>
+  <w:style w:type="paragraph" w:styleId="ContentsHeading">
     <w:name w:val="TOC Heading"/>
     <w:basedOn w:val="Heading1"/>
     <w:next w:val="Normal"/>

</xml_diff>

<commit_message>
updated lab safety  manual with ehs suggestions
</commit_message>
<xml_diff>
--- a/SAFETY/EHSinfo.docx
+++ b/SAFETY/EHSinfo.docx
@@ -167,8 +167,8 @@
         <w:tblLook w:val="04a0" w:noHBand="0" w:noVBand="1" w:firstColumn="1" w:lastRow="0" w:lastColumn="0" w:firstRow="1"/>
       </w:tblPr>
       <w:tblGrid>
-        <w:gridCol w:w="1347"/>
-        <w:gridCol w:w="8642"/>
+        <w:gridCol w:w="1346"/>
+        <w:gridCol w:w="8643"/>
       </w:tblGrid>
       <w:tr>
         <w:trPr>
@@ -177,7 +177,7 @@
         </w:trPr>
         <w:tc>
           <w:tcPr>
-            <w:tcW w:w="1347" w:type="dxa"/>
+            <w:tcW w:w="1346" w:type="dxa"/>
             <w:cnfStyle w:val="001000000000" w:firstRow="0" w:lastRow="0" w:firstColumn="1" w:lastColumn="0" w:oddVBand="0" w:evenVBand="0" w:oddHBand="0" w:evenHBand="0" w:firstRowFirstColumn="0" w:firstRowLastColumn="0" w:lastRowFirstColumn="0" w:lastRowLastColumn="0"/>
             <w:tcBorders>
               <w:top w:val="single" w:sz="4" w:space="0" w:color="4472C4"/>
@@ -213,7 +213,7 @@
         </w:tc>
         <w:tc>
           <w:tcPr>
-            <w:tcW w:w="8642" w:type="dxa"/>
+            <w:tcW w:w="8643" w:type="dxa"/>
             <w:tcBorders>
               <w:top w:val="single" w:sz="4" w:space="0" w:color="4472C4"/>
               <w:left w:val="single" w:sz="4" w:space="0" w:color="4472C4"/>
@@ -268,7 +268,7 @@
         </w:trPr>
         <w:tc>
           <w:tcPr>
-            <w:tcW w:w="1347" w:type="dxa"/>
+            <w:tcW w:w="1346" w:type="dxa"/>
             <w:cnfStyle w:val="001000000000" w:firstRow="0" w:lastRow="0" w:firstColumn="1" w:lastColumn="0" w:oddVBand="0" w:evenVBand="0" w:oddHBand="0" w:evenHBand="0" w:firstRowFirstColumn="0" w:firstRowLastColumn="0" w:lastRowFirstColumn="0" w:lastRowLastColumn="0"/>
             <w:tcBorders/>
             <w:shd w:color="auto" w:fill="D9E2F3" w:val="clear"/>
@@ -300,7 +300,7 @@
         </w:tc>
         <w:tc>
           <w:tcPr>
-            <w:tcW w:w="8642" w:type="dxa"/>
+            <w:tcW w:w="8643" w:type="dxa"/>
             <w:tcBorders/>
             <w:shd w:color="auto" w:fill="D9E2F3" w:val="clear"/>
             <w:vAlign w:val="center"/>
@@ -354,7 +354,7 @@
         </w:trPr>
         <w:tc>
           <w:tcPr>
-            <w:tcW w:w="1347" w:type="dxa"/>
+            <w:tcW w:w="1346" w:type="dxa"/>
             <w:cnfStyle w:val="001000000000" w:firstRow="0" w:lastRow="0" w:firstColumn="1" w:lastColumn="0" w:oddVBand="0" w:evenVBand="0" w:oddHBand="0" w:evenHBand="0" w:firstRowFirstColumn="0" w:firstRowLastColumn="0" w:lastRowFirstColumn="0" w:lastRowLastColumn="0"/>
             <w:tcBorders/>
             <w:vAlign w:val="center"/>
@@ -385,7 +385,7 @@
         </w:tc>
         <w:tc>
           <w:tcPr>
-            <w:tcW w:w="8642" w:type="dxa"/>
+            <w:tcW w:w="8643" w:type="dxa"/>
             <w:tcBorders/>
             <w:vAlign w:val="center"/>
           </w:tcPr>
@@ -430,7 +430,7 @@
         </w:trPr>
         <w:tc>
           <w:tcPr>
-            <w:tcW w:w="1347" w:type="dxa"/>
+            <w:tcW w:w="1346" w:type="dxa"/>
             <w:cnfStyle w:val="001000000000" w:firstRow="0" w:lastRow="0" w:firstColumn="1" w:lastColumn="0" w:oddVBand="0" w:evenVBand="0" w:oddHBand="0" w:evenHBand="0" w:firstRowFirstColumn="0" w:firstRowLastColumn="0" w:lastRowFirstColumn="0" w:lastRowLastColumn="0"/>
             <w:tcBorders/>
             <w:shd w:color="auto" w:fill="D9E2F3" w:val="clear"/>
@@ -462,7 +462,7 @@
         </w:tc>
         <w:tc>
           <w:tcPr>
-            <w:tcW w:w="8642" w:type="dxa"/>
+            <w:tcW w:w="8643" w:type="dxa"/>
             <w:tcBorders/>
             <w:shd w:color="auto" w:fill="D9E2F3" w:val="clear"/>
             <w:vAlign w:val="center"/>
@@ -507,7 +507,7 @@
         </w:trPr>
         <w:tc>
           <w:tcPr>
-            <w:tcW w:w="1347" w:type="dxa"/>
+            <w:tcW w:w="1346" w:type="dxa"/>
             <w:cnfStyle w:val="001000000000" w:firstRow="0" w:lastRow="0" w:firstColumn="1" w:lastColumn="0" w:oddVBand="0" w:evenVBand="0" w:oddHBand="0" w:evenHBand="0" w:firstRowFirstColumn="0" w:firstRowLastColumn="0" w:lastRowFirstColumn="0" w:lastRowLastColumn="0"/>
             <w:tcBorders/>
             <w:vAlign w:val="center"/>
@@ -538,7 +538,7 @@
         </w:tc>
         <w:tc>
           <w:tcPr>
-            <w:tcW w:w="8642" w:type="dxa"/>
+            <w:tcW w:w="8643" w:type="dxa"/>
             <w:tcBorders/>
             <w:vAlign w:val="center"/>
           </w:tcPr>
@@ -592,7 +592,7 @@
         </w:trPr>
         <w:tc>
           <w:tcPr>
-            <w:tcW w:w="1347" w:type="dxa"/>
+            <w:tcW w:w="1346" w:type="dxa"/>
             <w:cnfStyle w:val="001000000000" w:firstRow="0" w:lastRow="0" w:firstColumn="1" w:lastColumn="0" w:oddVBand="0" w:evenVBand="0" w:oddHBand="0" w:evenHBand="0" w:firstRowFirstColumn="0" w:firstRowLastColumn="0" w:lastRowFirstColumn="0" w:lastRowLastColumn="0"/>
             <w:tcBorders/>
             <w:shd w:color="auto" w:fill="D9E2F3" w:val="clear"/>
@@ -624,7 +624,7 @@
         </w:tc>
         <w:tc>
           <w:tcPr>
-            <w:tcW w:w="8642" w:type="dxa"/>
+            <w:tcW w:w="8643" w:type="dxa"/>
             <w:tcBorders/>
             <w:shd w:color="auto" w:fill="D9E2F3" w:val="clear"/>
             <w:vAlign w:val="center"/>
@@ -686,7 +686,7 @@
         </w:trPr>
         <w:tc>
           <w:tcPr>
-            <w:tcW w:w="1347" w:type="dxa"/>
+            <w:tcW w:w="1346" w:type="dxa"/>
             <w:cnfStyle w:val="001000000000" w:firstRow="0" w:lastRow="0" w:firstColumn="1" w:lastColumn="0" w:oddVBand="0" w:evenVBand="0" w:oddHBand="0" w:evenHBand="0" w:firstRowFirstColumn="0" w:firstRowLastColumn="0" w:lastRowFirstColumn="0" w:lastRowLastColumn="0"/>
             <w:tcBorders/>
             <w:vAlign w:val="center"/>
@@ -717,7 +717,7 @@
         </w:tc>
         <w:tc>
           <w:tcPr>
-            <w:tcW w:w="8642" w:type="dxa"/>
+            <w:tcW w:w="8643" w:type="dxa"/>
             <w:tcBorders/>
             <w:vAlign w:val="center"/>
           </w:tcPr>
@@ -762,7 +762,7 @@
         </w:trPr>
         <w:tc>
           <w:tcPr>
-            <w:tcW w:w="1347" w:type="dxa"/>
+            <w:tcW w:w="1346" w:type="dxa"/>
             <w:cnfStyle w:val="001000000000" w:firstRow="0" w:lastRow="0" w:firstColumn="1" w:lastColumn="0" w:oddVBand="0" w:evenVBand="0" w:oddHBand="0" w:evenHBand="0" w:firstRowFirstColumn="0" w:firstRowLastColumn="0" w:lastRowFirstColumn="0" w:lastRowLastColumn="0"/>
             <w:tcBorders/>
             <w:shd w:color="auto" w:fill="D9E2F3" w:val="clear"/>
@@ -794,7 +794,7 @@
         </w:tc>
         <w:tc>
           <w:tcPr>
-            <w:tcW w:w="8642" w:type="dxa"/>
+            <w:tcW w:w="8643" w:type="dxa"/>
             <w:tcBorders/>
             <w:shd w:color="auto" w:fill="D9E2F3" w:val="clear"/>
             <w:vAlign w:val="center"/>
@@ -838,7 +838,7 @@
         </w:trPr>
         <w:tc>
           <w:tcPr>
-            <w:tcW w:w="1347" w:type="dxa"/>
+            <w:tcW w:w="1346" w:type="dxa"/>
             <w:cnfStyle w:val="001000000000" w:firstRow="0" w:lastRow="0" w:firstColumn="1" w:lastColumn="0" w:oddVBand="0" w:evenVBand="0" w:oddHBand="0" w:evenHBand="0" w:firstRowFirstColumn="0" w:firstRowLastColumn="0" w:lastRowFirstColumn="0" w:lastRowLastColumn="0"/>
             <w:tcBorders/>
             <w:vAlign w:val="center"/>
@@ -869,7 +869,7 @@
         </w:tc>
         <w:tc>
           <w:tcPr>
-            <w:tcW w:w="8642" w:type="dxa"/>
+            <w:tcW w:w="8643" w:type="dxa"/>
             <w:tcBorders/>
             <w:vAlign w:val="center"/>
           </w:tcPr>
@@ -924,7 +924,7 @@
         </w:trPr>
         <w:tc>
           <w:tcPr>
-            <w:tcW w:w="1347" w:type="dxa"/>
+            <w:tcW w:w="1346" w:type="dxa"/>
             <w:cnfStyle w:val="001000000000" w:firstRow="0" w:lastRow="0" w:firstColumn="1" w:lastColumn="0" w:oddVBand="0" w:evenVBand="0" w:oddHBand="0" w:evenHBand="0" w:firstRowFirstColumn="0" w:firstRowLastColumn="0" w:lastRowFirstColumn="0" w:lastRowLastColumn="0"/>
             <w:tcBorders/>
             <w:shd w:color="auto" w:fill="D9E2F3" w:val="clear"/>
@@ -956,7 +956,7 @@
         </w:tc>
         <w:tc>
           <w:tcPr>
-            <w:tcW w:w="8642" w:type="dxa"/>
+            <w:tcW w:w="8643" w:type="dxa"/>
             <w:tcBorders/>
             <w:shd w:color="auto" w:fill="D9E2F3" w:val="clear"/>
             <w:vAlign w:val="center"/>
@@ -1001,7 +1001,7 @@
         </w:trPr>
         <w:tc>
           <w:tcPr>
-            <w:tcW w:w="1347" w:type="dxa"/>
+            <w:tcW w:w="1346" w:type="dxa"/>
             <w:cnfStyle w:val="001000000000" w:firstRow="0" w:lastRow="0" w:firstColumn="1" w:lastColumn="0" w:oddVBand="0" w:evenVBand="0" w:oddHBand="0" w:evenHBand="0" w:firstRowFirstColumn="0" w:firstRowLastColumn="0" w:lastRowFirstColumn="0" w:lastRowLastColumn="0"/>
             <w:tcBorders/>
             <w:vAlign w:val="center"/>
@@ -1032,7 +1032,7 @@
         </w:tc>
         <w:tc>
           <w:tcPr>
-            <w:tcW w:w="8642" w:type="dxa"/>
+            <w:tcW w:w="8643" w:type="dxa"/>
             <w:tcBorders/>
             <w:vAlign w:val="center"/>
           </w:tcPr>
@@ -1088,7 +1088,7 @@
         </w:trPr>
         <w:tc>
           <w:tcPr>
-            <w:tcW w:w="1347" w:type="dxa"/>
+            <w:tcW w:w="1346" w:type="dxa"/>
             <w:cnfStyle w:val="001000000000" w:firstRow="0" w:lastRow="0" w:firstColumn="1" w:lastColumn="0" w:oddVBand="0" w:evenVBand="0" w:oddHBand="0" w:evenHBand="0" w:firstRowFirstColumn="0" w:firstRowLastColumn="0" w:lastRowFirstColumn="0" w:lastRowLastColumn="0"/>
             <w:tcBorders/>
             <w:shd w:color="auto" w:fill="D9E2F3" w:val="clear"/>
@@ -1120,7 +1120,7 @@
         </w:tc>
         <w:tc>
           <w:tcPr>
-            <w:tcW w:w="8642" w:type="dxa"/>
+            <w:tcW w:w="8643" w:type="dxa"/>
             <w:tcBorders/>
             <w:shd w:color="auto" w:fill="D9E2F3" w:val="clear"/>
             <w:vAlign w:val="center"/>
@@ -1175,7 +1175,7 @@
         </w:trPr>
         <w:tc>
           <w:tcPr>
-            <w:tcW w:w="1347" w:type="dxa"/>
+            <w:tcW w:w="1346" w:type="dxa"/>
             <w:cnfStyle w:val="001000000000" w:firstRow="0" w:lastRow="0" w:firstColumn="1" w:lastColumn="0" w:oddVBand="0" w:evenVBand="0" w:oddHBand="0" w:evenHBand="0" w:firstRowFirstColumn="0" w:firstRowLastColumn="0" w:lastRowFirstColumn="0" w:lastRowLastColumn="0"/>
             <w:tcBorders/>
             <w:vAlign w:val="center"/>
@@ -1206,7 +1206,7 @@
         </w:tc>
         <w:tc>
           <w:tcPr>
-            <w:tcW w:w="8642" w:type="dxa"/>
+            <w:tcW w:w="8643" w:type="dxa"/>
             <w:tcBorders/>
             <w:vAlign w:val="center"/>
           </w:tcPr>
@@ -1262,7 +1262,7 @@
         </w:trPr>
         <w:tc>
           <w:tcPr>
-            <w:tcW w:w="1347" w:type="dxa"/>
+            <w:tcW w:w="1346" w:type="dxa"/>
             <w:cnfStyle w:val="001000000000" w:firstRow="0" w:lastRow="0" w:firstColumn="1" w:lastColumn="0" w:oddVBand="0" w:evenVBand="0" w:oddHBand="0" w:evenHBand="0" w:firstRowFirstColumn="0" w:firstRowLastColumn="0" w:lastRowFirstColumn="0" w:lastRowLastColumn="0"/>
             <w:tcBorders/>
             <w:shd w:color="auto" w:fill="D9E2F3" w:val="clear"/>
@@ -1294,7 +1294,7 @@
         </w:tc>
         <w:tc>
           <w:tcPr>
-            <w:tcW w:w="8642" w:type="dxa"/>
+            <w:tcW w:w="8643" w:type="dxa"/>
             <w:tcBorders/>
             <w:shd w:color="auto" w:fill="D9E2F3" w:val="clear"/>
             <w:vAlign w:val="center"/>
@@ -1350,7 +1350,7 @@
         </w:trPr>
         <w:tc>
           <w:tcPr>
-            <w:tcW w:w="1347" w:type="dxa"/>
+            <w:tcW w:w="1346" w:type="dxa"/>
             <w:cnfStyle w:val="001000000000" w:firstRow="0" w:lastRow="0" w:firstColumn="1" w:lastColumn="0" w:oddVBand="0" w:evenVBand="0" w:oddHBand="0" w:evenHBand="0" w:firstRowFirstColumn="0" w:firstRowLastColumn="0" w:lastRowFirstColumn="0" w:lastRowLastColumn="0"/>
             <w:tcBorders/>
             <w:vAlign w:val="center"/>
@@ -1381,7 +1381,7 @@
         </w:tc>
         <w:tc>
           <w:tcPr>
-            <w:tcW w:w="8642" w:type="dxa"/>
+            <w:tcW w:w="8643" w:type="dxa"/>
             <w:tcBorders/>
             <w:vAlign w:val="center"/>
           </w:tcPr>
@@ -1437,7 +1437,7 @@
         </w:trPr>
         <w:tc>
           <w:tcPr>
-            <w:tcW w:w="1347" w:type="dxa"/>
+            <w:tcW w:w="1346" w:type="dxa"/>
             <w:cnfStyle w:val="001000000000" w:firstRow="0" w:lastRow="0" w:firstColumn="1" w:lastColumn="0" w:oddVBand="0" w:evenVBand="0" w:oddHBand="0" w:evenHBand="0" w:firstRowFirstColumn="0" w:firstRowLastColumn="0" w:lastRowFirstColumn="0" w:lastRowLastColumn="0"/>
             <w:tcBorders/>
             <w:shd w:color="auto" w:fill="D9E2F3" w:val="clear"/>
@@ -1469,7 +1469,7 @@
         </w:tc>
         <w:tc>
           <w:tcPr>
-            <w:tcW w:w="8642" w:type="dxa"/>
+            <w:tcW w:w="8643" w:type="dxa"/>
             <w:tcBorders/>
             <w:shd w:color="auto" w:fill="D9E2F3" w:val="clear"/>
             <w:vAlign w:val="center"/>
@@ -1505,7 +1505,7 @@
         </w:trPr>
         <w:tc>
           <w:tcPr>
-            <w:tcW w:w="1347" w:type="dxa"/>
+            <w:tcW w:w="1346" w:type="dxa"/>
             <w:cnfStyle w:val="001000000000" w:firstRow="0" w:lastRow="0" w:firstColumn="1" w:lastColumn="0" w:oddVBand="0" w:evenVBand="0" w:oddHBand="0" w:evenHBand="0" w:firstRowFirstColumn="0" w:firstRowLastColumn="0" w:lastRowFirstColumn="0" w:lastRowLastColumn="0"/>
             <w:tcBorders/>
             <w:vAlign w:val="center"/>
@@ -1535,7 +1535,7 @@
         </w:tc>
         <w:tc>
           <w:tcPr>
-            <w:tcW w:w="8642" w:type="dxa"/>
+            <w:tcW w:w="8643" w:type="dxa"/>
             <w:tcBorders/>
             <w:vAlign w:val="center"/>
           </w:tcPr>
@@ -1579,7 +1579,7 @@
         </w:trPr>
         <w:tc>
           <w:tcPr>
-            <w:tcW w:w="1347" w:type="dxa"/>
+            <w:tcW w:w="1346" w:type="dxa"/>
             <w:cnfStyle w:val="001000000000" w:firstRow="0" w:lastRow="0" w:firstColumn="1" w:lastColumn="0" w:oddVBand="0" w:evenVBand="0" w:oddHBand="0" w:evenHBand="0" w:firstRowFirstColumn="0" w:firstRowLastColumn="0" w:lastRowFirstColumn="0" w:lastRowLastColumn="0"/>
             <w:tcBorders/>
             <w:shd w:color="auto" w:fill="D9E2F3" w:val="clear"/>
@@ -1610,7 +1610,7 @@
         </w:tc>
         <w:tc>
           <w:tcPr>
-            <w:tcW w:w="8642" w:type="dxa"/>
+            <w:tcW w:w="8643" w:type="dxa"/>
             <w:tcBorders/>
             <w:shd w:color="auto" w:fill="D9E2F3" w:val="clear"/>
             <w:vAlign w:val="center"/>
@@ -1837,9 +1837,9 @@
         <w:tblLook w:val="04a0" w:noHBand="0" w:noVBand="1" w:firstColumn="1" w:lastRow="0" w:lastColumn="0" w:firstRow="1"/>
       </w:tblPr>
       <w:tblGrid>
-        <w:gridCol w:w="3306"/>
+        <w:gridCol w:w="3305"/>
         <w:gridCol w:w="471"/>
-        <w:gridCol w:w="2935"/>
+        <w:gridCol w:w="2936"/>
         <w:gridCol w:w="3098"/>
       </w:tblGrid>
       <w:tr>
@@ -1849,7 +1849,7 @@
         </w:trPr>
         <w:tc>
           <w:tcPr>
-            <w:tcW w:w="3777" w:type="dxa"/>
+            <w:tcW w:w="3776" w:type="dxa"/>
             <w:gridSpan w:val="2"/>
             <w:tcBorders>
               <w:top w:val="single" w:sz="8" w:space="0" w:color="CF7B79"/>
@@ -1884,7 +1884,7 @@
         </w:tc>
         <w:tc>
           <w:tcPr>
-            <w:tcW w:w="2935" w:type="dxa"/>
+            <w:tcW w:w="2936" w:type="dxa"/>
             <w:tcBorders>
               <w:top w:val="single" w:sz="8" w:space="0" w:color="CF7B79"/>
               <w:bottom w:val="single" w:sz="8" w:space="0" w:color="CF7B79"/>
@@ -1954,7 +1954,7 @@
         <w:trPr/>
         <w:tc>
           <w:tcPr>
-            <w:tcW w:w="3306" w:type="dxa"/>
+            <w:tcW w:w="3305" w:type="dxa"/>
             <w:tcBorders>
               <w:top w:val="single" w:sz="8" w:space="0" w:color="CF7B79"/>
               <w:left w:val="single" w:sz="8" w:space="0" w:color="CF7B79"/>
@@ -2015,7 +2015,7 @@
         </w:tc>
         <w:tc>
           <w:tcPr>
-            <w:tcW w:w="3406" w:type="dxa"/>
+            <w:tcW w:w="3407" w:type="dxa"/>
             <w:gridSpan w:val="2"/>
             <w:tcBorders>
               <w:top w:val="single" w:sz="8" w:space="0" w:color="CF7B79"/>
@@ -2100,7 +2100,7 @@
         <w:trPr/>
         <w:tc>
           <w:tcPr>
-            <w:tcW w:w="3306" w:type="dxa"/>
+            <w:tcW w:w="3305" w:type="dxa"/>
             <w:tcBorders>
               <w:top w:val="single" w:sz="8" w:space="0" w:color="CF7B79"/>
               <w:left w:val="single" w:sz="8" w:space="0" w:color="CF7B79"/>
@@ -2136,7 +2136,7 @@
         </w:tc>
         <w:tc>
           <w:tcPr>
-            <w:tcW w:w="3406" w:type="dxa"/>
+            <w:tcW w:w="3407" w:type="dxa"/>
             <w:gridSpan w:val="2"/>
             <w:tcBorders>
               <w:top w:val="single" w:sz="8" w:space="0" w:color="CF7B79"/>
@@ -2241,7 +2241,7 @@
         </w:trPr>
         <w:tc>
           <w:tcPr>
-            <w:tcW w:w="3306" w:type="dxa"/>
+            <w:tcW w:w="3305" w:type="dxa"/>
             <w:tcBorders>
               <w:top w:val="single" w:sz="8" w:space="0" w:color="CF7B79"/>
               <w:left w:val="single" w:sz="8" w:space="0" w:color="CF7B79"/>
@@ -2277,7 +2277,7 @@
         </w:tc>
         <w:tc>
           <w:tcPr>
-            <w:tcW w:w="3406" w:type="dxa"/>
+            <w:tcW w:w="3407" w:type="dxa"/>
             <w:gridSpan w:val="2"/>
             <w:tcBorders>
               <w:top w:val="single" w:sz="8" w:space="0" w:color="CF7B79"/>
@@ -2362,7 +2362,7 @@
         <w:trPr/>
         <w:tc>
           <w:tcPr>
-            <w:tcW w:w="3306" w:type="dxa"/>
+            <w:tcW w:w="3305" w:type="dxa"/>
             <w:tcBorders>
               <w:top w:val="single" w:sz="8" w:space="0" w:color="CF7B79"/>
               <w:left w:val="single" w:sz="8" w:space="0" w:color="CF7B79"/>
@@ -2490,7 +2490,7 @@
         </w:tc>
         <w:tc>
           <w:tcPr>
-            <w:tcW w:w="3406" w:type="dxa"/>
+            <w:tcW w:w="3407" w:type="dxa"/>
             <w:gridSpan w:val="2"/>
             <w:tcBorders>
               <w:top w:val="single" w:sz="8" w:space="0" w:color="CF7B79"/>
@@ -2662,7 +2662,7 @@
         <w:trPr/>
         <w:tc>
           <w:tcPr>
-            <w:tcW w:w="3306" w:type="dxa"/>
+            <w:tcW w:w="3305" w:type="dxa"/>
             <w:tcBorders>
               <w:top w:val="single" w:sz="8" w:space="0" w:color="CF7B79"/>
               <w:left w:val="single" w:sz="8" w:space="0" w:color="CF7B79"/>
@@ -2738,7 +2738,7 @@
         </w:tc>
         <w:tc>
           <w:tcPr>
-            <w:tcW w:w="3406" w:type="dxa"/>
+            <w:tcW w:w="3407" w:type="dxa"/>
             <w:gridSpan w:val="2"/>
             <w:tcBorders>
               <w:top w:val="single" w:sz="8" w:space="0" w:color="CF7B79"/>
@@ -2807,7 +2807,7 @@
         <w:trPr/>
         <w:tc>
           <w:tcPr>
-            <w:tcW w:w="3306" w:type="dxa"/>
+            <w:tcW w:w="3305" w:type="dxa"/>
             <w:tcBorders>
               <w:top w:val="single" w:sz="8" w:space="0" w:color="CF7B79"/>
               <w:left w:val="single" w:sz="8" w:space="0" w:color="CF7B79"/>
@@ -2896,7 +2896,7 @@
         </w:tc>
         <w:tc>
           <w:tcPr>
-            <w:tcW w:w="3406" w:type="dxa"/>
+            <w:tcW w:w="3407" w:type="dxa"/>
             <w:gridSpan w:val="2"/>
             <w:tcBorders>
               <w:top w:val="single" w:sz="8" w:space="0" w:color="CF7B79"/>
@@ -2981,7 +2981,7 @@
         <w:trPr/>
         <w:tc>
           <w:tcPr>
-            <w:tcW w:w="3306" w:type="dxa"/>
+            <w:tcW w:w="3305" w:type="dxa"/>
             <w:tcBorders>
               <w:top w:val="single" w:sz="8" w:space="0" w:color="CF7B79"/>
               <w:left w:val="single" w:sz="8" w:space="0" w:color="CF7B79"/>
@@ -3017,7 +3017,7 @@
         </w:tc>
         <w:tc>
           <w:tcPr>
-            <w:tcW w:w="3406" w:type="dxa"/>
+            <w:tcW w:w="3407" w:type="dxa"/>
             <w:gridSpan w:val="2"/>
             <w:tcBorders>
               <w:top w:val="single" w:sz="8" w:space="0" w:color="CF7B79"/>
@@ -3102,7 +3102,7 @@
         <w:trPr/>
         <w:tc>
           <w:tcPr>
-            <w:tcW w:w="3306" w:type="dxa"/>
+            <w:tcW w:w="3305" w:type="dxa"/>
             <w:tcBorders>
               <w:top w:val="single" w:sz="8" w:space="0" w:color="CF7B79"/>
               <w:left w:val="single" w:sz="8" w:space="0" w:color="CF7B79"/>
@@ -3140,7 +3140,7 @@
         </w:tc>
         <w:tc>
           <w:tcPr>
-            <w:tcW w:w="3406" w:type="dxa"/>
+            <w:tcW w:w="3407" w:type="dxa"/>
             <w:gridSpan w:val="2"/>
             <w:tcBorders>
               <w:top w:val="single" w:sz="8" w:space="0" w:color="CF7B79"/>
@@ -3212,7 +3212,7 @@
         <w:trPr/>
         <w:tc>
           <w:tcPr>
-            <w:tcW w:w="3306" w:type="dxa"/>
+            <w:tcW w:w="3305" w:type="dxa"/>
             <w:tcBorders>
               <w:top w:val="single" w:sz="8" w:space="0" w:color="CF7B79"/>
               <w:left w:val="single" w:sz="8" w:space="0" w:color="CF7B79"/>
@@ -3255,7 +3255,7 @@
         </w:tc>
         <w:tc>
           <w:tcPr>
-            <w:tcW w:w="3406" w:type="dxa"/>
+            <w:tcW w:w="3407" w:type="dxa"/>
             <w:gridSpan w:val="2"/>
             <w:tcBorders>
               <w:top w:val="single" w:sz="8" w:space="0" w:color="CF7B79"/>
@@ -3330,7 +3330,7 @@
         <w:trPr/>
         <w:tc>
           <w:tcPr>
-            <w:tcW w:w="3306" w:type="dxa"/>
+            <w:tcW w:w="3305" w:type="dxa"/>
             <w:tcBorders>
               <w:top w:val="single" w:sz="8" w:space="0" w:color="CF7B79"/>
               <w:left w:val="single" w:sz="8" w:space="0" w:color="CF7B79"/>
@@ -3370,7 +3370,7 @@
         </w:tc>
         <w:tc>
           <w:tcPr>
-            <w:tcW w:w="3406" w:type="dxa"/>
+            <w:tcW w:w="3407" w:type="dxa"/>
             <w:gridSpan w:val="2"/>
             <w:tcBorders>
               <w:top w:val="single" w:sz="8" w:space="0" w:color="CF7B79"/>
@@ -3917,10 +3917,10 @@
           <w:szCs w:val="24"/>
         </w:rPr>
       </w:pPr>
-      <w:bookmarkStart w:id="4" w:name="_Toc42607299"/>
-      <w:bookmarkStart w:id="5" w:name="_Toc3474753"/>
-      <w:bookmarkStart w:id="6" w:name="_2.__Specific"/>
-      <w:bookmarkStart w:id="7" w:name="_Appendix_I._"/>
+      <w:bookmarkStart w:id="4" w:name="_Toc3474753"/>
+      <w:bookmarkStart w:id="5" w:name="_Toc42607299"/>
+      <w:bookmarkStart w:id="6" w:name="_Appendix_I._"/>
+      <w:bookmarkStart w:id="7" w:name="_2.__Specific"/>
       <w:bookmarkEnd w:id="6"/>
       <w:bookmarkEnd w:id="7"/>
       <w:r>
@@ -4097,8 +4097,8 @@
           <w:szCs w:val="24"/>
         </w:rPr>
       </w:pPr>
-      <w:bookmarkStart w:id="8" w:name="_Toc42607293"/>
-      <w:bookmarkStart w:id="9" w:name="_Toc3474747"/>
+      <w:bookmarkStart w:id="8" w:name="_Toc3474747"/>
+      <w:bookmarkStart w:id="9" w:name="_Toc42607293"/>
       <w:bookmarkStart w:id="10" w:name="_3.__Laboratory"/>
       <w:bookmarkEnd w:id="10"/>
       <w:r>
@@ -4322,10 +4322,10 @@
       </w:tblPr>
       <w:tblGrid>
         <w:gridCol w:w="3029"/>
-        <w:gridCol w:w="1692"/>
-        <w:gridCol w:w="1852"/>
-        <w:gridCol w:w="1314"/>
-        <w:gridCol w:w="2613"/>
+        <w:gridCol w:w="1691"/>
+        <w:gridCol w:w="1853"/>
+        <w:gridCol w:w="1313"/>
+        <w:gridCol w:w="2614"/>
       </w:tblGrid>
       <w:tr>
         <w:trPr>
@@ -4375,7 +4375,7 @@
         </w:tc>
         <w:tc>
           <w:tcPr>
-            <w:tcW w:w="1692" w:type="dxa"/>
+            <w:tcW w:w="1691" w:type="dxa"/>
             <w:tcBorders/>
           </w:tcPr>
           <w:p>
@@ -4422,7 +4422,7 @@
         </w:tc>
         <w:tc>
           <w:tcPr>
-            <w:tcW w:w="1852" w:type="dxa"/>
+            <w:tcW w:w="1853" w:type="dxa"/>
             <w:tcBorders/>
           </w:tcPr>
           <w:p>
@@ -4469,7 +4469,7 @@
         </w:tc>
         <w:tc>
           <w:tcPr>
-            <w:tcW w:w="1314" w:type="dxa"/>
+            <w:tcW w:w="1313" w:type="dxa"/>
             <w:tcBorders/>
           </w:tcPr>
           <w:p>
@@ -4525,7 +4525,7 @@
         </w:tc>
         <w:tc>
           <w:tcPr>
-            <w:tcW w:w="2613" w:type="dxa"/>
+            <w:tcW w:w="2614" w:type="dxa"/>
             <w:tcBorders/>
           </w:tcPr>
           <w:p>
@@ -4635,7 +4635,7 @@
         </w:tc>
         <w:tc>
           <w:tcPr>
-            <w:tcW w:w="1692" w:type="dxa"/>
+            <w:tcW w:w="1691" w:type="dxa"/>
             <w:tcBorders/>
           </w:tcPr>
           <w:p>
@@ -4683,7 +4683,7 @@
         </w:tc>
         <w:tc>
           <w:tcPr>
-            <w:tcW w:w="1852" w:type="dxa"/>
+            <w:tcW w:w="1853" w:type="dxa"/>
             <w:tcBorders/>
           </w:tcPr>
           <w:p>
@@ -4725,7 +4725,7 @@
         </w:tc>
         <w:tc>
           <w:tcPr>
-            <w:tcW w:w="1314" w:type="dxa"/>
+            <w:tcW w:w="1313" w:type="dxa"/>
             <w:tcBorders/>
           </w:tcPr>
           <w:p>
@@ -4768,7 +4768,7 @@
         </w:tc>
         <w:tc>
           <w:tcPr>
-            <w:tcW w:w="2613" w:type="dxa"/>
+            <w:tcW w:w="2614" w:type="dxa"/>
             <w:tcBorders/>
           </w:tcPr>
           <w:p>
@@ -4864,7 +4864,7 @@
         </w:tc>
         <w:tc>
           <w:tcPr>
-            <w:tcW w:w="1692" w:type="dxa"/>
+            <w:tcW w:w="1691" w:type="dxa"/>
             <w:tcBorders/>
           </w:tcPr>
           <w:p>
@@ -4911,7 +4911,7 @@
         </w:tc>
         <w:tc>
           <w:tcPr>
-            <w:tcW w:w="1852" w:type="dxa"/>
+            <w:tcW w:w="1853" w:type="dxa"/>
             <w:tcBorders/>
           </w:tcPr>
           <w:p>
@@ -4953,7 +4953,7 @@
         </w:tc>
         <w:tc>
           <w:tcPr>
-            <w:tcW w:w="1314" w:type="dxa"/>
+            <w:tcW w:w="1313" w:type="dxa"/>
             <w:tcBorders/>
           </w:tcPr>
           <w:p>
@@ -4995,7 +4995,7 @@
         </w:tc>
         <w:tc>
           <w:tcPr>
-            <w:tcW w:w="2613" w:type="dxa"/>
+            <w:tcW w:w="2614" w:type="dxa"/>
             <w:tcBorders/>
           </w:tcPr>
           <w:p>
@@ -5088,7 +5088,7 @@
         </w:tc>
         <w:tc>
           <w:tcPr>
-            <w:tcW w:w="1692" w:type="dxa"/>
+            <w:tcW w:w="1691" w:type="dxa"/>
             <w:tcBorders/>
           </w:tcPr>
           <w:p>
@@ -5135,7 +5135,7 @@
         </w:tc>
         <w:tc>
           <w:tcPr>
-            <w:tcW w:w="1852" w:type="dxa"/>
+            <w:tcW w:w="1853" w:type="dxa"/>
             <w:tcBorders/>
           </w:tcPr>
           <w:p>
@@ -5177,7 +5177,7 @@
         </w:tc>
         <w:tc>
           <w:tcPr>
-            <w:tcW w:w="1314" w:type="dxa"/>
+            <w:tcW w:w="1313" w:type="dxa"/>
             <w:tcBorders/>
           </w:tcPr>
           <w:p>
@@ -5219,7 +5219,7 @@
         </w:tc>
         <w:tc>
           <w:tcPr>
-            <w:tcW w:w="2613" w:type="dxa"/>
+            <w:tcW w:w="2614" w:type="dxa"/>
             <w:tcBorders/>
           </w:tcPr>
           <w:p>
@@ -5312,7 +5312,7 @@
         </w:tc>
         <w:tc>
           <w:tcPr>
-            <w:tcW w:w="1692" w:type="dxa"/>
+            <w:tcW w:w="1691" w:type="dxa"/>
             <w:tcBorders/>
           </w:tcPr>
           <w:p>
@@ -5359,7 +5359,7 @@
         </w:tc>
         <w:tc>
           <w:tcPr>
-            <w:tcW w:w="1852" w:type="dxa"/>
+            <w:tcW w:w="1853" w:type="dxa"/>
             <w:tcBorders/>
           </w:tcPr>
           <w:p>
@@ -5401,7 +5401,7 @@
         </w:tc>
         <w:tc>
           <w:tcPr>
-            <w:tcW w:w="1314" w:type="dxa"/>
+            <w:tcW w:w="1313" w:type="dxa"/>
             <w:tcBorders/>
           </w:tcPr>
           <w:p>
@@ -5443,7 +5443,7 @@
         </w:tc>
         <w:tc>
           <w:tcPr>
-            <w:tcW w:w="2613" w:type="dxa"/>
+            <w:tcW w:w="2614" w:type="dxa"/>
             <w:tcBorders/>
           </w:tcPr>
           <w:p>
@@ -5536,7 +5536,7 @@
         </w:tc>
         <w:tc>
           <w:tcPr>
-            <w:tcW w:w="1692" w:type="dxa"/>
+            <w:tcW w:w="1691" w:type="dxa"/>
             <w:tcBorders/>
           </w:tcPr>
           <w:p>
@@ -5583,7 +5583,7 @@
         </w:tc>
         <w:tc>
           <w:tcPr>
-            <w:tcW w:w="1852" w:type="dxa"/>
+            <w:tcW w:w="1853" w:type="dxa"/>
             <w:tcBorders/>
           </w:tcPr>
           <w:p>
@@ -5625,7 +5625,7 @@
         </w:tc>
         <w:tc>
           <w:tcPr>
-            <w:tcW w:w="1314" w:type="dxa"/>
+            <w:tcW w:w="1313" w:type="dxa"/>
             <w:tcBorders/>
           </w:tcPr>
           <w:p>
@@ -5667,7 +5667,7 @@
         </w:tc>
         <w:tc>
           <w:tcPr>
-            <w:tcW w:w="2613" w:type="dxa"/>
+            <w:tcW w:w="2614" w:type="dxa"/>
             <w:tcBorders/>
           </w:tcPr>
           <w:p>
@@ -5760,7 +5760,7 @@
         </w:tc>
         <w:tc>
           <w:tcPr>
-            <w:tcW w:w="1692" w:type="dxa"/>
+            <w:tcW w:w="1691" w:type="dxa"/>
             <w:tcBorders/>
           </w:tcPr>
           <w:p>
@@ -5807,7 +5807,7 @@
         </w:tc>
         <w:tc>
           <w:tcPr>
-            <w:tcW w:w="1852" w:type="dxa"/>
+            <w:tcW w:w="1853" w:type="dxa"/>
             <w:tcBorders/>
           </w:tcPr>
           <w:p>
@@ -5849,7 +5849,7 @@
         </w:tc>
         <w:tc>
           <w:tcPr>
-            <w:tcW w:w="1314" w:type="dxa"/>
+            <w:tcW w:w="1313" w:type="dxa"/>
             <w:tcBorders/>
           </w:tcPr>
           <w:p>
@@ -5891,7 +5891,7 @@
         </w:tc>
         <w:tc>
           <w:tcPr>
-            <w:tcW w:w="2613" w:type="dxa"/>
+            <w:tcW w:w="2614" w:type="dxa"/>
             <w:tcBorders/>
           </w:tcPr>
           <w:p>
@@ -5984,7 +5984,7 @@
         </w:tc>
         <w:tc>
           <w:tcPr>
-            <w:tcW w:w="1692" w:type="dxa"/>
+            <w:tcW w:w="1691" w:type="dxa"/>
             <w:tcBorders/>
           </w:tcPr>
           <w:p>
@@ -6031,7 +6031,7 @@
         </w:tc>
         <w:tc>
           <w:tcPr>
-            <w:tcW w:w="1852" w:type="dxa"/>
+            <w:tcW w:w="1853" w:type="dxa"/>
             <w:tcBorders/>
           </w:tcPr>
           <w:p>
@@ -6073,7 +6073,7 @@
         </w:tc>
         <w:tc>
           <w:tcPr>
-            <w:tcW w:w="1314" w:type="dxa"/>
+            <w:tcW w:w="1313" w:type="dxa"/>
             <w:tcBorders/>
           </w:tcPr>
           <w:p>
@@ -6115,7 +6115,7 @@
         </w:tc>
         <w:tc>
           <w:tcPr>
-            <w:tcW w:w="2613" w:type="dxa"/>
+            <w:tcW w:w="2614" w:type="dxa"/>
             <w:tcBorders/>
           </w:tcPr>
           <w:p>
@@ -6218,7 +6218,7 @@
         </w:tc>
         <w:tc>
           <w:tcPr>
-            <w:tcW w:w="1692" w:type="dxa"/>
+            <w:tcW w:w="1691" w:type="dxa"/>
             <w:tcBorders/>
           </w:tcPr>
           <w:p>
@@ -6265,7 +6265,7 @@
         </w:tc>
         <w:tc>
           <w:tcPr>
-            <w:tcW w:w="1852" w:type="dxa"/>
+            <w:tcW w:w="1853" w:type="dxa"/>
             <w:tcBorders/>
           </w:tcPr>
           <w:p>
@@ -6307,7 +6307,7 @@
         </w:tc>
         <w:tc>
           <w:tcPr>
-            <w:tcW w:w="1314" w:type="dxa"/>
+            <w:tcW w:w="1313" w:type="dxa"/>
             <w:tcBorders/>
           </w:tcPr>
           <w:p>
@@ -6349,7 +6349,7 @@
         </w:tc>
         <w:tc>
           <w:tcPr>
-            <w:tcW w:w="2613" w:type="dxa"/>
+            <w:tcW w:w="2614" w:type="dxa"/>
             <w:tcBorders/>
           </w:tcPr>
           <w:p>
@@ -6435,7 +6435,7 @@
         </w:tc>
         <w:tc>
           <w:tcPr>
-            <w:tcW w:w="1692" w:type="dxa"/>
+            <w:tcW w:w="1691" w:type="dxa"/>
             <w:tcBorders/>
           </w:tcPr>
           <w:p>
@@ -6482,7 +6482,7 @@
         </w:tc>
         <w:tc>
           <w:tcPr>
-            <w:tcW w:w="1852" w:type="dxa"/>
+            <w:tcW w:w="1853" w:type="dxa"/>
             <w:tcBorders/>
           </w:tcPr>
           <w:p>
@@ -6524,7 +6524,7 @@
         </w:tc>
         <w:tc>
           <w:tcPr>
-            <w:tcW w:w="1314" w:type="dxa"/>
+            <w:tcW w:w="1313" w:type="dxa"/>
             <w:tcBorders/>
           </w:tcPr>
           <w:p>
@@ -6566,7 +6566,7 @@
         </w:tc>
         <w:tc>
           <w:tcPr>
-            <w:tcW w:w="2613" w:type="dxa"/>
+            <w:tcW w:w="2614" w:type="dxa"/>
             <w:tcBorders/>
           </w:tcPr>
           <w:p>
@@ -6652,7 +6652,7 @@
         </w:tc>
         <w:tc>
           <w:tcPr>
-            <w:tcW w:w="1692" w:type="dxa"/>
+            <w:tcW w:w="1691" w:type="dxa"/>
             <w:tcBorders/>
           </w:tcPr>
           <w:p>
@@ -6699,7 +6699,7 @@
         </w:tc>
         <w:tc>
           <w:tcPr>
-            <w:tcW w:w="1852" w:type="dxa"/>
+            <w:tcW w:w="1853" w:type="dxa"/>
             <w:tcBorders/>
           </w:tcPr>
           <w:p>
@@ -6741,7 +6741,7 @@
         </w:tc>
         <w:tc>
           <w:tcPr>
-            <w:tcW w:w="1314" w:type="dxa"/>
+            <w:tcW w:w="1313" w:type="dxa"/>
             <w:tcBorders/>
           </w:tcPr>
           <w:p>
@@ -6783,7 +6783,7 @@
         </w:tc>
         <w:tc>
           <w:tcPr>
-            <w:tcW w:w="2613" w:type="dxa"/>
+            <w:tcW w:w="2614" w:type="dxa"/>
             <w:tcBorders/>
           </w:tcPr>
           <w:p>
@@ -6887,7 +6887,7 @@
         </w:tc>
         <w:tc>
           <w:tcPr>
-            <w:tcW w:w="1692" w:type="dxa"/>
+            <w:tcW w:w="1691" w:type="dxa"/>
             <w:tcBorders/>
           </w:tcPr>
           <w:p>
@@ -6934,7 +6934,7 @@
         </w:tc>
         <w:tc>
           <w:tcPr>
-            <w:tcW w:w="1852" w:type="dxa"/>
+            <w:tcW w:w="1853" w:type="dxa"/>
             <w:tcBorders/>
           </w:tcPr>
           <w:p>
@@ -6976,7 +6976,7 @@
         </w:tc>
         <w:tc>
           <w:tcPr>
-            <w:tcW w:w="1314" w:type="dxa"/>
+            <w:tcW w:w="1313" w:type="dxa"/>
             <w:tcBorders/>
           </w:tcPr>
           <w:p>
@@ -7018,7 +7018,7 @@
         </w:tc>
         <w:tc>
           <w:tcPr>
-            <w:tcW w:w="2613" w:type="dxa"/>
+            <w:tcW w:w="2614" w:type="dxa"/>
             <w:tcBorders/>
           </w:tcPr>
           <w:p>
@@ -7104,7 +7104,7 @@
         </w:tc>
         <w:tc>
           <w:tcPr>
-            <w:tcW w:w="1692" w:type="dxa"/>
+            <w:tcW w:w="1691" w:type="dxa"/>
             <w:tcBorders/>
           </w:tcPr>
           <w:p>
@@ -7153,7 +7153,7 @@
         </w:tc>
         <w:tc>
           <w:tcPr>
-            <w:tcW w:w="1852" w:type="dxa"/>
+            <w:tcW w:w="1853" w:type="dxa"/>
             <w:tcBorders/>
           </w:tcPr>
           <w:p>
@@ -7195,7 +7195,7 @@
         </w:tc>
         <w:tc>
           <w:tcPr>
-            <w:tcW w:w="1314" w:type="dxa"/>
+            <w:tcW w:w="1313" w:type="dxa"/>
             <w:tcBorders/>
           </w:tcPr>
           <w:p>
@@ -7237,7 +7237,7 @@
         </w:tc>
         <w:tc>
           <w:tcPr>
-            <w:tcW w:w="2613" w:type="dxa"/>
+            <w:tcW w:w="2614" w:type="dxa"/>
             <w:tcBorders/>
           </w:tcPr>
           <w:p>
@@ -7323,7 +7323,7 @@
         </w:tc>
         <w:tc>
           <w:tcPr>
-            <w:tcW w:w="1692" w:type="dxa"/>
+            <w:tcW w:w="1691" w:type="dxa"/>
             <w:tcBorders/>
           </w:tcPr>
           <w:p>
@@ -7415,7 +7415,7 @@
         </w:tc>
         <w:tc>
           <w:tcPr>
-            <w:tcW w:w="1852" w:type="dxa"/>
+            <w:tcW w:w="1853" w:type="dxa"/>
             <w:tcBorders/>
           </w:tcPr>
           <w:p>
@@ -7457,7 +7457,7 @@
         </w:tc>
         <w:tc>
           <w:tcPr>
-            <w:tcW w:w="1314" w:type="dxa"/>
+            <w:tcW w:w="1313" w:type="dxa"/>
             <w:tcBorders/>
           </w:tcPr>
           <w:p>
@@ -7499,7 +7499,7 @@
         </w:tc>
         <w:tc>
           <w:tcPr>
-            <w:tcW w:w="2613" w:type="dxa"/>
+            <w:tcW w:w="2614" w:type="dxa"/>
             <w:tcBorders/>
           </w:tcPr>
           <w:p>
@@ -7592,7 +7592,7 @@
         </w:tc>
         <w:tc>
           <w:tcPr>
-            <w:tcW w:w="1692" w:type="dxa"/>
+            <w:tcW w:w="1691" w:type="dxa"/>
             <w:tcBorders/>
           </w:tcPr>
           <w:p>
@@ -7642,7 +7642,7 @@
         </w:tc>
         <w:tc>
           <w:tcPr>
-            <w:tcW w:w="1852" w:type="dxa"/>
+            <w:tcW w:w="1853" w:type="dxa"/>
             <w:tcBorders/>
           </w:tcPr>
           <w:p>
@@ -7684,7 +7684,7 @@
         </w:tc>
         <w:tc>
           <w:tcPr>
-            <w:tcW w:w="1314" w:type="dxa"/>
+            <w:tcW w:w="1313" w:type="dxa"/>
             <w:tcBorders/>
           </w:tcPr>
           <w:p>
@@ -7729,7 +7729,7 @@
         </w:tc>
         <w:tc>
           <w:tcPr>
-            <w:tcW w:w="2613" w:type="dxa"/>
+            <w:tcW w:w="2614" w:type="dxa"/>
             <w:tcBorders/>
           </w:tcPr>
           <w:p>
@@ -7818,7 +7818,7 @@
         </w:tc>
         <w:tc>
           <w:tcPr>
-            <w:tcW w:w="1692" w:type="dxa"/>
+            <w:tcW w:w="1691" w:type="dxa"/>
             <w:tcBorders/>
           </w:tcPr>
           <w:p>
@@ -7892,7 +7892,7 @@
         </w:tc>
         <w:tc>
           <w:tcPr>
-            <w:tcW w:w="1852" w:type="dxa"/>
+            <w:tcW w:w="1853" w:type="dxa"/>
             <w:tcBorders/>
           </w:tcPr>
           <w:p>
@@ -7927,7 +7927,7 @@
         </w:tc>
         <w:tc>
           <w:tcPr>
-            <w:tcW w:w="1314" w:type="dxa"/>
+            <w:tcW w:w="1313" w:type="dxa"/>
             <w:tcBorders/>
           </w:tcPr>
           <w:p>
@@ -7962,7 +7962,7 @@
         </w:tc>
         <w:tc>
           <w:tcPr>
-            <w:tcW w:w="2613" w:type="dxa"/>
+            <w:tcW w:w="2614" w:type="dxa"/>
             <w:tcBorders/>
           </w:tcPr>
           <w:p>
@@ -8041,7 +8041,7 @@
         </w:tc>
         <w:tc>
           <w:tcPr>
-            <w:tcW w:w="1692" w:type="dxa"/>
+            <w:tcW w:w="1691" w:type="dxa"/>
             <w:tcBorders/>
           </w:tcPr>
           <w:p>
@@ -8115,7 +8115,7 @@
         </w:tc>
         <w:tc>
           <w:tcPr>
-            <w:tcW w:w="1852" w:type="dxa"/>
+            <w:tcW w:w="1853" w:type="dxa"/>
             <w:tcBorders/>
           </w:tcPr>
           <w:p>
@@ -8150,7 +8150,7 @@
         </w:tc>
         <w:tc>
           <w:tcPr>
-            <w:tcW w:w="1314" w:type="dxa"/>
+            <w:tcW w:w="1313" w:type="dxa"/>
             <w:tcBorders/>
           </w:tcPr>
           <w:p>
@@ -8185,7 +8185,7 @@
         </w:tc>
         <w:tc>
           <w:tcPr>
-            <w:tcW w:w="2613" w:type="dxa"/>
+            <w:tcW w:w="2614" w:type="dxa"/>
             <w:tcBorders/>
           </w:tcPr>
           <w:p>
@@ -8281,7 +8281,7 @@
         </w:tc>
         <w:tc>
           <w:tcPr>
-            <w:tcW w:w="1692" w:type="dxa"/>
+            <w:tcW w:w="1691" w:type="dxa"/>
             <w:tcBorders/>
           </w:tcPr>
           <w:p>
@@ -8328,7 +8328,7 @@
         </w:tc>
         <w:tc>
           <w:tcPr>
-            <w:tcW w:w="1852" w:type="dxa"/>
+            <w:tcW w:w="1853" w:type="dxa"/>
             <w:tcBorders/>
           </w:tcPr>
           <w:p>
@@ -8370,7 +8370,7 @@
         </w:tc>
         <w:tc>
           <w:tcPr>
-            <w:tcW w:w="1314" w:type="dxa"/>
+            <w:tcW w:w="1313" w:type="dxa"/>
             <w:tcBorders/>
           </w:tcPr>
           <w:p>
@@ -8412,7 +8412,7 @@
         </w:tc>
         <w:tc>
           <w:tcPr>
-            <w:tcW w:w="2613" w:type="dxa"/>
+            <w:tcW w:w="2614" w:type="dxa"/>
             <w:tcBorders/>
           </w:tcPr>
           <w:p>
@@ -8498,7 +8498,7 @@
         </w:tc>
         <w:tc>
           <w:tcPr>
-            <w:tcW w:w="1692" w:type="dxa"/>
+            <w:tcW w:w="1691" w:type="dxa"/>
             <w:tcBorders/>
           </w:tcPr>
           <w:p>
@@ -8545,7 +8545,7 @@
         </w:tc>
         <w:tc>
           <w:tcPr>
-            <w:tcW w:w="1852" w:type="dxa"/>
+            <w:tcW w:w="1853" w:type="dxa"/>
             <w:tcBorders/>
           </w:tcPr>
           <w:p>
@@ -8587,7 +8587,7 @@
         </w:tc>
         <w:tc>
           <w:tcPr>
-            <w:tcW w:w="1314" w:type="dxa"/>
+            <w:tcW w:w="1313" w:type="dxa"/>
             <w:tcBorders/>
           </w:tcPr>
           <w:p>
@@ -8629,7 +8629,7 @@
         </w:tc>
         <w:tc>
           <w:tcPr>
-            <w:tcW w:w="2613" w:type="dxa"/>
+            <w:tcW w:w="2614" w:type="dxa"/>
             <w:tcBorders/>
           </w:tcPr>
           <w:p>
@@ -8715,7 +8715,7 @@
         </w:tc>
         <w:tc>
           <w:tcPr>
-            <w:tcW w:w="1692" w:type="dxa"/>
+            <w:tcW w:w="1691" w:type="dxa"/>
             <w:tcBorders/>
           </w:tcPr>
           <w:p>
@@ -8803,7 +8803,7 @@
         </w:tc>
         <w:tc>
           <w:tcPr>
-            <w:tcW w:w="1852" w:type="dxa"/>
+            <w:tcW w:w="1853" w:type="dxa"/>
             <w:tcBorders/>
           </w:tcPr>
           <w:p>
@@ -8845,7 +8845,7 @@
         </w:tc>
         <w:tc>
           <w:tcPr>
-            <w:tcW w:w="1314" w:type="dxa"/>
+            <w:tcW w:w="1313" w:type="dxa"/>
             <w:tcBorders/>
           </w:tcPr>
           <w:p>
@@ -8887,7 +8887,7 @@
         </w:tc>
         <w:tc>
           <w:tcPr>
-            <w:tcW w:w="2613" w:type="dxa"/>
+            <w:tcW w:w="2614" w:type="dxa"/>
             <w:tcBorders/>
           </w:tcPr>
           <w:p>
@@ -8990,7 +8990,7 @@
         </w:tc>
         <w:tc>
           <w:tcPr>
-            <w:tcW w:w="1692" w:type="dxa"/>
+            <w:tcW w:w="1691" w:type="dxa"/>
             <w:tcBorders/>
           </w:tcPr>
           <w:p>
@@ -9037,7 +9037,7 @@
         </w:tc>
         <w:tc>
           <w:tcPr>
-            <w:tcW w:w="1852" w:type="dxa"/>
+            <w:tcW w:w="1853" w:type="dxa"/>
             <w:tcBorders/>
           </w:tcPr>
           <w:p>
@@ -9079,7 +9079,7 @@
         </w:tc>
         <w:tc>
           <w:tcPr>
-            <w:tcW w:w="1314" w:type="dxa"/>
+            <w:tcW w:w="1313" w:type="dxa"/>
             <w:tcBorders/>
           </w:tcPr>
           <w:p>
@@ -9121,7 +9121,7 @@
         </w:tc>
         <w:tc>
           <w:tcPr>
-            <w:tcW w:w="2613" w:type="dxa"/>
+            <w:tcW w:w="2614" w:type="dxa"/>
             <w:tcBorders/>
           </w:tcPr>
           <w:p>
@@ -9207,7 +9207,7 @@
         </w:tc>
         <w:tc>
           <w:tcPr>
-            <w:tcW w:w="1692" w:type="dxa"/>
+            <w:tcW w:w="1691" w:type="dxa"/>
             <w:tcBorders/>
           </w:tcPr>
           <w:p>
@@ -9295,7 +9295,7 @@
         </w:tc>
         <w:tc>
           <w:tcPr>
-            <w:tcW w:w="1852" w:type="dxa"/>
+            <w:tcW w:w="1853" w:type="dxa"/>
             <w:tcBorders/>
           </w:tcPr>
           <w:p>
@@ -9337,7 +9337,7 @@
         </w:tc>
         <w:tc>
           <w:tcPr>
-            <w:tcW w:w="1314" w:type="dxa"/>
+            <w:tcW w:w="1313" w:type="dxa"/>
             <w:tcBorders/>
           </w:tcPr>
           <w:p>
@@ -9379,7 +9379,7 @@
         </w:tc>
         <w:tc>
           <w:tcPr>
-            <w:tcW w:w="2613" w:type="dxa"/>
+            <w:tcW w:w="2614" w:type="dxa"/>
             <w:tcBorders/>
           </w:tcPr>
           <w:p>
@@ -9465,7 +9465,7 @@
         </w:tc>
         <w:tc>
           <w:tcPr>
-            <w:tcW w:w="1692" w:type="dxa"/>
+            <w:tcW w:w="1691" w:type="dxa"/>
             <w:tcBorders/>
           </w:tcPr>
           <w:p>
@@ -9553,7 +9553,7 @@
         </w:tc>
         <w:tc>
           <w:tcPr>
-            <w:tcW w:w="1852" w:type="dxa"/>
+            <w:tcW w:w="1853" w:type="dxa"/>
             <w:tcBorders/>
           </w:tcPr>
           <w:p>
@@ -9595,7 +9595,7 @@
         </w:tc>
         <w:tc>
           <w:tcPr>
-            <w:tcW w:w="1314" w:type="dxa"/>
+            <w:tcW w:w="1313" w:type="dxa"/>
             <w:tcBorders/>
           </w:tcPr>
           <w:p>
@@ -9637,7 +9637,7 @@
         </w:tc>
         <w:tc>
           <w:tcPr>
-            <w:tcW w:w="2613" w:type="dxa"/>
+            <w:tcW w:w="2614" w:type="dxa"/>
             <w:tcBorders/>
           </w:tcPr>
           <w:p>
@@ -9793,8 +9793,8 @@
           <w:szCs w:val="24"/>
         </w:rPr>
       </w:pPr>
-      <w:bookmarkStart w:id="13" w:name="_Toc42607294"/>
-      <w:bookmarkStart w:id="14" w:name="_Toc3474748"/>
+      <w:bookmarkStart w:id="13" w:name="_Toc3474748"/>
+      <w:bookmarkStart w:id="14" w:name="_Toc42607294"/>
       <w:bookmarkStart w:id="15" w:name="_4.__Safety"/>
       <w:bookmarkEnd w:id="15"/>
       <w:r>
@@ -9944,8 +9944,8 @@
       <w:tblGrid>
         <w:gridCol w:w="1811"/>
         <w:gridCol w:w="1812"/>
-        <w:gridCol w:w="3303"/>
-        <w:gridCol w:w="3299"/>
+        <w:gridCol w:w="3304"/>
+        <w:gridCol w:w="3298"/>
       </w:tblGrid>
       <w:tr>
         <w:trPr/>
@@ -10033,7 +10033,7 @@
         </w:tc>
         <w:tc>
           <w:tcPr>
-            <w:tcW w:w="3303" w:type="dxa"/>
+            <w:tcW w:w="3304" w:type="dxa"/>
             <w:tcBorders>
               <w:top w:val="single" w:sz="4" w:space="0" w:color="000000"/>
               <w:left w:val="single" w:sz="4" w:space="0" w:color="000000"/>
@@ -10080,7 +10080,7 @@
         </w:tc>
         <w:tc>
           <w:tcPr>
-            <w:tcW w:w="3299" w:type="dxa"/>
+            <w:tcW w:w="3298" w:type="dxa"/>
             <w:tcBorders>
               <w:top w:val="single" w:sz="4" w:space="0" w:color="000000"/>
               <w:left w:val="single" w:sz="4" w:space="0" w:color="000000"/>
@@ -10176,7 +10176,7 @@
         </w:tc>
         <w:tc>
           <w:tcPr>
-            <w:tcW w:w="3303" w:type="dxa"/>
+            <w:tcW w:w="3304" w:type="dxa"/>
             <w:tcBorders>
               <w:top w:val="single" w:sz="4" w:space="0" w:color="000000"/>
               <w:left w:val="single" w:sz="4" w:space="0" w:color="000000"/>
@@ -10221,7 +10221,7 @@
         </w:tc>
         <w:tc>
           <w:tcPr>
-            <w:tcW w:w="3299" w:type="dxa"/>
+            <w:tcW w:w="3298" w:type="dxa"/>
             <w:tcBorders>
               <w:top w:val="single" w:sz="4" w:space="0" w:color="000000"/>
               <w:left w:val="single" w:sz="4" w:space="0" w:color="000000"/>
@@ -10314,7 +10314,7 @@
         </w:tc>
         <w:tc>
           <w:tcPr>
-            <w:tcW w:w="3303" w:type="dxa"/>
+            <w:tcW w:w="3304" w:type="dxa"/>
             <w:tcBorders>
               <w:top w:val="single" w:sz="4" w:space="0" w:color="000000"/>
               <w:left w:val="single" w:sz="4" w:space="0" w:color="000000"/>
@@ -10359,7 +10359,7 @@
         </w:tc>
         <w:tc>
           <w:tcPr>
-            <w:tcW w:w="3299" w:type="dxa"/>
+            <w:tcW w:w="3298" w:type="dxa"/>
             <w:tcBorders>
               <w:top w:val="single" w:sz="4" w:space="0" w:color="000000"/>
               <w:left w:val="single" w:sz="4" w:space="0" w:color="000000"/>
@@ -10452,7 +10452,7 @@
         </w:tc>
         <w:tc>
           <w:tcPr>
-            <w:tcW w:w="3303" w:type="dxa"/>
+            <w:tcW w:w="3304" w:type="dxa"/>
             <w:tcBorders>
               <w:top w:val="single" w:sz="4" w:space="0" w:color="000000"/>
               <w:left w:val="single" w:sz="4" w:space="0" w:color="000000"/>
@@ -10497,7 +10497,7 @@
         </w:tc>
         <w:tc>
           <w:tcPr>
-            <w:tcW w:w="3299" w:type="dxa"/>
+            <w:tcW w:w="3298" w:type="dxa"/>
             <w:tcBorders>
               <w:top w:val="single" w:sz="4" w:space="0" w:color="000000"/>
               <w:left w:val="single" w:sz="4" w:space="0" w:color="000000"/>
@@ -10590,7 +10590,7 @@
         </w:tc>
         <w:tc>
           <w:tcPr>
-            <w:tcW w:w="3303" w:type="dxa"/>
+            <w:tcW w:w="3304" w:type="dxa"/>
             <w:tcBorders>
               <w:top w:val="single" w:sz="4" w:space="0" w:color="000000"/>
               <w:left w:val="single" w:sz="4" w:space="0" w:color="000000"/>
@@ -10635,7 +10635,7 @@
         </w:tc>
         <w:tc>
           <w:tcPr>
-            <w:tcW w:w="3299" w:type="dxa"/>
+            <w:tcW w:w="3298" w:type="dxa"/>
             <w:tcBorders>
               <w:top w:val="single" w:sz="4" w:space="0" w:color="000000"/>
               <w:left w:val="single" w:sz="4" w:space="0" w:color="000000"/>
@@ -10728,7 +10728,7 @@
         </w:tc>
         <w:tc>
           <w:tcPr>
-            <w:tcW w:w="3303" w:type="dxa"/>
+            <w:tcW w:w="3304" w:type="dxa"/>
             <w:tcBorders>
               <w:top w:val="single" w:sz="4" w:space="0" w:color="000000"/>
               <w:left w:val="single" w:sz="4" w:space="0" w:color="000000"/>
@@ -10773,7 +10773,7 @@
         </w:tc>
         <w:tc>
           <w:tcPr>
-            <w:tcW w:w="3299" w:type="dxa"/>
+            <w:tcW w:w="3298" w:type="dxa"/>
             <w:tcBorders>
               <w:top w:val="single" w:sz="4" w:space="0" w:color="000000"/>
               <w:left w:val="single" w:sz="4" w:space="0" w:color="000000"/>
@@ -10866,7 +10866,7 @@
         </w:tc>
         <w:tc>
           <w:tcPr>
-            <w:tcW w:w="3303" w:type="dxa"/>
+            <w:tcW w:w="3304" w:type="dxa"/>
             <w:tcBorders>
               <w:top w:val="single" w:sz="4" w:space="0" w:color="000000"/>
               <w:left w:val="single" w:sz="4" w:space="0" w:color="000000"/>
@@ -10911,7 +10911,7 @@
         </w:tc>
         <w:tc>
           <w:tcPr>
-            <w:tcW w:w="3299" w:type="dxa"/>
+            <w:tcW w:w="3298" w:type="dxa"/>
             <w:tcBorders>
               <w:top w:val="single" w:sz="4" w:space="0" w:color="000000"/>
               <w:left w:val="single" w:sz="4" w:space="0" w:color="000000"/>
@@ -10998,13 +10998,13 @@
                 <w:sz w:val="20"/>
                 <w:szCs w:val="20"/>
               </w:rPr>
-              <w:t>Biosafety cabinet</w:t>
-            </w:r>
-          </w:p>
-        </w:tc>
-        <w:tc>
-          <w:tcPr>
-            <w:tcW w:w="3303" w:type="dxa"/>
+              <w:t>PCR hood</w:t>
+            </w:r>
+          </w:p>
+        </w:tc>
+        <w:tc>
+          <w:tcPr>
+            <w:tcW w:w="3304" w:type="dxa"/>
             <w:tcBorders>
               <w:top w:val="single" w:sz="4" w:space="0" w:color="000000"/>
               <w:left w:val="single" w:sz="4" w:space="0" w:color="000000"/>
@@ -11049,7 +11049,7 @@
         </w:tc>
         <w:tc>
           <w:tcPr>
-            <w:tcW w:w="3299" w:type="dxa"/>
+            <w:tcW w:w="3298" w:type="dxa"/>
             <w:tcBorders>
               <w:top w:val="single" w:sz="4" w:space="0" w:color="000000"/>
               <w:left w:val="single" w:sz="4" w:space="0" w:color="000000"/>
@@ -11142,7 +11142,7 @@
         </w:tc>
         <w:tc>
           <w:tcPr>
-            <w:tcW w:w="3303" w:type="dxa"/>
+            <w:tcW w:w="3304" w:type="dxa"/>
             <w:tcBorders>
               <w:top w:val="single" w:sz="4" w:space="0" w:color="000000"/>
               <w:left w:val="single" w:sz="4" w:space="0" w:color="000000"/>
@@ -11187,7 +11187,7 @@
         </w:tc>
         <w:tc>
           <w:tcPr>
-            <w:tcW w:w="3299" w:type="dxa"/>
+            <w:tcW w:w="3298" w:type="dxa"/>
             <w:tcBorders>
               <w:top w:val="single" w:sz="4" w:space="0" w:color="000000"/>
               <w:left w:val="single" w:sz="4" w:space="0" w:color="000000"/>
@@ -11325,7 +11325,7 @@
         </w:tc>
         <w:tc>
           <w:tcPr>
-            <w:tcW w:w="3303" w:type="dxa"/>
+            <w:tcW w:w="3304" w:type="dxa"/>
             <w:tcBorders>
               <w:top w:val="single" w:sz="4" w:space="0" w:color="000000"/>
               <w:left w:val="single" w:sz="4" w:space="0" w:color="000000"/>
@@ -11370,7 +11370,7 @@
         </w:tc>
         <w:tc>
           <w:tcPr>
-            <w:tcW w:w="3299" w:type="dxa"/>
+            <w:tcW w:w="3298" w:type="dxa"/>
             <w:tcBorders>
               <w:top w:val="single" w:sz="4" w:space="0" w:color="000000"/>
               <w:left w:val="single" w:sz="4" w:space="0" w:color="000000"/>
@@ -11514,7 +11514,7 @@
         </w:tc>
         <w:tc>
           <w:tcPr>
-            <w:tcW w:w="3303" w:type="dxa"/>
+            <w:tcW w:w="3304" w:type="dxa"/>
             <w:tcBorders>
               <w:top w:val="single" w:sz="4" w:space="0" w:color="000000"/>
               <w:left w:val="single" w:sz="4" w:space="0" w:color="000000"/>
@@ -11559,7 +11559,7 @@
         </w:tc>
         <w:tc>
           <w:tcPr>
-            <w:tcW w:w="3299" w:type="dxa"/>
+            <w:tcW w:w="3298" w:type="dxa"/>
             <w:tcBorders>
               <w:top w:val="single" w:sz="4" w:space="0" w:color="000000"/>
               <w:left w:val="single" w:sz="4" w:space="0" w:color="000000"/>
@@ -11680,8 +11680,8 @@
           <w:szCs w:val="24"/>
         </w:rPr>
       </w:pPr>
-      <w:bookmarkStart w:id="16" w:name="_Toc42607295"/>
-      <w:bookmarkStart w:id="17" w:name="_Toc3474749"/>
+      <w:bookmarkStart w:id="16" w:name="_Toc3474749"/>
+      <w:bookmarkStart w:id="17" w:name="_Toc42607295"/>
       <w:bookmarkStart w:id="18" w:name="_5._Chemical_Inventory"/>
       <w:bookmarkEnd w:id="18"/>
       <w:r>
@@ -12035,10 +12035,10 @@
           <w:szCs w:val="24"/>
         </w:rPr>
       </w:pPr>
-      <w:bookmarkStart w:id="20" w:name="_Toc42607296"/>
-      <w:bookmarkStart w:id="21" w:name="_Toc3474750"/>
-      <w:bookmarkStart w:id="22" w:name="_6.__Standard"/>
-      <w:bookmarkStart w:id="23" w:name="_Appendix_IV._"/>
+      <w:bookmarkStart w:id="20" w:name="_Toc3474750"/>
+      <w:bookmarkStart w:id="21" w:name="_Toc42607296"/>
+      <w:bookmarkStart w:id="22" w:name="_Appendix_IV._"/>
+      <w:bookmarkStart w:id="23" w:name="_6.__Standard"/>
       <w:bookmarkEnd w:id="22"/>
       <w:bookmarkEnd w:id="23"/>
       <w:r>
@@ -12324,11 +12324,15 @@
       <w:pPr>
         <w:pStyle w:val="Normal"/>
         <w:spacing w:lineRule="auto" w:line="276" w:before="100" w:after="120"/>
-        <w:ind w:left="1080" w:hanging="0"/>
+        <w:ind w:hanging="0"/>
         <w:rPr>
           <w:rFonts w:ascii="Verdana" w:hAnsi="Verdana" w:eastAsia="Times New Roman" w:cs="Times New Roman"/>
-          <w:i/>
-          <w:i/>
+          <w:b/>
+          <w:b/>
+          <w:bCs/>
+          <w:i w:val="false"/>
+          <w:i w:val="false"/>
+          <w:iCs w:val="false"/>
           <w:sz w:val="20"/>
           <w:szCs w:val="20"/>
         </w:rPr>
@@ -12336,7 +12340,10 @@
       <w:r>
         <w:rPr>
           <w:rFonts w:eastAsia="Times New Roman" w:cs="Times New Roman" w:ascii="Verdana" w:hAnsi="Verdana"/>
-          <w:i/>
+          <w:b/>
+          <w:bCs/>
+          <w:i w:val="false"/>
+          <w:iCs w:val="false"/>
           <w:sz w:val="20"/>
           <w:szCs w:val="20"/>
         </w:rPr>
@@ -12349,6 +12356,201 @@
         <w:ind w:hanging="0"/>
         <w:rPr>
           <w:rFonts w:ascii="Verdana" w:hAnsi="Verdana" w:eastAsia="Times New Roman" w:cs="Times New Roman"/>
+          <w:b/>
+          <w:b/>
+          <w:bCs/>
+          <w:i w:val="false"/>
+          <w:i w:val="false"/>
+          <w:iCs w:val="false"/>
+          <w:sz w:val="22"/>
+          <w:szCs w:val="22"/>
+        </w:rPr>
+      </w:pPr>
+      <w:r>
+        <w:rPr>
+          <w:rFonts w:eastAsia="Times New Roman" w:cs="Times New Roman" w:ascii="Verdana" w:hAnsi="Verdana"/>
+          <w:b/>
+          <w:bCs/>
+          <w:i w:val="false"/>
+          <w:iCs w:val="false"/>
+          <w:sz w:val="22"/>
+          <w:szCs w:val="22"/>
+        </w:rPr>
+        <w:t>General lab guidelines:</w:t>
+      </w:r>
+    </w:p>
+    <w:p>
+      <w:pPr>
+        <w:pStyle w:val="Normal"/>
+        <w:numPr>
+          <w:ilvl w:val="0"/>
+          <w:numId w:val="11"/>
+        </w:numPr>
+        <w:spacing w:lineRule="auto" w:line="276" w:before="100" w:after="120"/>
+        <w:rPr>
+          <w:rFonts w:ascii="Verdana" w:hAnsi="Verdana" w:eastAsia="Times New Roman" w:cs="Times New Roman"/>
+          <w:b w:val="false"/>
+          <w:b w:val="false"/>
+          <w:bCs w:val="false"/>
+          <w:i w:val="false"/>
+          <w:i w:val="false"/>
+          <w:iCs w:val="false"/>
+          <w:sz w:val="22"/>
+          <w:szCs w:val="22"/>
+        </w:rPr>
+      </w:pPr>
+      <w:r>
+        <w:rPr>
+          <w:rFonts w:eastAsia="Times New Roman" w:cs="Times New Roman" w:ascii="Verdana" w:hAnsi="Verdana"/>
+          <w:b w:val="false"/>
+          <w:bCs w:val="false"/>
+          <w:i w:val="false"/>
+          <w:iCs w:val="false"/>
+          <w:sz w:val="22"/>
+          <w:szCs w:val="22"/>
+        </w:rPr>
+        <w:t>Wear closed-toe shoes and long pants</w:t>
+      </w:r>
+    </w:p>
+    <w:p>
+      <w:pPr>
+        <w:pStyle w:val="Normal"/>
+        <w:numPr>
+          <w:ilvl w:val="0"/>
+          <w:numId w:val="11"/>
+        </w:numPr>
+        <w:spacing w:lineRule="auto" w:line="276" w:before="100" w:after="120"/>
+        <w:rPr>
+          <w:rFonts w:ascii="Verdana" w:hAnsi="Verdana" w:eastAsia="Times New Roman" w:cs="Times New Roman"/>
+          <w:b w:val="false"/>
+          <w:b w:val="false"/>
+          <w:bCs w:val="false"/>
+          <w:i w:val="false"/>
+          <w:i w:val="false"/>
+          <w:iCs w:val="false"/>
+          <w:sz w:val="22"/>
+          <w:szCs w:val="22"/>
+        </w:rPr>
+      </w:pPr>
+      <w:r>
+        <w:rPr>
+          <w:rFonts w:eastAsia="Times New Roman" w:cs="Times New Roman" w:ascii="Verdana" w:hAnsi="Verdana"/>
+          <w:b w:val="false"/>
+          <w:bCs w:val="false"/>
+          <w:i w:val="false"/>
+          <w:iCs w:val="false"/>
+          <w:sz w:val="22"/>
+          <w:szCs w:val="22"/>
+        </w:rPr>
+        <w:t>Long hair must be tied back</w:t>
+      </w:r>
+    </w:p>
+    <w:p>
+      <w:pPr>
+        <w:pStyle w:val="Normal"/>
+        <w:numPr>
+          <w:ilvl w:val="0"/>
+          <w:numId w:val="11"/>
+        </w:numPr>
+        <w:spacing w:lineRule="auto" w:line="276" w:before="100" w:after="120"/>
+        <w:rPr>
+          <w:rFonts w:ascii="Verdana" w:hAnsi="Verdana" w:eastAsia="Times New Roman" w:cs="Times New Roman"/>
+          <w:b w:val="false"/>
+          <w:b w:val="false"/>
+          <w:bCs w:val="false"/>
+          <w:i w:val="false"/>
+          <w:i w:val="false"/>
+          <w:iCs w:val="false"/>
+          <w:sz w:val="22"/>
+          <w:szCs w:val="22"/>
+        </w:rPr>
+      </w:pPr>
+      <w:r>
+        <w:rPr>
+          <w:rFonts w:eastAsia="Times New Roman" w:cs="Times New Roman" w:ascii="Verdana" w:hAnsi="Verdana"/>
+          <w:b w:val="false"/>
+          <w:bCs w:val="false"/>
+          <w:i w:val="false"/>
+          <w:iCs w:val="false"/>
+          <w:sz w:val="22"/>
+          <w:szCs w:val="22"/>
+        </w:rPr>
+        <w:t>Wear lab coats to prevent contamination of personal clothing</w:t>
+      </w:r>
+    </w:p>
+    <w:p>
+      <w:pPr>
+        <w:pStyle w:val="Normal"/>
+        <w:numPr>
+          <w:ilvl w:val="0"/>
+          <w:numId w:val="11"/>
+        </w:numPr>
+        <w:spacing w:lineRule="auto" w:line="276" w:before="100" w:after="120"/>
+        <w:rPr>
+          <w:rFonts w:ascii="Verdana" w:hAnsi="Verdana" w:eastAsia="Times New Roman" w:cs="Times New Roman"/>
+          <w:b w:val="false"/>
+          <w:b w:val="false"/>
+          <w:bCs w:val="false"/>
+          <w:i w:val="false"/>
+          <w:i w:val="false"/>
+          <w:iCs w:val="false"/>
+          <w:sz w:val="22"/>
+          <w:szCs w:val="22"/>
+        </w:rPr>
+      </w:pPr>
+      <w:r>
+        <w:rPr>
+          <w:rFonts w:eastAsia="Times New Roman" w:cs="Times New Roman" w:ascii="Verdana" w:hAnsi="Verdana"/>
+          <w:b w:val="false"/>
+          <w:bCs w:val="false"/>
+          <w:i w:val="false"/>
+          <w:iCs w:val="false"/>
+          <w:sz w:val="22"/>
+          <w:szCs w:val="22"/>
+        </w:rPr>
+        <w:t xml:space="preserve">Wash your hands after wearing gloves and before leaving the lab </w:t>
+      </w:r>
+    </w:p>
+    <w:p>
+      <w:pPr>
+        <w:pStyle w:val="Normal"/>
+        <w:numPr>
+          <w:ilvl w:val="0"/>
+          <w:numId w:val="0"/>
+        </w:numPr>
+        <w:spacing w:lineRule="auto" w:line="276" w:before="100" w:after="120"/>
+        <w:ind w:left="720" w:hanging="0"/>
+        <w:rPr>
+          <w:rFonts w:ascii="Verdana" w:hAnsi="Verdana" w:eastAsia="Times New Roman" w:cs="Times New Roman"/>
+          <w:b w:val="false"/>
+          <w:b w:val="false"/>
+          <w:bCs w:val="false"/>
+          <w:i w:val="false"/>
+          <w:i w:val="false"/>
+          <w:iCs w:val="false"/>
+          <w:sz w:val="22"/>
+          <w:szCs w:val="22"/>
+        </w:rPr>
+      </w:pPr>
+      <w:r>
+        <w:rPr>
+          <w:rFonts w:eastAsia="Times New Roman" w:cs="Times New Roman" w:ascii="Verdana" w:hAnsi="Verdana"/>
+          <w:b w:val="false"/>
+          <w:bCs w:val="false"/>
+          <w:i w:val="false"/>
+          <w:iCs w:val="false"/>
+          <w:sz w:val="22"/>
+          <w:szCs w:val="22"/>
+        </w:rPr>
+      </w:r>
+    </w:p>
+    <w:p>
+      <w:pPr>
+        <w:pStyle w:val="Normal"/>
+        <w:spacing w:lineRule="auto" w:line="276" w:before="100" w:after="120"/>
+        <w:ind w:hanging="0"/>
+        <w:rPr>
+          <w:rFonts w:ascii="Verdana" w:hAnsi="Verdana" w:eastAsia="Times New Roman" w:cs="Times New Roman"/>
           <w:i/>
           <w:i/>
           <w:sz w:val="20"/>
@@ -12374,8 +12576,8 @@
           <w:szCs w:val="24"/>
         </w:rPr>
       </w:pPr>
-      <w:bookmarkStart w:id="24" w:name="_Toc42607297"/>
-      <w:bookmarkStart w:id="25" w:name="_Toc3474751"/>
+      <w:bookmarkStart w:id="24" w:name="_Toc3474751"/>
+      <w:bookmarkStart w:id="25" w:name="_Toc42607297"/>
       <w:bookmarkStart w:id="26" w:name="_7._Safety_Data"/>
       <w:bookmarkEnd w:id="26"/>
       <w:r>
@@ -12647,10 +12849,10 @@
           <w:szCs w:val="24"/>
         </w:rPr>
       </w:pPr>
-      <w:bookmarkStart w:id="27" w:name="_Toc42607298"/>
-      <w:bookmarkStart w:id="28" w:name="_Toc3474752"/>
-      <w:bookmarkStart w:id="29" w:name="_8.__Additional"/>
-      <w:bookmarkStart w:id="30" w:name="_Appendix_VI._"/>
+      <w:bookmarkStart w:id="27" w:name="_Toc3474752"/>
+      <w:bookmarkStart w:id="28" w:name="_Toc42607298"/>
+      <w:bookmarkStart w:id="29" w:name="_Appendix_VI._"/>
+      <w:bookmarkStart w:id="30" w:name="_8.__Additional"/>
       <w:bookmarkEnd w:id="29"/>
       <w:bookmarkEnd w:id="30"/>
       <w:r>
@@ -12789,10 +12991,10 @@
           <w:szCs w:val="24"/>
         </w:rPr>
       </w:pPr>
-      <w:bookmarkStart w:id="31" w:name="_Toc42607300"/>
-      <w:bookmarkStart w:id="32" w:name="_Toc3474754"/>
-      <w:bookmarkStart w:id="33" w:name="_9.__Building"/>
-      <w:bookmarkStart w:id="34" w:name="_Appendix_VIII._"/>
+      <w:bookmarkStart w:id="31" w:name="_Toc3474754"/>
+      <w:bookmarkStart w:id="32" w:name="_Toc42607300"/>
+      <w:bookmarkStart w:id="33" w:name="_Appendix_VIII._"/>
+      <w:bookmarkStart w:id="34" w:name="_9.__Building"/>
       <w:bookmarkEnd w:id="33"/>
       <w:bookmarkEnd w:id="34"/>
       <w:r>
@@ -13209,10 +13411,10 @@
           <w:szCs w:val="24"/>
         </w:rPr>
       </w:pPr>
-      <w:bookmarkStart w:id="36" w:name="_Toc42607301"/>
-      <w:bookmarkStart w:id="37" w:name="_Toc3474755"/>
-      <w:bookmarkStart w:id="38" w:name="_10.__Chemical"/>
-      <w:bookmarkStart w:id="39" w:name="_Appendix_IX._"/>
+      <w:bookmarkStart w:id="36" w:name="_Toc3474755"/>
+      <w:bookmarkStart w:id="37" w:name="_Toc42607301"/>
+      <w:bookmarkStart w:id="38" w:name="_Appendix_IX._"/>
+      <w:bookmarkStart w:id="39" w:name="_10.__Chemical"/>
       <w:bookmarkEnd w:id="38"/>
       <w:bookmarkEnd w:id="39"/>
       <w:r>
@@ -13726,15 +13928,7 @@
           <w:sz w:val="24"/>
           <w:szCs w:val="20"/>
         </w:rPr>
-        <w:t xml:space="preserve">4.  </w:t>
-      </w:r>
-      <w:r>
-        <w:rPr>
-          <w:rFonts w:eastAsia="Times New Roman" w:cs="Times New Roman" w:ascii="Verdana" w:hAnsi="Verdana"/>
-          <w:sz w:val="24"/>
-          <w:szCs w:val="20"/>
-        </w:rPr>
-        <w:t>Anthony Pignatelli      graduate researcher</w:t>
+        <w:t>4.  Anthony Pignatelli      graduate researcher</w:t>
       </w:r>
     </w:p>
     <w:p>
@@ -13835,8 +14029,8 @@
       <w:r>
         <w:br w:type="column"/>
       </w:r>
-      <w:bookmarkStart w:id="41" w:name="_Toc42607302"/>
-      <w:bookmarkStart w:id="42" w:name="_Toc3474756"/>
+      <w:bookmarkStart w:id="41" w:name="_Toc3474756"/>
+      <w:bookmarkStart w:id="42" w:name="_Toc42607302"/>
       <w:bookmarkStart w:id="43" w:name="_11._Training_Documentation"/>
       <w:bookmarkEnd w:id="43"/>
       <w:r>
@@ -14690,9 +14884,9 @@
         <w:gridCol w:w="1068"/>
         <w:gridCol w:w="1446"/>
         <w:gridCol w:w="1266"/>
-        <w:gridCol w:w="1436"/>
+        <w:gridCol w:w="1437"/>
         <w:gridCol w:w="1"/>
-        <w:gridCol w:w="1526"/>
+        <w:gridCol w:w="1525"/>
         <w:gridCol w:w="1"/>
       </w:tblGrid>
       <w:tr>
@@ -14813,6 +15007,7 @@
             <w:tcBorders>
               <w:top w:val="single" w:sz="4" w:space="0" w:color="000000"/>
               <w:left w:val="single" w:sz="4" w:space="0" w:color="000000"/>
+              <w:bottom w:val="single" w:sz="4" w:space="0" w:color="000000"/>
               <w:right w:val="single" w:sz="4" w:space="0" w:color="000000"/>
             </w:tcBorders>
             <w:shd w:color="auto" w:fill="000000" w:themeFill="text1" w:val="clear"/>
@@ -15099,7 +15294,7 @@
         </w:tc>
         <w:tc>
           <w:tcPr>
-            <w:tcW w:w="1436" w:type="dxa"/>
+            <w:tcW w:w="1437" w:type="dxa"/>
             <w:tcBorders/>
             <w:shd w:color="auto" w:fill="CCCCCC" w:themeFill="text1" w:themeFillTint="33" w:val="clear"/>
           </w:tcPr>
@@ -15149,7 +15344,7 @@
         </w:tc>
         <w:tc>
           <w:tcPr>
-            <w:tcW w:w="1526" w:type="dxa"/>
+            <w:tcW w:w="1525" w:type="dxa"/>
             <w:tcBorders/>
             <w:shd w:color="auto" w:fill="CCCCCC" w:themeFill="text1" w:themeFillTint="33" w:val="clear"/>
           </w:tcPr>
@@ -15442,7 +15637,7 @@
         </w:tc>
         <w:tc>
           <w:tcPr>
-            <w:tcW w:w="1436" w:type="dxa"/>
+            <w:tcW w:w="1437" w:type="dxa"/>
             <w:tcBorders/>
           </w:tcPr>
           <w:p>
@@ -15536,7 +15731,7 @@
         </w:tc>
         <w:tc>
           <w:tcPr>
-            <w:tcW w:w="1526" w:type="dxa"/>
+            <w:tcW w:w="1525" w:type="dxa"/>
             <w:tcBorders/>
           </w:tcPr>
           <w:p>
@@ -15879,7 +16074,7 @@
         </w:tc>
         <w:tc>
           <w:tcPr>
-            <w:tcW w:w="1436" w:type="dxa"/>
+            <w:tcW w:w="1437" w:type="dxa"/>
             <w:tcBorders/>
             <w:shd w:color="auto" w:fill="CCCCCC" w:themeFill="text1" w:themeFillTint="33" w:val="clear"/>
           </w:tcPr>
@@ -15975,7 +16170,7 @@
         </w:tc>
         <w:tc>
           <w:tcPr>
-            <w:tcW w:w="1526" w:type="dxa"/>
+            <w:tcW w:w="1525" w:type="dxa"/>
             <w:tcBorders/>
             <w:shd w:color="auto" w:fill="CCCCCC" w:themeFill="text1" w:themeFillTint="33" w:val="clear"/>
           </w:tcPr>
@@ -16313,7 +16508,7 @@
         </w:tc>
         <w:tc>
           <w:tcPr>
-            <w:tcW w:w="1436" w:type="dxa"/>
+            <w:tcW w:w="1437" w:type="dxa"/>
             <w:tcBorders/>
           </w:tcPr>
           <w:p>
@@ -16407,7 +16602,7 @@
         </w:tc>
         <w:tc>
           <w:tcPr>
-            <w:tcW w:w="1526" w:type="dxa"/>
+            <w:tcW w:w="1525" w:type="dxa"/>
             <w:tcBorders/>
           </w:tcPr>
           <w:p>
@@ -16750,7 +16945,7 @@
         </w:tc>
         <w:tc>
           <w:tcPr>
-            <w:tcW w:w="1436" w:type="dxa"/>
+            <w:tcW w:w="1437" w:type="dxa"/>
             <w:tcBorders/>
             <w:shd w:color="auto" w:fill="CCCCCC" w:themeFill="text1" w:themeFillTint="33" w:val="clear"/>
           </w:tcPr>
@@ -16846,7 +17041,7 @@
         </w:tc>
         <w:tc>
           <w:tcPr>
-            <w:tcW w:w="1526" w:type="dxa"/>
+            <w:tcW w:w="1525" w:type="dxa"/>
             <w:tcBorders/>
             <w:shd w:color="auto" w:fill="CCCCCC" w:themeFill="text1" w:themeFillTint="33" w:val="clear"/>
           </w:tcPr>
@@ -17184,7 +17379,7 @@
         </w:tc>
         <w:tc>
           <w:tcPr>
-            <w:tcW w:w="1436" w:type="dxa"/>
+            <w:tcW w:w="1437" w:type="dxa"/>
             <w:tcBorders/>
           </w:tcPr>
           <w:p>
@@ -17278,7 +17473,7 @@
         </w:tc>
         <w:tc>
           <w:tcPr>
-            <w:tcW w:w="1526" w:type="dxa"/>
+            <w:tcW w:w="1525" w:type="dxa"/>
             <w:tcBorders/>
           </w:tcPr>
           <w:p>
@@ -17619,7 +17814,7 @@
         </w:tc>
         <w:tc>
           <w:tcPr>
-            <w:tcW w:w="1436" w:type="dxa"/>
+            <w:tcW w:w="1437" w:type="dxa"/>
             <w:tcBorders/>
             <w:shd w:color="auto" w:fill="CCCCCC" w:themeFill="text1" w:themeFillTint="33" w:val="clear"/>
           </w:tcPr>
@@ -17715,7 +17910,7 @@
         </w:tc>
         <w:tc>
           <w:tcPr>
-            <w:tcW w:w="1526" w:type="dxa"/>
+            <w:tcW w:w="1525" w:type="dxa"/>
             <w:tcBorders/>
             <w:shd w:color="auto" w:fill="CCCCCC" w:themeFill="text1" w:themeFillTint="33" w:val="clear"/>
           </w:tcPr>
@@ -18051,7 +18246,7 @@
         </w:tc>
         <w:tc>
           <w:tcPr>
-            <w:tcW w:w="1436" w:type="dxa"/>
+            <w:tcW w:w="1437" w:type="dxa"/>
             <w:tcBorders/>
           </w:tcPr>
           <w:p>
@@ -18145,7 +18340,7 @@
         </w:tc>
         <w:tc>
           <w:tcPr>
-            <w:tcW w:w="1526" w:type="dxa"/>
+            <w:tcW w:w="1525" w:type="dxa"/>
             <w:tcBorders/>
           </w:tcPr>
           <w:p>
@@ -18486,7 +18681,7 @@
         </w:tc>
         <w:tc>
           <w:tcPr>
-            <w:tcW w:w="1436" w:type="dxa"/>
+            <w:tcW w:w="1437" w:type="dxa"/>
             <w:tcBorders/>
             <w:shd w:color="auto" w:fill="CCCCCC" w:themeFill="text1" w:themeFillTint="33" w:val="clear"/>
           </w:tcPr>
@@ -18582,7 +18777,7 @@
         </w:tc>
         <w:tc>
           <w:tcPr>
-            <w:tcW w:w="1526" w:type="dxa"/>
+            <w:tcW w:w="1525" w:type="dxa"/>
             <w:tcBorders/>
             <w:shd w:color="auto" w:fill="CCCCCC" w:themeFill="text1" w:themeFillTint="33" w:val="clear"/>
           </w:tcPr>
@@ -18918,7 +19113,7 @@
         </w:tc>
         <w:tc>
           <w:tcPr>
-            <w:tcW w:w="1436" w:type="dxa"/>
+            <w:tcW w:w="1437" w:type="dxa"/>
             <w:tcBorders/>
           </w:tcPr>
           <w:p>
@@ -19012,7 +19207,7 @@
         </w:tc>
         <w:tc>
           <w:tcPr>
-            <w:tcW w:w="1526" w:type="dxa"/>
+            <w:tcW w:w="1525" w:type="dxa"/>
             <w:tcBorders/>
           </w:tcPr>
           <w:p>
@@ -19353,7 +19548,7 @@
         </w:tc>
         <w:tc>
           <w:tcPr>
-            <w:tcW w:w="1436" w:type="dxa"/>
+            <w:tcW w:w="1437" w:type="dxa"/>
             <w:tcBorders/>
             <w:shd w:color="auto" w:fill="CCCCCC" w:themeFill="text1" w:themeFillTint="33" w:val="clear"/>
           </w:tcPr>
@@ -19449,7 +19644,7 @@
         </w:tc>
         <w:tc>
           <w:tcPr>
-            <w:tcW w:w="1526" w:type="dxa"/>
+            <w:tcW w:w="1525" w:type="dxa"/>
             <w:tcBorders/>
             <w:shd w:color="auto" w:fill="CCCCCC" w:themeFill="text1" w:themeFillTint="33" w:val="clear"/>
           </w:tcPr>
@@ -19785,7 +19980,7 @@
         </w:tc>
         <w:tc>
           <w:tcPr>
-            <w:tcW w:w="1436" w:type="dxa"/>
+            <w:tcW w:w="1437" w:type="dxa"/>
             <w:tcBorders/>
           </w:tcPr>
           <w:p>
@@ -19879,7 +20074,7 @@
         </w:tc>
         <w:tc>
           <w:tcPr>
-            <w:tcW w:w="1526" w:type="dxa"/>
+            <w:tcW w:w="1525" w:type="dxa"/>
             <w:tcBorders/>
           </w:tcPr>
           <w:p>
@@ -20220,7 +20415,7 @@
         </w:tc>
         <w:tc>
           <w:tcPr>
-            <w:tcW w:w="1436" w:type="dxa"/>
+            <w:tcW w:w="1437" w:type="dxa"/>
             <w:tcBorders/>
             <w:shd w:color="auto" w:fill="CCCCCC" w:themeFill="text1" w:themeFillTint="33" w:val="clear"/>
           </w:tcPr>
@@ -20316,7 +20511,7 @@
         </w:tc>
         <w:tc>
           <w:tcPr>
-            <w:tcW w:w="1526" w:type="dxa"/>
+            <w:tcW w:w="1525" w:type="dxa"/>
             <w:tcBorders/>
             <w:shd w:color="auto" w:fill="CCCCCC" w:themeFill="text1" w:themeFillTint="33" w:val="clear"/>
           </w:tcPr>
@@ -20652,7 +20847,7 @@
         </w:tc>
         <w:tc>
           <w:tcPr>
-            <w:tcW w:w="1436" w:type="dxa"/>
+            <w:tcW w:w="1437" w:type="dxa"/>
             <w:tcBorders/>
           </w:tcPr>
           <w:p>
@@ -20746,7 +20941,7 @@
         </w:tc>
         <w:tc>
           <w:tcPr>
-            <w:tcW w:w="1526" w:type="dxa"/>
+            <w:tcW w:w="1525" w:type="dxa"/>
             <w:tcBorders/>
           </w:tcPr>
           <w:p>
@@ -21087,7 +21282,7 @@
         </w:tc>
         <w:tc>
           <w:tcPr>
-            <w:tcW w:w="1436" w:type="dxa"/>
+            <w:tcW w:w="1437" w:type="dxa"/>
             <w:tcBorders/>
             <w:shd w:color="auto" w:fill="CCCCCC" w:themeFill="text1" w:themeFillTint="33" w:val="clear"/>
           </w:tcPr>
@@ -21183,7 +21378,7 @@
         </w:tc>
         <w:tc>
           <w:tcPr>
-            <w:tcW w:w="1526" w:type="dxa"/>
+            <w:tcW w:w="1525" w:type="dxa"/>
             <w:tcBorders/>
             <w:shd w:color="auto" w:fill="CCCCCC" w:themeFill="text1" w:themeFillTint="33" w:val="clear"/>
           </w:tcPr>
@@ -21275,12 +21470,12 @@
                 <w:szCs w:val="24"/>
               </w:rPr>
             </w:r>
-            <w:bookmarkStart w:id="44" w:name="_Hlk58487006"/>
+            <w:bookmarkStart w:id="44" w:name="_Toc3474757"/>
             <w:bookmarkStart w:id="45" w:name="_Hlk3965674"/>
-            <w:bookmarkStart w:id="46" w:name="_Toc3474757"/>
-            <w:bookmarkStart w:id="47" w:name="_Hlk58487006"/>
+            <w:bookmarkStart w:id="46" w:name="_Hlk58487006"/>
+            <w:bookmarkStart w:id="47" w:name="_Toc3474757"/>
             <w:bookmarkStart w:id="48" w:name="_Hlk3965674"/>
-            <w:bookmarkStart w:id="49" w:name="_Toc3474757"/>
+            <w:bookmarkStart w:id="49" w:name="_Hlk58487006"/>
             <w:bookmarkEnd w:id="47"/>
             <w:bookmarkEnd w:id="48"/>
             <w:bookmarkEnd w:id="49"/>
@@ -24029,9 +24224,9 @@
         <w:tblLook w:val="04a0" w:noHBand="0" w:noVBand="1" w:firstColumn="1" w:lastRow="0" w:lastColumn="0" w:firstRow="1"/>
       </w:tblPr>
       <w:tblGrid>
-        <w:gridCol w:w="3237"/>
+        <w:gridCol w:w="3236"/>
         <w:gridCol w:w="1170"/>
-        <w:gridCol w:w="1580"/>
+        <w:gridCol w:w="1581"/>
         <w:gridCol w:w="2653"/>
         <w:gridCol w:w="1525"/>
       </w:tblGrid>
@@ -24042,7 +24237,7 @@
         </w:trPr>
         <w:tc>
           <w:tcPr>
-            <w:tcW w:w="3237" w:type="dxa"/>
+            <w:tcW w:w="3236" w:type="dxa"/>
             <w:cnfStyle w:val="001000000000" w:firstRow="0" w:lastRow="0" w:firstColumn="1" w:lastColumn="0" w:oddVBand="0" w:evenVBand="0" w:oddHBand="0" w:evenHBand="0" w:firstRowFirstColumn="0" w:firstRowLastColumn="0" w:lastRowFirstColumn="0" w:lastRowLastColumn="0"/>
             <w:tcBorders>
               <w:bottom w:val="single" w:sz="12" w:space="0" w:color="8EAADB"/>
@@ -24148,7 +24343,7 @@
         </w:tc>
         <w:tc>
           <w:tcPr>
-            <w:tcW w:w="1580" w:type="dxa"/>
+            <w:tcW w:w="1581" w:type="dxa"/>
             <w:tcBorders>
               <w:bottom w:val="single" w:sz="12" w:space="0" w:color="8EAADB"/>
             </w:tcBorders>
@@ -24310,7 +24505,7 @@
         <w:trPr/>
         <w:tc>
           <w:tcPr>
-            <w:tcW w:w="3237" w:type="dxa"/>
+            <w:tcW w:w="3236" w:type="dxa"/>
             <w:cnfStyle w:val="001000000000" w:firstRow="0" w:lastRow="0" w:firstColumn="1" w:lastColumn="0" w:oddVBand="0" w:evenVBand="0" w:oddHBand="0" w:evenHBand="0" w:firstRowFirstColumn="0" w:firstRowLastColumn="0" w:lastRowFirstColumn="0" w:lastRowLastColumn="0"/>
             <w:tcBorders/>
           </w:tcPr>
@@ -24405,7 +24600,7 @@
         </w:tc>
         <w:tc>
           <w:tcPr>
-            <w:tcW w:w="1580" w:type="dxa"/>
+            <w:tcW w:w="1581" w:type="dxa"/>
             <w:tcBorders/>
           </w:tcPr>
           <w:p>
@@ -24551,7 +24746,7 @@
         <w:trPr/>
         <w:tc>
           <w:tcPr>
-            <w:tcW w:w="3237" w:type="dxa"/>
+            <w:tcW w:w="3236" w:type="dxa"/>
             <w:cnfStyle w:val="001000000000" w:firstRow="0" w:lastRow="0" w:firstColumn="1" w:lastColumn="0" w:oddVBand="0" w:evenVBand="0" w:oddHBand="0" w:evenHBand="0" w:firstRowFirstColumn="0" w:firstRowLastColumn="0" w:lastRowFirstColumn="0" w:lastRowLastColumn="0"/>
             <w:tcBorders/>
           </w:tcPr>
@@ -24646,7 +24841,7 @@
         </w:tc>
         <w:tc>
           <w:tcPr>
-            <w:tcW w:w="1580" w:type="dxa"/>
+            <w:tcW w:w="1581" w:type="dxa"/>
             <w:tcBorders/>
           </w:tcPr>
           <w:p>
@@ -24792,7 +24987,7 @@
         <w:trPr/>
         <w:tc>
           <w:tcPr>
-            <w:tcW w:w="3237" w:type="dxa"/>
+            <w:tcW w:w="3236" w:type="dxa"/>
             <w:cnfStyle w:val="001000000000" w:firstRow="0" w:lastRow="0" w:firstColumn="1" w:lastColumn="0" w:oddVBand="0" w:evenVBand="0" w:oddHBand="0" w:evenHBand="0" w:firstRowFirstColumn="0" w:firstRowLastColumn="0" w:lastRowFirstColumn="0" w:lastRowLastColumn="0"/>
             <w:tcBorders/>
           </w:tcPr>
@@ -24887,7 +25082,7 @@
         </w:tc>
         <w:tc>
           <w:tcPr>
-            <w:tcW w:w="1580" w:type="dxa"/>
+            <w:tcW w:w="1581" w:type="dxa"/>
             <w:tcBorders/>
           </w:tcPr>
           <w:p>
@@ -25033,7 +25228,7 @@
         <w:trPr/>
         <w:tc>
           <w:tcPr>
-            <w:tcW w:w="3237" w:type="dxa"/>
+            <w:tcW w:w="3236" w:type="dxa"/>
             <w:cnfStyle w:val="001000000000" w:firstRow="0" w:lastRow="0" w:firstColumn="1" w:lastColumn="0" w:oddVBand="0" w:evenVBand="0" w:oddHBand="0" w:evenHBand="0" w:firstRowFirstColumn="0" w:firstRowLastColumn="0" w:lastRowFirstColumn="0" w:lastRowLastColumn="0"/>
             <w:tcBorders/>
           </w:tcPr>
@@ -25128,7 +25323,7 @@
         </w:tc>
         <w:tc>
           <w:tcPr>
-            <w:tcW w:w="1580" w:type="dxa"/>
+            <w:tcW w:w="1581" w:type="dxa"/>
             <w:tcBorders/>
           </w:tcPr>
           <w:p>
@@ -25274,7 +25469,7 @@
         <w:trPr/>
         <w:tc>
           <w:tcPr>
-            <w:tcW w:w="3237" w:type="dxa"/>
+            <w:tcW w:w="3236" w:type="dxa"/>
             <w:cnfStyle w:val="001000000000" w:firstRow="0" w:lastRow="0" w:firstColumn="1" w:lastColumn="0" w:oddVBand="0" w:evenVBand="0" w:oddHBand="0" w:evenHBand="0" w:firstRowFirstColumn="0" w:firstRowLastColumn="0" w:lastRowFirstColumn="0" w:lastRowLastColumn="0"/>
             <w:tcBorders/>
           </w:tcPr>
@@ -25369,7 +25564,7 @@
         </w:tc>
         <w:tc>
           <w:tcPr>
-            <w:tcW w:w="1580" w:type="dxa"/>
+            <w:tcW w:w="1581" w:type="dxa"/>
             <w:tcBorders/>
           </w:tcPr>
           <w:p>
@@ -25515,7 +25710,7 @@
         <w:trPr/>
         <w:tc>
           <w:tcPr>
-            <w:tcW w:w="3237" w:type="dxa"/>
+            <w:tcW w:w="3236" w:type="dxa"/>
             <w:cnfStyle w:val="001000000000" w:firstRow="0" w:lastRow="0" w:firstColumn="1" w:lastColumn="0" w:oddVBand="0" w:evenVBand="0" w:oddHBand="0" w:evenHBand="0" w:firstRowFirstColumn="0" w:firstRowLastColumn="0" w:lastRowFirstColumn="0" w:lastRowLastColumn="0"/>
             <w:tcBorders/>
           </w:tcPr>
@@ -25609,7 +25804,7 @@
         </w:tc>
         <w:tc>
           <w:tcPr>
-            <w:tcW w:w="1580" w:type="dxa"/>
+            <w:tcW w:w="1581" w:type="dxa"/>
             <w:tcBorders/>
           </w:tcPr>
           <w:p>
@@ -25753,7 +25948,7 @@
         <w:trPr/>
         <w:tc>
           <w:tcPr>
-            <w:tcW w:w="3237" w:type="dxa"/>
+            <w:tcW w:w="3236" w:type="dxa"/>
             <w:cnfStyle w:val="001000000000" w:firstRow="0" w:lastRow="0" w:firstColumn="1" w:lastColumn="0" w:oddVBand="0" w:evenVBand="0" w:oddHBand="0" w:evenHBand="0" w:firstRowFirstColumn="0" w:firstRowLastColumn="0" w:lastRowFirstColumn="0" w:lastRowLastColumn="0"/>
             <w:tcBorders/>
           </w:tcPr>
@@ -25847,7 +26042,7 @@
         </w:tc>
         <w:tc>
           <w:tcPr>
-            <w:tcW w:w="1580" w:type="dxa"/>
+            <w:tcW w:w="1581" w:type="dxa"/>
             <w:tcBorders/>
           </w:tcPr>
           <w:p>
@@ -25991,7 +26186,7 @@
         <w:trPr/>
         <w:tc>
           <w:tcPr>
-            <w:tcW w:w="3237" w:type="dxa"/>
+            <w:tcW w:w="3236" w:type="dxa"/>
             <w:cnfStyle w:val="001000000000" w:firstRow="0" w:lastRow="0" w:firstColumn="1" w:lastColumn="0" w:oddVBand="0" w:evenVBand="0" w:oddHBand="0" w:evenHBand="0" w:firstRowFirstColumn="0" w:firstRowLastColumn="0" w:lastRowFirstColumn="0" w:lastRowLastColumn="0"/>
             <w:tcBorders/>
           </w:tcPr>
@@ -26085,7 +26280,7 @@
         </w:tc>
         <w:tc>
           <w:tcPr>
-            <w:tcW w:w="1580" w:type="dxa"/>
+            <w:tcW w:w="1581" w:type="dxa"/>
             <w:tcBorders/>
           </w:tcPr>
           <w:p>
@@ -26229,7 +26424,7 @@
         <w:trPr/>
         <w:tc>
           <w:tcPr>
-            <w:tcW w:w="3237" w:type="dxa"/>
+            <w:tcW w:w="3236" w:type="dxa"/>
             <w:cnfStyle w:val="001000000000" w:firstRow="0" w:lastRow="0" w:firstColumn="1" w:lastColumn="0" w:oddVBand="0" w:evenVBand="0" w:oddHBand="0" w:evenHBand="0" w:firstRowFirstColumn="0" w:firstRowLastColumn="0" w:lastRowFirstColumn="0" w:lastRowLastColumn="0"/>
             <w:tcBorders/>
           </w:tcPr>
@@ -26323,7 +26518,7 @@
         </w:tc>
         <w:tc>
           <w:tcPr>
-            <w:tcW w:w="1580" w:type="dxa"/>
+            <w:tcW w:w="1581" w:type="dxa"/>
             <w:tcBorders/>
           </w:tcPr>
           <w:p>
@@ -26467,7 +26662,7 @@
         <w:trPr/>
         <w:tc>
           <w:tcPr>
-            <w:tcW w:w="3237" w:type="dxa"/>
+            <w:tcW w:w="3236" w:type="dxa"/>
             <w:cnfStyle w:val="001000000000" w:firstRow="0" w:lastRow="0" w:firstColumn="1" w:lastColumn="0" w:oddVBand="0" w:evenVBand="0" w:oddHBand="0" w:evenHBand="0" w:firstRowFirstColumn="0" w:firstRowLastColumn="0" w:lastRowFirstColumn="0" w:lastRowLastColumn="0"/>
             <w:tcBorders/>
           </w:tcPr>
@@ -26561,7 +26756,7 @@
         </w:tc>
         <w:tc>
           <w:tcPr>
-            <w:tcW w:w="1580" w:type="dxa"/>
+            <w:tcW w:w="1581" w:type="dxa"/>
             <w:tcBorders/>
           </w:tcPr>
           <w:p>
@@ -26705,7 +26900,7 @@
         <w:trPr/>
         <w:tc>
           <w:tcPr>
-            <w:tcW w:w="3237" w:type="dxa"/>
+            <w:tcW w:w="3236" w:type="dxa"/>
             <w:cnfStyle w:val="001000000000" w:firstRow="0" w:lastRow="0" w:firstColumn="1" w:lastColumn="0" w:oddVBand="0" w:evenVBand="0" w:oddHBand="0" w:evenHBand="0" w:firstRowFirstColumn="0" w:firstRowLastColumn="0" w:lastRowFirstColumn="0" w:lastRowLastColumn="0"/>
             <w:tcBorders/>
           </w:tcPr>
@@ -26799,7 +26994,7 @@
         </w:tc>
         <w:tc>
           <w:tcPr>
-            <w:tcW w:w="1580" w:type="dxa"/>
+            <w:tcW w:w="1581" w:type="dxa"/>
             <w:tcBorders/>
           </w:tcPr>
           <w:p>
@@ -26943,7 +27138,7 @@
         <w:trPr/>
         <w:tc>
           <w:tcPr>
-            <w:tcW w:w="3237" w:type="dxa"/>
+            <w:tcW w:w="3236" w:type="dxa"/>
             <w:cnfStyle w:val="001000000000" w:firstRow="0" w:lastRow="0" w:firstColumn="1" w:lastColumn="0" w:oddVBand="0" w:evenVBand="0" w:oddHBand="0" w:evenHBand="0" w:firstRowFirstColumn="0" w:firstRowLastColumn="0" w:lastRowFirstColumn="0" w:lastRowLastColumn="0"/>
             <w:tcBorders/>
           </w:tcPr>
@@ -27037,7 +27232,7 @@
         </w:tc>
         <w:tc>
           <w:tcPr>
-            <w:tcW w:w="1580" w:type="dxa"/>
+            <w:tcW w:w="1581" w:type="dxa"/>
             <w:tcBorders/>
           </w:tcPr>
           <w:p>
@@ -27181,7 +27376,7 @@
         <w:trPr/>
         <w:tc>
           <w:tcPr>
-            <w:tcW w:w="3237" w:type="dxa"/>
+            <w:tcW w:w="3236" w:type="dxa"/>
             <w:cnfStyle w:val="001000000000" w:firstRow="0" w:lastRow="0" w:firstColumn="1" w:lastColumn="0" w:oddVBand="0" w:evenVBand="0" w:oddHBand="0" w:evenHBand="0" w:firstRowFirstColumn="0" w:firstRowLastColumn="0" w:lastRowFirstColumn="0" w:lastRowLastColumn="0"/>
             <w:tcBorders/>
           </w:tcPr>
@@ -27275,7 +27470,7 @@
         </w:tc>
         <w:tc>
           <w:tcPr>
-            <w:tcW w:w="1580" w:type="dxa"/>
+            <w:tcW w:w="1581" w:type="dxa"/>
             <w:tcBorders/>
           </w:tcPr>
           <w:p>
@@ -27419,7 +27614,7 @@
         <w:trPr/>
         <w:tc>
           <w:tcPr>
-            <w:tcW w:w="3237" w:type="dxa"/>
+            <w:tcW w:w="3236" w:type="dxa"/>
             <w:cnfStyle w:val="001000000000" w:firstRow="0" w:lastRow="0" w:firstColumn="1" w:lastColumn="0" w:oddVBand="0" w:evenVBand="0" w:oddHBand="0" w:evenHBand="0" w:firstRowFirstColumn="0" w:firstRowLastColumn="0" w:lastRowFirstColumn="0" w:lastRowLastColumn="0"/>
             <w:tcBorders/>
           </w:tcPr>
@@ -27513,7 +27708,7 @@
         </w:tc>
         <w:tc>
           <w:tcPr>
-            <w:tcW w:w="1580" w:type="dxa"/>
+            <w:tcW w:w="1581" w:type="dxa"/>
             <w:tcBorders/>
           </w:tcPr>
           <w:p>
@@ -27732,10 +27927,10 @@
           <w:szCs w:val="24"/>
         </w:rPr>
       </w:pPr>
-      <w:bookmarkStart w:id="50" w:name="_Toc42607305"/>
-      <w:bookmarkStart w:id="51" w:name="_Toc3474759"/>
-      <w:bookmarkStart w:id="52" w:name="_12.__Laboratory"/>
-      <w:bookmarkStart w:id="53" w:name="_Appendix_XI._"/>
+      <w:bookmarkStart w:id="50" w:name="_Toc3474759"/>
+      <w:bookmarkStart w:id="51" w:name="_Toc42607305"/>
+      <w:bookmarkStart w:id="52" w:name="_Appendix_XI._"/>
+      <w:bookmarkStart w:id="53" w:name="_12.__Laboratory"/>
       <w:bookmarkEnd w:id="52"/>
       <w:bookmarkEnd w:id="53"/>
       <w:r>
@@ -27856,8 +28051,8 @@
           <w:szCs w:val="24"/>
         </w:rPr>
       </w:pPr>
-      <w:bookmarkStart w:id="54" w:name="_Toc42607304"/>
-      <w:bookmarkStart w:id="55" w:name="_Toc3474758"/>
+      <w:bookmarkStart w:id="54" w:name="_Toc3474758"/>
+      <w:bookmarkStart w:id="55" w:name="_Toc42607304"/>
       <w:bookmarkStart w:id="56" w:name="_13.__Incident"/>
       <w:bookmarkEnd w:id="56"/>
       <w:r>
@@ -30336,6 +30531,143 @@
       </w:rPr>
     </w:lvl>
   </w:abstractNum>
+  <w:abstractNum w:abstractNumId="11">
+    <w:lvl w:ilvl="0">
+      <w:start w:val="1"/>
+      <w:numFmt w:val="bullet"/>
+      <w:lvlText w:val=""/>
+      <w:lvlJc w:val="left"/>
+      <w:pPr>
+        <w:tabs>
+          <w:tab w:val="num" w:pos="720"/>
+        </w:tabs>
+        <w:ind w:left="720" w:hanging="360"/>
+      </w:pPr>
+      <w:rPr>
+        <w:rFonts w:ascii="Symbol" w:hAnsi="Symbol" w:cs="Symbol" w:hint="default"/>
+      </w:rPr>
+    </w:lvl>
+    <w:lvl w:ilvl="1">
+      <w:start w:val="1"/>
+      <w:numFmt w:val="bullet"/>
+      <w:lvlText w:val="◦"/>
+      <w:lvlJc w:val="left"/>
+      <w:pPr>
+        <w:tabs>
+          <w:tab w:val="num" w:pos="1080"/>
+        </w:tabs>
+        <w:ind w:left="1080" w:hanging="360"/>
+      </w:pPr>
+      <w:rPr>
+        <w:rFonts w:ascii="OpenSymbol" w:hAnsi="OpenSymbol" w:cs="OpenSymbol" w:hint="default"/>
+      </w:rPr>
+    </w:lvl>
+    <w:lvl w:ilvl="2">
+      <w:start w:val="1"/>
+      <w:numFmt w:val="bullet"/>
+      <w:lvlText w:val="▪"/>
+      <w:lvlJc w:val="left"/>
+      <w:pPr>
+        <w:tabs>
+          <w:tab w:val="num" w:pos="1440"/>
+        </w:tabs>
+        <w:ind w:left="1440" w:hanging="360"/>
+      </w:pPr>
+      <w:rPr>
+        <w:rFonts w:ascii="OpenSymbol" w:hAnsi="OpenSymbol" w:cs="OpenSymbol" w:hint="default"/>
+      </w:rPr>
+    </w:lvl>
+    <w:lvl w:ilvl="3">
+      <w:start w:val="1"/>
+      <w:numFmt w:val="bullet"/>
+      <w:lvlText w:val=""/>
+      <w:lvlJc w:val="left"/>
+      <w:pPr>
+        <w:tabs>
+          <w:tab w:val="num" w:pos="1800"/>
+        </w:tabs>
+        <w:ind w:left="1800" w:hanging="360"/>
+      </w:pPr>
+      <w:rPr>
+        <w:rFonts w:ascii="Symbol" w:hAnsi="Symbol" w:cs="Symbol" w:hint="default"/>
+      </w:rPr>
+    </w:lvl>
+    <w:lvl w:ilvl="4">
+      <w:start w:val="1"/>
+      <w:numFmt w:val="bullet"/>
+      <w:lvlText w:val="◦"/>
+      <w:lvlJc w:val="left"/>
+      <w:pPr>
+        <w:tabs>
+          <w:tab w:val="num" w:pos="2160"/>
+        </w:tabs>
+        <w:ind w:left="2160" w:hanging="360"/>
+      </w:pPr>
+      <w:rPr>
+        <w:rFonts w:ascii="OpenSymbol" w:hAnsi="OpenSymbol" w:cs="OpenSymbol" w:hint="default"/>
+      </w:rPr>
+    </w:lvl>
+    <w:lvl w:ilvl="5">
+      <w:start w:val="1"/>
+      <w:numFmt w:val="bullet"/>
+      <w:lvlText w:val="▪"/>
+      <w:lvlJc w:val="left"/>
+      <w:pPr>
+        <w:tabs>
+          <w:tab w:val="num" w:pos="2520"/>
+        </w:tabs>
+        <w:ind w:left="2520" w:hanging="360"/>
+      </w:pPr>
+      <w:rPr>
+        <w:rFonts w:ascii="OpenSymbol" w:hAnsi="OpenSymbol" w:cs="OpenSymbol" w:hint="default"/>
+      </w:rPr>
+    </w:lvl>
+    <w:lvl w:ilvl="6">
+      <w:start w:val="1"/>
+      <w:numFmt w:val="bullet"/>
+      <w:lvlText w:val=""/>
+      <w:lvlJc w:val="left"/>
+      <w:pPr>
+        <w:tabs>
+          <w:tab w:val="num" w:pos="2880"/>
+        </w:tabs>
+        <w:ind w:left="2880" w:hanging="360"/>
+      </w:pPr>
+      <w:rPr>
+        <w:rFonts w:ascii="Symbol" w:hAnsi="Symbol" w:cs="Symbol" w:hint="default"/>
+      </w:rPr>
+    </w:lvl>
+    <w:lvl w:ilvl="7">
+      <w:start w:val="1"/>
+      <w:numFmt w:val="bullet"/>
+      <w:lvlText w:val="◦"/>
+      <w:lvlJc w:val="left"/>
+      <w:pPr>
+        <w:tabs>
+          <w:tab w:val="num" w:pos="3240"/>
+        </w:tabs>
+        <w:ind w:left="3240" w:hanging="360"/>
+      </w:pPr>
+      <w:rPr>
+        <w:rFonts w:ascii="OpenSymbol" w:hAnsi="OpenSymbol" w:cs="OpenSymbol" w:hint="default"/>
+      </w:rPr>
+    </w:lvl>
+    <w:lvl w:ilvl="8">
+      <w:start w:val="1"/>
+      <w:numFmt w:val="bullet"/>
+      <w:lvlText w:val="▪"/>
+      <w:lvlJc w:val="left"/>
+      <w:pPr>
+        <w:tabs>
+          <w:tab w:val="num" w:pos="3600"/>
+        </w:tabs>
+        <w:ind w:left="3600" w:hanging="360"/>
+      </w:pPr>
+      <w:rPr>
+        <w:rFonts w:ascii="OpenSymbol" w:hAnsi="OpenSymbol" w:cs="OpenSymbol" w:hint="default"/>
+      </w:rPr>
+    </w:lvl>
+  </w:abstractNum>
   <w:num w:numId="1">
     <w:abstractNumId w:val="1"/>
   </w:num>
@@ -30365,6 +30697,9 @@
   </w:num>
   <w:num w:numId="10">
     <w:abstractNumId w:val="10"/>
+  </w:num>
+  <w:num w:numId="11">
+    <w:abstractNumId w:val="11"/>
   </w:num>
 </w:numbering>
 </file>
@@ -31414,6 +31749,13 @@
     <w:name w:val="Footnote Characters"/>
     <w:qFormat/>
     <w:rPr/>
+  </w:style>
+  <w:style w:type="character" w:styleId="Bullets">
+    <w:name w:val="Bullets"/>
+    <w:qFormat/>
+    <w:rPr>
+      <w:rFonts w:ascii="OpenSymbol" w:hAnsi="OpenSymbol" w:eastAsia="OpenSymbol" w:cs="OpenSymbol"/>
+    </w:rPr>
   </w:style>
   <w:style w:type="paragraph" w:styleId="Heading">
     <w:name w:val="Heading"/>

</xml_diff>